<commit_message>
fix: Update commit standards and semantic-release version
</commit_message>
<xml_diff>
--- a/readme/standards/commit standards .docx
+++ b/readme/standards/commit standards .docx
@@ -1,7 +1,318 @@
 
 <file path=word/document.xml><?xml version="1.0" encoding="utf-8"?>
-<w:document xmlns:wpc="http://schemas.microsoft.com/office/word/2010/wordprocessingCanvas" xmlns:mc="http://schemas.openxmlformats.org/markup-compatibility/2006" xmlns:o="urn:schemas-microsoft-com:office:office" xmlns:r="http://schemas.openxmlformats.org/officeDocument/2006/relationships" xmlns:m="http://schemas.openxmlformats.org/officeDocument/2006/math" xmlns:v="urn:schemas-microsoft-com:vml" xmlns:wp14="http://schemas.microsoft.com/office/word/2010/wordprocessingDrawing" xmlns:wp="http://schemas.openxmlformats.org/drawingml/2006/wordprocessingDrawing" xmlns:w10="urn:schemas-microsoft-com:office:word" xmlns:w="http://schemas.openxmlformats.org/wordprocessingml/2006/main" xmlns:w14="http://schemas.microsoft.com/office/word/2010/wordml" xmlns:w15="http://schemas.microsoft.com/office/word/2012/wordml" xmlns:wpg="http://schemas.microsoft.com/office/word/2010/wordprocessingGroup" xmlns:wpi="http://schemas.microsoft.com/office/word/2010/wordprocessingInk" xmlns:wne="http://schemas.microsoft.com/office/word/2006/wordml" xmlns:wps="http://schemas.microsoft.com/office/word/2010/wordprocessingShape" mc:Ignorable="w14 w15 wp14">
+<w:document xmlns:wpc="http://schemas.microsoft.com/office/word/2010/wordprocessingCanvas" xmlns:cx="http://schemas.microsoft.com/office/drawing/2014/chartex" xmlns:cx1="http://schemas.microsoft.com/office/drawing/2015/9/8/chartex" xmlns:cx2="http://schemas.microsoft.com/office/drawing/2015/10/21/chartex" xmlns:cx3="http://schemas.microsoft.com/office/drawing/2016/5/9/chartex" xmlns:cx4="http://schemas.microsoft.com/office/drawing/2016/5/10/chartex" xmlns:cx5="http://schemas.microsoft.com/office/drawing/2016/5/11/chartex" xmlns:cx6="http://schemas.microsoft.com/office/drawing/2016/5/12/chartex" xmlns:cx7="http://schemas.microsoft.com/office/drawing/2016/5/13/chartex" xmlns:cx8="http://schemas.microsoft.com/office/drawing/2016/5/14/chartex" xmlns:mc="http://schemas.openxmlformats.org/markup-compatibility/2006" xmlns:aink="http://schemas.microsoft.com/office/drawing/2016/ink" xmlns:am3d="http://schemas.microsoft.com/office/drawing/2017/model3d" xmlns:o="urn:schemas-microsoft-com:office:office" xmlns:r="http://schemas.openxmlformats.org/officeDocument/2006/relationships" xmlns:m="http://schemas.openxmlformats.org/officeDocument/2006/math" xmlns:v="urn:schemas-microsoft-com:vml" xmlns:wp14="http://schemas.microsoft.com/office/word/2010/wordprocessingDrawing" xmlns:wp="http://schemas.openxmlformats.org/drawingml/2006/wordprocessingDrawing" xmlns:w10="urn:schemas-microsoft-com:office:word" xmlns:w="http://schemas.openxmlformats.org/wordprocessingml/2006/main" xmlns:w14="http://schemas.microsoft.com/office/word/2010/wordml" xmlns:w15="http://schemas.microsoft.com/office/word/2012/wordml" xmlns:w16cex="http://schemas.microsoft.com/office/word/2018/wordml/cex" xmlns:w16cid="http://schemas.microsoft.com/office/word/2016/wordml/cid" xmlns:w16="http://schemas.microsoft.com/office/word/2018/wordml" xmlns:w16sdtdh="http://schemas.microsoft.com/office/word/2020/wordml/sdtdatahash" xmlns:w16se="http://schemas.microsoft.com/office/word/2015/wordml/symex" xmlns:wpg="http://schemas.microsoft.com/office/word/2010/wordprocessingGroup" xmlns:wpi="http://schemas.microsoft.com/office/word/2010/wordprocessingInk" xmlns:wne="http://schemas.microsoft.com/office/word/2006/wordml" xmlns:wps="http://schemas.microsoft.com/office/word/2010/wordprocessingShape" mc:Ignorable="w14 w15 w16se w16cid w16 w16cex w16sdtdh wp14">
   <w:body>
+    <w:p>
+      <w:pPr>
+        <w:shd w:val="clear" w:color="auto" w:fill="FFFFFF"/>
+        <w:autoSpaceDE w:val="0"/>
+        <w:autoSpaceDN w:val="0"/>
+        <w:adjustRightInd w:val="0"/>
+        <w:spacing w:after="0" w:line="300" w:lineRule="atLeast"/>
+        <w:rPr>
+          <w:rFonts w:cs="Calibri"/>
+          <w:b/>
+          <w:sz w:val="24"/>
+          <w:szCs w:val="24"/>
+          <w:u w:val="single"/>
+        </w:rPr>
+      </w:pPr>
+      <w:r>
+        <w:rPr>
+          <w:rFonts w:cs="Calibri"/>
+          <w:b/>
+          <w:sz w:val="24"/>
+          <w:szCs w:val="24"/>
+          <w:u w:val="single"/>
+        </w:rPr>
+        <w:t>Semantic Versioning</w:t>
+      </w:r>
+    </w:p>
+    <w:p>
+      <w:pPr>
+        <w:shd w:val="clear" w:color="auto" w:fill="FFFFFF"/>
+        <w:autoSpaceDE w:val="0"/>
+        <w:autoSpaceDN w:val="0"/>
+        <w:adjustRightInd w:val="0"/>
+        <w:spacing w:after="0" w:line="300" w:lineRule="atLeast"/>
+        <w:rPr>
+          <w:rFonts w:cs="Calibri"/>
+          <w:b/>
+          <w:sz w:val="24"/>
+          <w:szCs w:val="24"/>
+          <w:u w:val="single"/>
+        </w:rPr>
+      </w:pPr>
+    </w:p>
+    <w:p>
+      <w:pPr>
+        <w:shd w:val="clear" w:color="auto" w:fill="FFFFFF"/>
+        <w:autoSpaceDE w:val="0"/>
+        <w:autoSpaceDN w:val="0"/>
+        <w:adjustRightInd w:val="0"/>
+        <w:spacing w:after="0" w:line="240" w:lineRule="auto"/>
+        <w:rPr>
+          <w:rFonts w:cstheme="minorHAnsi"/>
+          <w:color w:val="333333"/>
+          <w:spacing w:val="2"/>
+          <w:sz w:val="24"/>
+          <w:szCs w:val="24"/>
+          <w:shd w:val="clear" w:color="auto" w:fill="FFFFFF"/>
+        </w:rPr>
+      </w:pPr>
+      <w:r>
+        <w:rPr>
+          <w:rFonts w:cstheme="minorHAnsi"/>
+          <w:b/>
+          <w:bCs/>
+          <w:color w:val="000000"/>
+          <w:spacing w:val="2"/>
+          <w:sz w:val="24"/>
+          <w:szCs w:val="24"/>
+          <w:shd w:val="clear" w:color="auto" w:fill="FFFFFF"/>
+        </w:rPr>
+        <w:t xml:space="preserve">  </w:t>
+      </w:r>
+      <w:r>
+        <w:rPr>
+          <w:rFonts w:cstheme="minorHAnsi"/>
+          <w:b/>
+          <w:bCs/>
+          <w:i/>
+          <w:color w:val="000000"/>
+          <w:spacing w:val="2"/>
+          <w:sz w:val="24"/>
+          <w:szCs w:val="24"/>
+          <w:shd w:val="clear" w:color="auto" w:fill="FFFFFF"/>
+        </w:rPr>
+        <w:t>semantic-release</w:t>
+      </w:r>
+      <w:r>
+        <w:rPr>
+          <w:rFonts w:cstheme="minorHAnsi"/>
+          <w:color w:val="333333"/>
+          <w:spacing w:val="2"/>
+          <w:sz w:val="24"/>
+          <w:szCs w:val="24"/>
+          <w:shd w:val="clear" w:color="auto" w:fill="FFFFFF"/>
+        </w:rPr>
+        <w:t> automates the whole package release workflow including determining the next version number, generating the release notes, and publishing the package.</w:t>
+      </w:r>
+    </w:p>
+    <w:p>
+      <w:pPr>
+        <w:shd w:val="clear" w:color="auto" w:fill="FFFFFF"/>
+        <w:autoSpaceDE w:val="0"/>
+        <w:autoSpaceDN w:val="0"/>
+        <w:adjustRightInd w:val="0"/>
+        <w:spacing w:after="0" w:line="240" w:lineRule="auto"/>
+        <w:rPr>
+          <w:rFonts w:cstheme="minorHAnsi"/>
+          <w:b/>
+          <w:sz w:val="24"/>
+          <w:szCs w:val="24"/>
+          <w:u w:val="single"/>
+        </w:rPr>
+      </w:pPr>
+    </w:p>
+    <w:p>
+      <w:pPr>
+        <w:shd w:val="clear" w:color="auto" w:fill="FFFFFF"/>
+        <w:spacing w:after="0" w:line="240" w:lineRule="auto"/>
+        <w:rPr>
+          <w:rFonts w:eastAsia="Times New Roman" w:cstheme="minorHAnsi"/>
+          <w:color w:val="000000"/>
+          <w:sz w:val="24"/>
+          <w:szCs w:val="24"/>
+        </w:rPr>
+      </w:pPr>
+      <w:r>
+        <w:rPr>
+          <w:rFonts w:eastAsia="Times New Roman" w:cstheme="minorHAnsi"/>
+          <w:color w:val="000000"/>
+          <w:sz w:val="24"/>
+          <w:szCs w:val="24"/>
+        </w:rPr>
+        <w:t>Given a version number MAJOR.MINOR.PATCH, increment the:</w:t>
+      </w:r>
+    </w:p>
+    <w:p>
+      <w:pPr>
+        <w:pStyle w:val="ListParagraph"/>
+        <w:numPr>
+          <w:ilvl w:val="0"/>
+          <w:numId w:val="13"/>
+        </w:numPr>
+        <w:shd w:val="clear" w:color="auto" w:fill="FFFFFF"/>
+        <w:spacing w:before="100" w:beforeAutospacing="1" w:after="0" w:line="240" w:lineRule="auto"/>
+        <w:rPr>
+          <w:rFonts w:eastAsia="Times New Roman" w:cstheme="minorHAnsi"/>
+          <w:color w:val="000000"/>
+          <w:sz w:val="24"/>
+          <w:szCs w:val="24"/>
+        </w:rPr>
+      </w:pPr>
+      <w:r>
+        <w:rPr>
+          <w:rFonts w:eastAsia="Times New Roman" w:cstheme="minorHAnsi"/>
+          <w:color w:val="000000"/>
+          <w:sz w:val="24"/>
+          <w:szCs w:val="24"/>
+        </w:rPr>
+        <w:t xml:space="preserve"> MAJOR version when you make incompatible API changes,</w:t>
+      </w:r>
+    </w:p>
+    <w:p>
+      <w:pPr>
+        <w:pStyle w:val="ListParagraph"/>
+        <w:numPr>
+          <w:ilvl w:val="0"/>
+          <w:numId w:val="13"/>
+        </w:numPr>
+        <w:shd w:val="clear" w:color="auto" w:fill="FFFFFF"/>
+        <w:spacing w:before="100" w:beforeAutospacing="1" w:after="100" w:afterAutospacing="1" w:line="240" w:lineRule="auto"/>
+        <w:rPr>
+          <w:rFonts w:eastAsia="Times New Roman" w:cstheme="minorHAnsi"/>
+          <w:color w:val="000000"/>
+          <w:sz w:val="24"/>
+          <w:szCs w:val="24"/>
+        </w:rPr>
+      </w:pPr>
+      <w:r>
+        <w:rPr>
+          <w:rFonts w:eastAsia="Times New Roman" w:cstheme="minorHAnsi"/>
+          <w:color w:val="000000"/>
+          <w:sz w:val="24"/>
+          <w:szCs w:val="24"/>
+        </w:rPr>
+        <w:t xml:space="preserve"> MINOR version when you add functionality in a </w:t>
+      </w:r>
+      <w:r>
+        <w:rPr>
+          <w:rFonts w:eastAsia="Times New Roman" w:cstheme="minorHAnsi"/>
+          <w:color w:val="000000"/>
+          <w:sz w:val="24"/>
+          <w:szCs w:val="24"/>
+        </w:rPr>
+        <w:t>backward-compatible</w:t>
+      </w:r>
+      <w:r>
+        <w:rPr>
+          <w:rFonts w:eastAsia="Times New Roman" w:cstheme="minorHAnsi"/>
+          <w:color w:val="000000"/>
+          <w:sz w:val="24"/>
+          <w:szCs w:val="24"/>
+        </w:rPr>
+        <w:t xml:space="preserve"> manner, and</w:t>
+      </w:r>
+    </w:p>
+    <w:p>
+      <w:pPr>
+        <w:pStyle w:val="ListParagraph"/>
+        <w:numPr>
+          <w:ilvl w:val="0"/>
+          <w:numId w:val="13"/>
+        </w:numPr>
+        <w:shd w:val="clear" w:color="auto" w:fill="FFFFFF"/>
+        <w:spacing w:before="100" w:beforeAutospacing="1" w:after="100" w:afterAutospacing="1" w:line="240" w:lineRule="auto"/>
+        <w:rPr>
+          <w:rFonts w:eastAsia="Times New Roman" w:cstheme="minorHAnsi"/>
+          <w:color w:val="000000"/>
+          <w:sz w:val="24"/>
+          <w:szCs w:val="24"/>
+        </w:rPr>
+      </w:pPr>
+      <w:r>
+        <w:rPr>
+          <w:rFonts w:eastAsia="Times New Roman" w:cstheme="minorHAnsi"/>
+          <w:color w:val="000000"/>
+          <w:sz w:val="24"/>
+          <w:szCs w:val="24"/>
+        </w:rPr>
+        <w:t xml:space="preserve"> </w:t>
+      </w:r>
+      <w:r>
+        <w:rPr>
+          <w:rFonts w:eastAsia="Times New Roman" w:cstheme="minorHAnsi"/>
+          <w:color w:val="000000"/>
+          <w:sz w:val="24"/>
+          <w:szCs w:val="24"/>
+        </w:rPr>
+        <w:t xml:space="preserve">PATCH version when you make </w:t>
+      </w:r>
+      <w:r>
+        <w:rPr>
+          <w:rFonts w:eastAsia="Times New Roman" w:cstheme="minorHAnsi"/>
+          <w:color w:val="000000"/>
+          <w:sz w:val="24"/>
+          <w:szCs w:val="24"/>
+        </w:rPr>
+        <w:t>backward-compatible</w:t>
+      </w:r>
+      <w:r>
+        <w:rPr>
+          <w:rFonts w:eastAsia="Times New Roman" w:cstheme="minorHAnsi"/>
+          <w:color w:val="000000"/>
+          <w:sz w:val="24"/>
+          <w:szCs w:val="24"/>
+        </w:rPr>
+        <w:t xml:space="preserve"> bug fixes.</w:t>
+      </w:r>
+    </w:p>
+    <w:p>
+      <w:pPr>
+        <w:shd w:val="clear" w:color="auto" w:fill="FFFFFF"/>
+        <w:spacing w:after="240" w:line="240" w:lineRule="auto"/>
+        <w:rPr>
+          <w:rFonts w:eastAsia="Times New Roman" w:cstheme="minorHAnsi"/>
+          <w:color w:val="000000"/>
+          <w:sz w:val="24"/>
+          <w:szCs w:val="24"/>
+        </w:rPr>
+      </w:pPr>
+      <w:r>
+        <w:rPr>
+          <w:rFonts w:eastAsia="Times New Roman" w:cstheme="minorHAnsi"/>
+          <w:color w:val="000000"/>
+          <w:sz w:val="24"/>
+          <w:szCs w:val="24"/>
+        </w:rPr>
+        <w:t>Additional labels for pre-release and build metadata are available as extensions to the MAJOR.MINOR.PATCH format.</w:t>
+      </w:r>
+    </w:p>
+    <w:p>
+      <w:pPr>
+        <w:shd w:val="clear" w:color="auto" w:fill="FFFFFF"/>
+        <w:spacing w:after="240" w:line="240" w:lineRule="auto"/>
+        <w:rPr>
+          <w:rFonts w:eastAsia="Times New Roman" w:cstheme="minorHAnsi"/>
+          <w:color w:val="000000"/>
+          <w:sz w:val="24"/>
+          <w:szCs w:val="24"/>
+        </w:rPr>
+      </w:pPr>
+      <w:r>
+        <w:rPr>
+          <w:rFonts w:eastAsia="Times New Roman" w:cstheme="minorHAnsi"/>
+          <w:color w:val="000000"/>
+          <w:sz w:val="24"/>
+          <w:szCs w:val="24"/>
+        </w:rPr>
+        <w:t>Refer: -</w:t>
+      </w:r>
+      <w:r>
+        <w:t xml:space="preserve"> </w:t>
+      </w:r>
+      <w:r>
+        <w:rPr>
+          <w:rFonts w:eastAsia="Times New Roman" w:cstheme="minorHAnsi"/>
+          <w:color w:val="0000FF"/>
+          <w:sz w:val="24"/>
+          <w:szCs w:val="24"/>
+        </w:rPr>
+        <w:t>https://semver.org</w:t>
+      </w:r>
+    </w:p>
     <w:p>
       <w:pPr>
         <w:widowControl w:val="0"/>
@@ -52,19 +363,55 @@
         <w:jc w:val="both"/>
         <w:rPr>
           <w:rFonts w:cs="Calibri"/>
-          <w:sz w:val="24"/>
-          <w:szCs w:val="24"/>
+          <w:b/>
+          <w:sz w:val="24"/>
+          <w:szCs w:val="24"/>
+          <w:u w:val="single"/>
           <w:lang w:val="en"/>
         </w:rPr>
       </w:pPr>
-      <w:r>
+    </w:p>
+    <w:p>
+      <w:pPr>
+        <w:widowControl w:val="0"/>
+        <w:autoSpaceDE w:val="0"/>
+        <w:autoSpaceDN w:val="0"/>
+        <w:adjustRightInd w:val="0"/>
+        <w:spacing w:after="0" w:line="240" w:lineRule="auto"/>
+        <w:jc w:val="both"/>
         <w:rPr>
           <w:rFonts w:cs="Calibri"/>
           <w:sz w:val="24"/>
           <w:szCs w:val="24"/>
           <w:lang w:val="en"/>
         </w:rPr>
-        <w:t xml:space="preserve">     A specification for adding human and machine readable meaning to commit messages</w:t>
+      </w:pPr>
+      <w:r>
+        <w:rPr>
+          <w:rFonts w:cs="Calibri"/>
+          <w:sz w:val="24"/>
+          <w:szCs w:val="24"/>
+          <w:lang w:val="en"/>
+        </w:rPr>
+        <w:t xml:space="preserve">     A specification for adding human and </w:t>
+      </w:r>
+      <w:r>
+        <w:rPr>
+          <w:rFonts w:cs="Calibri"/>
+          <w:sz w:val="24"/>
+          <w:szCs w:val="24"/>
+          <w:lang w:val="en"/>
+        </w:rPr>
+        <w:t>machine-readable</w:t>
+      </w:r>
+      <w:r>
+        <w:rPr>
+          <w:rFonts w:cs="Calibri"/>
+          <w:sz w:val="24"/>
+          <w:szCs w:val="24"/>
+          <w:lang w:val="en"/>
+        </w:rPr>
+        <w:t xml:space="preserve"> meaning to commit messages</w:t>
       </w:r>
     </w:p>
     <w:p>
@@ -278,6 +625,17 @@
               </w:rPr>
               <w:t>Footer(Optional</w:t>
             </w:r>
+            <w:r>
+              <w:rPr>
+                <w:rFonts w:cs="Calibri"/>
+                <w:b/>
+                <w:color w:val="595959" w:themeColor="text1" w:themeTint="A6"/>
+                <w:sz w:val="24"/>
+                <w:szCs w:val="24"/>
+                <w:lang w:val="en"/>
+              </w:rPr>
+              <w:t>)</w:t>
+            </w:r>
           </w:p>
         </w:tc>
       </w:tr>
@@ -609,7 +967,6 @@
         </w:rPr>
         <w:t xml:space="preserve"> </w:t>
       </w:r>
-      <w:proofErr w:type="gramStart"/>
       <w:r>
         <w:rPr>
           <w:rFonts w:ascii="Consolas" w:hAnsi="Consolas"/>
@@ -618,18 +975,7 @@
           <w:szCs w:val="19"/>
           <w:bdr w:val="none" w:sz="0" w:space="0" w:color="auto" w:frame="1"/>
         </w:rPr>
-        <w:t>git</w:t>
-      </w:r>
-      <w:proofErr w:type="gramEnd"/>
-      <w:r>
-        <w:rPr>
-          <w:rFonts w:ascii="Consolas" w:hAnsi="Consolas"/>
-          <w:color w:val="D4D4D4"/>
-          <w:sz w:val="19"/>
-          <w:szCs w:val="19"/>
-          <w:bdr w:val="none" w:sz="0" w:space="0" w:color="auto" w:frame="1"/>
-        </w:rPr>
-        <w:t xml:space="preserve"> commit -m "fix(core): remove deprecated and defunct wtf* </w:t>
+        <w:t xml:space="preserve">git commit -m "fix(core): remove deprecated and defunct wtf* </w:t>
       </w:r>
       <w:proofErr w:type="spellStart"/>
       <w:r>
@@ -733,7 +1079,21 @@
           <w:rFonts w:asciiTheme="minorHAnsi" w:hAnsiTheme="minorHAnsi" w:cstheme="minorHAnsi"/>
           <w:color w:val="4A4A4A"/>
         </w:rPr>
-        <w:t> lines that introduce the motivation behind the change or just describing slightly more detailed information</w:t>
+        <w:t xml:space="preserve"> lines that introduce the motivation behind the change or just </w:t>
+      </w:r>
+      <w:r>
+        <w:rPr>
+          <w:rFonts w:asciiTheme="minorHAnsi" w:hAnsiTheme="minorHAnsi" w:cstheme="minorHAnsi"/>
+          <w:color w:val="4A4A4A"/>
+        </w:rPr>
+        <w:t>describe</w:t>
+      </w:r>
+      <w:r>
+        <w:rPr>
+          <w:rFonts w:asciiTheme="minorHAnsi" w:hAnsiTheme="minorHAnsi" w:cstheme="minorHAnsi"/>
+          <w:color w:val="4A4A4A"/>
+        </w:rPr>
+        <w:t xml:space="preserve"> slightly more detailed information</w:t>
       </w:r>
       <w:r>
         <w:rPr>
@@ -749,10 +1109,18 @@
         <w:spacing w:before="0" w:beforeAutospacing="0" w:after="0" w:afterAutospacing="0"/>
         <w:textAlignment w:val="baseline"/>
         <w:rPr>
-          <w:rFonts w:ascii="Arial" w:hAnsi="Arial" w:cs="Arial"/>
-          <w:color w:val="4A4A4A"/>
-        </w:rPr>
-      </w:pPr>
+          <w:rFonts w:asciiTheme="minorHAnsi" w:hAnsiTheme="minorHAnsi" w:cstheme="minorHAnsi"/>
+          <w:color w:val="000000" w:themeColor="text1"/>
+        </w:rPr>
+      </w:pPr>
+      <w:r>
+        <w:rPr>
+          <w:rFonts w:asciiTheme="minorHAnsi" w:hAnsiTheme="minorHAnsi" w:cstheme="minorHAnsi"/>
+          <w:color w:val="000000" w:themeColor="text1"/>
+        </w:rPr>
+        <w:lastRenderedPageBreak/>
+        <w:t>Example:</w:t>
+      </w:r>
     </w:p>
     <w:p>
       <w:pPr>
@@ -760,24 +1128,6 @@
         <w:spacing w:before="0" w:beforeAutospacing="0" w:after="0" w:afterAutospacing="0"/>
         <w:textAlignment w:val="baseline"/>
         <w:rPr>
-          <w:rFonts w:asciiTheme="minorHAnsi" w:hAnsiTheme="minorHAnsi" w:cstheme="minorHAnsi"/>
-          <w:color w:val="000000" w:themeColor="text1"/>
-        </w:rPr>
-      </w:pPr>
-      <w:r>
-        <w:rPr>
-          <w:rFonts w:asciiTheme="minorHAnsi" w:hAnsiTheme="minorHAnsi" w:cstheme="minorHAnsi"/>
-          <w:color w:val="000000" w:themeColor="text1"/>
-        </w:rPr>
-        <w:t>Example:</w:t>
-      </w:r>
-    </w:p>
-    <w:p>
-      <w:pPr>
-        <w:pStyle w:val="NormalWeb"/>
-        <w:spacing w:before="0" w:beforeAutospacing="0" w:after="0" w:afterAutospacing="0"/>
-        <w:textAlignment w:val="baseline"/>
-        <w:rPr>
           <w:rFonts w:ascii="Arial" w:hAnsi="Arial" w:cs="Arial"/>
           <w:color w:val="4A4A4A"/>
         </w:rPr>
@@ -801,7 +1151,6 @@
         </w:rPr>
         <w:t xml:space="preserve"> </w:t>
       </w:r>
-      <w:proofErr w:type="gramStart"/>
       <w:r>
         <w:rPr>
           <w:rFonts w:ascii="Consolas" w:hAnsi="Consolas"/>
@@ -810,9 +1159,9 @@
           <w:szCs w:val="19"/>
           <w:bdr w:val="none" w:sz="0" w:space="0" w:color="auto" w:frame="1"/>
         </w:rPr>
-        <w:t>git</w:t>
-      </w:r>
-      <w:proofErr w:type="gramEnd"/>
+        <w:t xml:space="preserve">git commit -m "fix(core): remove deprecated and defunct wtf* </w:t>
+      </w:r>
+      <w:proofErr w:type="spellStart"/>
       <w:r>
         <w:rPr>
           <w:rFonts w:ascii="Consolas" w:hAnsi="Consolas"/>
@@ -821,9 +1170,9 @@
           <w:szCs w:val="19"/>
           <w:bdr w:val="none" w:sz="0" w:space="0" w:color="auto" w:frame="1"/>
         </w:rPr>
-        <w:t xml:space="preserve"> commit -m "fix(core): remove deprecated and defunct wtf* </w:t>
-      </w:r>
-      <w:proofErr w:type="spellStart"/>
+        <w:t>apis</w:t>
+      </w:r>
+      <w:proofErr w:type="spellEnd"/>
       <w:r>
         <w:rPr>
           <w:rFonts w:ascii="Consolas" w:hAnsi="Consolas"/>
@@ -832,9 +1181,9 @@
           <w:szCs w:val="19"/>
           <w:bdr w:val="none" w:sz="0" w:space="0" w:color="auto" w:frame="1"/>
         </w:rPr>
-        <w:t>apis</w:t>
-      </w:r>
-      <w:proofErr w:type="spellEnd"/>
+        <w:t xml:space="preserve">" -m "These </w:t>
+      </w:r>
+      <w:proofErr w:type="spellStart"/>
       <w:r>
         <w:rPr>
           <w:rFonts w:ascii="Consolas" w:hAnsi="Consolas"/>
@@ -843,9 +1192,9 @@
           <w:szCs w:val="19"/>
           <w:bdr w:val="none" w:sz="0" w:space="0" w:color="auto" w:frame="1"/>
         </w:rPr>
-        <w:t xml:space="preserve">" -m "These </w:t>
-      </w:r>
-      <w:proofErr w:type="spellStart"/>
+        <w:t>apis</w:t>
+      </w:r>
+      <w:proofErr w:type="spellEnd"/>
       <w:r>
         <w:rPr>
           <w:rFonts w:ascii="Consolas" w:hAnsi="Consolas"/>
@@ -854,9 +1203,9 @@
           <w:szCs w:val="19"/>
           <w:bdr w:val="none" w:sz="0" w:space="0" w:color="auto" w:frame="1"/>
         </w:rPr>
-        <w:t>apis</w:t>
-      </w:r>
-      <w:proofErr w:type="spellEnd"/>
+        <w:t xml:space="preserve"> have been deprecated in v8, so they should stick around till v10, but since they are </w:t>
+      </w:r>
+      <w:proofErr w:type="gramStart"/>
       <w:r>
         <w:rPr>
           <w:rFonts w:ascii="Consolas" w:hAnsi="Consolas"/>
@@ -865,7 +1214,18 @@
           <w:szCs w:val="19"/>
           <w:bdr w:val="none" w:sz="0" w:space="0" w:color="auto" w:frame="1"/>
         </w:rPr>
-        <w:t xml:space="preserve"> have been deprecated in v8, so they should stick around till v10, but since they are defunct we are removing them early so that they don't take up payload size."</w:t>
+        <w:t>defunct</w:t>
+      </w:r>
+      <w:proofErr w:type="gramEnd"/>
+      <w:r>
+        <w:rPr>
+          <w:rFonts w:ascii="Consolas" w:hAnsi="Consolas"/>
+          <w:color w:val="D4D4D4"/>
+          <w:sz w:val="19"/>
+          <w:szCs w:val="19"/>
+          <w:bdr w:val="none" w:sz="0" w:space="0" w:color="auto" w:frame="1"/>
+        </w:rPr>
+        <w:t xml:space="preserve"> we are removing them early so that they don't take up payload size."</w:t>
       </w:r>
     </w:p>
     <w:p>
@@ -954,7 +1314,49 @@
           <w:rFonts w:asciiTheme="minorHAnsi" w:hAnsiTheme="minorHAnsi" w:cstheme="minorHAnsi"/>
           <w:color w:val="4A4A4A"/>
         </w:rPr>
-        <w:t> lines that mention consequences which stems from the change - such as announcing a breaking change, linking closed issues, mentioning contributors and so on.</w:t>
+        <w:t xml:space="preserve"> lines that mention consequences </w:t>
+      </w:r>
+      <w:r>
+        <w:rPr>
+          <w:rFonts w:asciiTheme="minorHAnsi" w:hAnsiTheme="minorHAnsi" w:cstheme="minorHAnsi"/>
+          <w:color w:val="4A4A4A"/>
+        </w:rPr>
+        <w:t>that</w:t>
+      </w:r>
+      <w:r>
+        <w:rPr>
+          <w:rFonts w:asciiTheme="minorHAnsi" w:hAnsiTheme="minorHAnsi" w:cstheme="minorHAnsi"/>
+          <w:color w:val="4A4A4A"/>
+        </w:rPr>
+        <w:t xml:space="preserve"> </w:t>
+      </w:r>
+      <w:r>
+        <w:rPr>
+          <w:rFonts w:asciiTheme="minorHAnsi" w:hAnsiTheme="minorHAnsi" w:cstheme="minorHAnsi"/>
+          <w:color w:val="4A4A4A"/>
+        </w:rPr>
+        <w:t>stem</w:t>
+      </w:r>
+      <w:r>
+        <w:rPr>
+          <w:rFonts w:asciiTheme="minorHAnsi" w:hAnsiTheme="minorHAnsi" w:cstheme="minorHAnsi"/>
+          <w:color w:val="4A4A4A"/>
+        </w:rPr>
+        <w:t xml:space="preserve"> from the change - such as announcing a breaking change, linking closed issues, mentioning contributors</w:t>
+      </w:r>
+      <w:r>
+        <w:rPr>
+          <w:rFonts w:asciiTheme="minorHAnsi" w:hAnsiTheme="minorHAnsi" w:cstheme="minorHAnsi"/>
+          <w:color w:val="4A4A4A"/>
+        </w:rPr>
+        <w:t>,</w:t>
+      </w:r>
+      <w:r>
+        <w:rPr>
+          <w:rFonts w:asciiTheme="minorHAnsi" w:hAnsiTheme="minorHAnsi" w:cstheme="minorHAnsi"/>
+          <w:color w:val="4A4A4A"/>
+        </w:rPr>
+        <w:t xml:space="preserve"> and so on.</w:t>
       </w:r>
     </w:p>
     <w:p>
@@ -1047,7 +1449,6 @@
         </w:rPr>
         <w:t xml:space="preserve"> </w:t>
       </w:r>
-      <w:proofErr w:type="gramStart"/>
       <w:r>
         <w:rPr>
           <w:rFonts w:ascii="Consolas" w:eastAsia="Times New Roman" w:hAnsi="Consolas" w:cs="Courier New"/>
@@ -1056,9 +1457,9 @@
           <w:szCs w:val="19"/>
           <w:bdr w:val="none" w:sz="0" w:space="0" w:color="auto" w:frame="1"/>
         </w:rPr>
-        <w:t>git</w:t>
-      </w:r>
-      <w:proofErr w:type="gramEnd"/>
+        <w:t xml:space="preserve">git commit -m "fix(core): remove deprecated and defunct wtf* </w:t>
+      </w:r>
+      <w:proofErr w:type="spellStart"/>
       <w:r>
         <w:rPr>
           <w:rFonts w:ascii="Consolas" w:eastAsia="Times New Roman" w:hAnsi="Consolas" w:cs="Courier New"/>
@@ -1067,9 +1468,9 @@
           <w:szCs w:val="19"/>
           <w:bdr w:val="none" w:sz="0" w:space="0" w:color="auto" w:frame="1"/>
         </w:rPr>
-        <w:t xml:space="preserve"> commit -m "fix(core): remove deprecated and defunct wtf* </w:t>
-      </w:r>
-      <w:proofErr w:type="spellStart"/>
+        <w:t>apis</w:t>
+      </w:r>
+      <w:proofErr w:type="spellEnd"/>
       <w:r>
         <w:rPr>
           <w:rFonts w:ascii="Consolas" w:eastAsia="Times New Roman" w:hAnsi="Consolas" w:cs="Courier New"/>
@@ -1078,9 +1479,9 @@
           <w:szCs w:val="19"/>
           <w:bdr w:val="none" w:sz="0" w:space="0" w:color="auto" w:frame="1"/>
         </w:rPr>
-        <w:t>apis</w:t>
-      </w:r>
-      <w:proofErr w:type="spellEnd"/>
+        <w:t xml:space="preserve">" -m "These </w:t>
+      </w:r>
+      <w:proofErr w:type="spellStart"/>
       <w:r>
         <w:rPr>
           <w:rFonts w:ascii="Consolas" w:eastAsia="Times New Roman" w:hAnsi="Consolas" w:cs="Courier New"/>
@@ -1089,9 +1490,9 @@
           <w:szCs w:val="19"/>
           <w:bdr w:val="none" w:sz="0" w:space="0" w:color="auto" w:frame="1"/>
         </w:rPr>
-        <w:t xml:space="preserve">" -m "These </w:t>
-      </w:r>
-      <w:proofErr w:type="spellStart"/>
+        <w:t>apis</w:t>
+      </w:r>
+      <w:proofErr w:type="spellEnd"/>
       <w:r>
         <w:rPr>
           <w:rFonts w:ascii="Consolas" w:eastAsia="Times New Roman" w:hAnsi="Consolas" w:cs="Courier New"/>
@@ -1100,9 +1501,9 @@
           <w:szCs w:val="19"/>
           <w:bdr w:val="none" w:sz="0" w:space="0" w:color="auto" w:frame="1"/>
         </w:rPr>
-        <w:t>apis</w:t>
-      </w:r>
-      <w:proofErr w:type="spellEnd"/>
+        <w:t xml:space="preserve"> have been deprecated in v8, so they should stick around till v10, but since they are </w:t>
+      </w:r>
+      <w:proofErr w:type="gramStart"/>
       <w:r>
         <w:rPr>
           <w:rFonts w:ascii="Consolas" w:eastAsia="Times New Roman" w:hAnsi="Consolas" w:cs="Courier New"/>
@@ -1111,7 +1512,18 @@
           <w:szCs w:val="19"/>
           <w:bdr w:val="none" w:sz="0" w:space="0" w:color="auto" w:frame="1"/>
         </w:rPr>
-        <w:t xml:space="preserve"> have been deprecated in v8, so they should stick around till v10, but since they are defunct we are removing them early so that they don't take up payload size." -m "PR Close #33949"</w:t>
+        <w:t>defunct</w:t>
+      </w:r>
+      <w:proofErr w:type="gramEnd"/>
+      <w:r>
+        <w:rPr>
+          <w:rFonts w:ascii="Consolas" w:eastAsia="Times New Roman" w:hAnsi="Consolas" w:cs="Courier New"/>
+          <w:color w:val="D4D4D4"/>
+          <w:sz w:val="19"/>
+          <w:szCs w:val="19"/>
+          <w:bdr w:val="none" w:sz="0" w:space="0" w:color="auto" w:frame="1"/>
+        </w:rPr>
+        <w:t xml:space="preserve"> we are removing them early so that they don't take up payload size." -m "PR Close #33949"</w:t>
       </w:r>
     </w:p>
     <w:p>
@@ -1120,7 +1532,7 @@
         <w:autoSpaceDE w:val="0"/>
         <w:autoSpaceDN w:val="0"/>
         <w:adjustRightInd w:val="0"/>
-        <w:spacing w:before="192" w:after="96" w:line="300" w:lineRule="atLeast"/>
+        <w:spacing w:after="0" w:line="300" w:lineRule="atLeast"/>
         <w:rPr>
           <w:rFonts w:cs="Calibri"/>
           <w:b/>
@@ -1129,7 +1541,14 @@
           <w:u w:val="single"/>
         </w:rPr>
       </w:pPr>
-      <w:r>
+    </w:p>
+    <w:p>
+      <w:pPr>
+        <w:shd w:val="clear" w:color="auto" w:fill="FFFFFF"/>
+        <w:autoSpaceDE w:val="0"/>
+        <w:autoSpaceDN w:val="0"/>
+        <w:adjustRightInd w:val="0"/>
+        <w:spacing w:after="0" w:line="300" w:lineRule="atLeast"/>
         <w:rPr>
           <w:rFonts w:cs="Calibri"/>
           <w:b/>
@@ -1137,11 +1556,1422 @@
           <w:szCs w:val="24"/>
           <w:u w:val="single"/>
         </w:rPr>
-        <w:lastRenderedPageBreak/>
+      </w:pPr>
+      <w:r>
+        <w:rPr>
+          <w:rFonts w:cs="Calibri"/>
+          <w:b/>
+          <w:sz w:val="24"/>
+          <w:szCs w:val="24"/>
+          <w:u w:val="single"/>
+        </w:rPr>
         <w:t xml:space="preserve">Semantic Versioning </w:t>
       </w:r>
-      <w:bookmarkStart w:id="0" w:name="_GoBack"/>
-      <w:bookmarkEnd w:id="0"/>
+    </w:p>
+    <w:p>
+      <w:pPr>
+        <w:shd w:val="clear" w:color="auto" w:fill="FFFFFF"/>
+        <w:autoSpaceDE w:val="0"/>
+        <w:autoSpaceDN w:val="0"/>
+        <w:adjustRightInd w:val="0"/>
+        <w:spacing w:after="0" w:line="300" w:lineRule="atLeast"/>
+        <w:rPr>
+          <w:rFonts w:cs="Calibri"/>
+          <w:b/>
+          <w:sz w:val="24"/>
+          <w:szCs w:val="24"/>
+          <w:u w:val="single"/>
+        </w:rPr>
+      </w:pPr>
+    </w:p>
+    <w:p>
+      <w:pPr>
+        <w:pStyle w:val="ListParagraph"/>
+        <w:numPr>
+          <w:ilvl w:val="0"/>
+          <w:numId w:val="10"/>
+        </w:numPr>
+        <w:shd w:val="clear" w:color="auto" w:fill="FFFFFF"/>
+        <w:autoSpaceDE w:val="0"/>
+        <w:autoSpaceDN w:val="0"/>
+        <w:adjustRightInd w:val="0"/>
+        <w:spacing w:after="0" w:line="300" w:lineRule="atLeast"/>
+        <w:rPr>
+          <w:rFonts w:cs="Calibri"/>
+          <w:b/>
+          <w:sz w:val="24"/>
+          <w:szCs w:val="24"/>
+          <w:u w:val="single"/>
+        </w:rPr>
+      </w:pPr>
+      <w:r>
+        <w:rPr>
+          <w:rFonts w:cs="Calibri"/>
+          <w:b/>
+          <w:sz w:val="24"/>
+          <w:szCs w:val="24"/>
+          <w:u w:val="single"/>
+        </w:rPr>
+        <w:t>Production</w:t>
+      </w:r>
+    </w:p>
+    <w:p>
+      <w:pPr>
+        <w:pStyle w:val="ListParagraph"/>
+        <w:shd w:val="clear" w:color="auto" w:fill="FFFFFF"/>
+        <w:autoSpaceDE w:val="0"/>
+        <w:autoSpaceDN w:val="0"/>
+        <w:adjustRightInd w:val="0"/>
+        <w:spacing w:after="0" w:line="300" w:lineRule="atLeast"/>
+        <w:ind w:left="492"/>
+        <w:rPr>
+          <w:rFonts w:cs="Calibri"/>
+          <w:b/>
+          <w:sz w:val="24"/>
+          <w:szCs w:val="24"/>
+          <w:u w:val="single"/>
+        </w:rPr>
+      </w:pPr>
+    </w:p>
+    <w:tbl>
+      <w:tblPr>
+        <w:tblStyle w:val="TableGrid"/>
+        <w:tblW w:w="9419" w:type="dxa"/>
+        <w:tblLook w:val="04A0" w:firstRow="1" w:lastRow="0" w:firstColumn="1" w:lastColumn="0" w:noHBand="0" w:noVBand="1"/>
+      </w:tblPr>
+      <w:tblGrid>
+        <w:gridCol w:w="2016"/>
+        <w:gridCol w:w="3231"/>
+        <w:gridCol w:w="2017"/>
+        <w:gridCol w:w="2155"/>
+      </w:tblGrid>
+      <w:tr>
+        <w:trPr>
+          <w:trHeight w:val="380"/>
+        </w:trPr>
+        <w:tc>
+          <w:tcPr>
+            <w:tcW w:w="2029" w:type="dxa"/>
+          </w:tcPr>
+          <w:p>
+            <w:pPr>
+              <w:widowControl w:val="0"/>
+              <w:autoSpaceDE w:val="0"/>
+              <w:autoSpaceDN w:val="0"/>
+              <w:adjustRightInd w:val="0"/>
+              <w:spacing w:before="40" w:after="40" w:line="276" w:lineRule="auto"/>
+              <w:jc w:val="center"/>
+              <w:rPr>
+                <w:rFonts w:cstheme="minorHAnsi"/>
+                <w:b/>
+                <w:lang w:val="en"/>
+              </w:rPr>
+            </w:pPr>
+            <w:r>
+              <w:rPr>
+                <w:rFonts w:cstheme="minorHAnsi"/>
+                <w:b/>
+                <w:lang w:val="en"/>
+              </w:rPr>
+              <w:t>Type</w:t>
+            </w:r>
+          </w:p>
+        </w:tc>
+        <w:tc>
+          <w:tcPr>
+            <w:tcW w:w="3261" w:type="dxa"/>
+          </w:tcPr>
+          <w:p>
+            <w:pPr>
+              <w:widowControl w:val="0"/>
+              <w:autoSpaceDE w:val="0"/>
+              <w:autoSpaceDN w:val="0"/>
+              <w:adjustRightInd w:val="0"/>
+              <w:spacing w:before="40" w:after="40" w:line="276" w:lineRule="auto"/>
+              <w:jc w:val="center"/>
+              <w:rPr>
+                <w:rFonts w:cstheme="minorHAnsi"/>
+                <w:b/>
+                <w:lang w:val="en"/>
+              </w:rPr>
+            </w:pPr>
+            <w:r>
+              <w:rPr>
+                <w:rFonts w:cstheme="minorHAnsi"/>
+                <w:b/>
+                <w:lang w:val="en"/>
+              </w:rPr>
+              <w:t>Description</w:t>
+            </w:r>
+          </w:p>
+        </w:tc>
+        <w:tc>
+          <w:tcPr>
+            <w:tcW w:w="1961" w:type="dxa"/>
+          </w:tcPr>
+          <w:p>
+            <w:pPr>
+              <w:widowControl w:val="0"/>
+              <w:autoSpaceDE w:val="0"/>
+              <w:autoSpaceDN w:val="0"/>
+              <w:adjustRightInd w:val="0"/>
+              <w:spacing w:before="40" w:after="40" w:line="276" w:lineRule="auto"/>
+              <w:jc w:val="center"/>
+              <w:rPr>
+                <w:rFonts w:cstheme="minorHAnsi"/>
+                <w:b/>
+                <w:lang w:val="en"/>
+              </w:rPr>
+            </w:pPr>
+            <w:r>
+              <w:rPr>
+                <w:rFonts w:cstheme="minorHAnsi"/>
+                <w:b/>
+                <w:lang w:val="en"/>
+              </w:rPr>
+              <w:t>Version Change</w:t>
+            </w:r>
+          </w:p>
+        </w:tc>
+        <w:tc>
+          <w:tcPr>
+            <w:tcW w:w="2168" w:type="dxa"/>
+          </w:tcPr>
+          <w:p>
+            <w:pPr>
+              <w:widowControl w:val="0"/>
+              <w:autoSpaceDE w:val="0"/>
+              <w:autoSpaceDN w:val="0"/>
+              <w:adjustRightInd w:val="0"/>
+              <w:spacing w:before="40" w:after="40" w:line="276" w:lineRule="auto"/>
+              <w:jc w:val="center"/>
+              <w:rPr>
+                <w:rFonts w:cstheme="minorHAnsi"/>
+                <w:b/>
+                <w:lang w:val="en"/>
+              </w:rPr>
+            </w:pPr>
+            <w:r>
+              <w:rPr>
+                <w:rFonts w:cstheme="minorHAnsi"/>
+                <w:b/>
+                <w:lang w:val="en"/>
+              </w:rPr>
+              <w:t>Example</w:t>
+            </w:r>
+            <w:r>
+              <w:rPr>
+                <w:rFonts w:cstheme="minorHAnsi"/>
+                <w:b/>
+                <w:lang w:val="en"/>
+              </w:rPr>
+              <w:t>s</w:t>
+            </w:r>
+          </w:p>
+        </w:tc>
+      </w:tr>
+      <w:tr>
+        <w:trPr>
+          <w:trHeight w:val="1295"/>
+        </w:trPr>
+        <w:tc>
+          <w:tcPr>
+            <w:tcW w:w="2029" w:type="dxa"/>
+          </w:tcPr>
+          <w:p>
+            <w:pPr>
+              <w:widowControl w:val="0"/>
+              <w:autoSpaceDE w:val="0"/>
+              <w:autoSpaceDN w:val="0"/>
+              <w:adjustRightInd w:val="0"/>
+              <w:spacing w:line="276" w:lineRule="auto"/>
+              <w:jc w:val="center"/>
+              <w:rPr>
+                <w:rFonts w:cstheme="minorHAnsi"/>
+                <w:b/>
+                <w:bCs/>
+                <w:color w:val="24292E"/>
+                <w:lang w:val="en-US" w:eastAsia="en-US"/>
+              </w:rPr>
+            </w:pPr>
+          </w:p>
+          <w:p>
+            <w:pPr>
+              <w:widowControl w:val="0"/>
+              <w:autoSpaceDE w:val="0"/>
+              <w:autoSpaceDN w:val="0"/>
+              <w:adjustRightInd w:val="0"/>
+              <w:spacing w:line="276" w:lineRule="auto"/>
+              <w:jc w:val="center"/>
+              <w:rPr>
+                <w:rFonts w:cstheme="minorHAnsi"/>
+                <w:b/>
+                <w:bCs/>
+                <w:color w:val="24292E"/>
+                <w:lang w:val="en-US" w:eastAsia="en-US"/>
+              </w:rPr>
+            </w:pPr>
+            <w:r>
+              <w:rPr>
+                <w:rFonts w:cstheme="minorHAnsi"/>
+                <w:b/>
+                <w:bCs/>
+                <w:color w:val="24292E"/>
+                <w:lang w:val="en-US" w:eastAsia="en-US"/>
+              </w:rPr>
+              <w:t xml:space="preserve"> </w:t>
+            </w:r>
+          </w:p>
+          <w:p>
+            <w:pPr>
+              <w:widowControl w:val="0"/>
+              <w:autoSpaceDE w:val="0"/>
+              <w:autoSpaceDN w:val="0"/>
+              <w:adjustRightInd w:val="0"/>
+              <w:spacing w:line="276" w:lineRule="auto"/>
+              <w:jc w:val="center"/>
+              <w:rPr>
+                <w:rFonts w:cstheme="minorHAnsi"/>
+                <w:b/>
+                <w:sz w:val="20"/>
+                <w:szCs w:val="20"/>
+                <w:lang w:val="en"/>
+              </w:rPr>
+            </w:pPr>
+            <w:r>
+              <w:rPr>
+                <w:rFonts w:cstheme="minorHAnsi"/>
+                <w:b/>
+                <w:color w:val="000000" w:themeColor="text1"/>
+                <w:sz w:val="20"/>
+                <w:szCs w:val="20"/>
+                <w:shd w:val="clear" w:color="auto" w:fill="F7F7F7"/>
+              </w:rPr>
+              <w:t>BREAKING CHANGE</w:t>
+            </w:r>
+            <w:r>
+              <w:rPr>
+                <w:rFonts w:cstheme="minorHAnsi"/>
+                <w:b/>
+                <w:bCs/>
+                <w:color w:val="000000" w:themeColor="text1"/>
+                <w:sz w:val="20"/>
+                <w:szCs w:val="20"/>
+                <w:lang w:val="en-US" w:eastAsia="en-US"/>
+              </w:rPr>
+              <w:t>:</w:t>
+            </w:r>
+          </w:p>
+        </w:tc>
+        <w:tc>
+          <w:tcPr>
+            <w:tcW w:w="3261" w:type="dxa"/>
+          </w:tcPr>
+          <w:p>
+            <w:pPr>
+              <w:widowControl w:val="0"/>
+              <w:autoSpaceDE w:val="0"/>
+              <w:autoSpaceDN w:val="0"/>
+              <w:adjustRightInd w:val="0"/>
+              <w:spacing w:after="40"/>
+              <w:rPr>
+                <w:rFonts w:cstheme="minorHAnsi"/>
+                <w:color w:val="000000" w:themeColor="text1"/>
+                <w:lang w:val="en-US" w:eastAsia="en-US"/>
+              </w:rPr>
+            </w:pPr>
+          </w:p>
+          <w:p>
+            <w:pPr>
+              <w:widowControl w:val="0"/>
+              <w:autoSpaceDE w:val="0"/>
+              <w:autoSpaceDN w:val="0"/>
+              <w:adjustRightInd w:val="0"/>
+              <w:spacing w:after="40"/>
+              <w:rPr>
+                <w:rFonts w:cstheme="minorHAnsi"/>
+                <w:color w:val="000000" w:themeColor="text1"/>
+                <w:lang w:val="en-US" w:eastAsia="en-US"/>
+              </w:rPr>
+            </w:pPr>
+          </w:p>
+          <w:p>
+            <w:pPr>
+              <w:widowControl w:val="0"/>
+              <w:autoSpaceDE w:val="0"/>
+              <w:autoSpaceDN w:val="0"/>
+              <w:adjustRightInd w:val="0"/>
+              <w:spacing w:after="40"/>
+              <w:rPr>
+                <w:rFonts w:cstheme="minorHAnsi"/>
+                <w:color w:val="000000" w:themeColor="text1"/>
+                <w:lang w:val="en-US" w:eastAsia="en-US"/>
+              </w:rPr>
+            </w:pPr>
+            <w:r>
+              <w:rPr>
+                <w:rFonts w:cstheme="minorHAnsi"/>
+                <w:color w:val="000000" w:themeColor="text1"/>
+                <w:lang w:val="en-US" w:eastAsia="en-US"/>
+              </w:rPr>
+              <w:t xml:space="preserve"> </w:t>
+            </w:r>
+            <w:r>
+              <w:rPr>
+                <w:rFonts w:cstheme="minorHAnsi"/>
+                <w:color w:val="000000" w:themeColor="text1"/>
+                <w:lang w:val="en-US" w:eastAsia="en-US"/>
+              </w:rPr>
+              <w:t>Major/</w:t>
+            </w:r>
+            <w:r>
+              <w:rPr>
+                <w:rFonts w:cstheme="minorHAnsi"/>
+                <w:color w:val="000000" w:themeColor="text1"/>
+                <w:lang w:val="en-US" w:eastAsia="en-US"/>
+              </w:rPr>
+              <w:t>breaking API change</w:t>
+            </w:r>
+          </w:p>
+        </w:tc>
+        <w:tc>
+          <w:tcPr>
+            <w:tcW w:w="1961" w:type="dxa"/>
+          </w:tcPr>
+          <w:p>
+            <w:pPr>
+              <w:widowControl w:val="0"/>
+              <w:autoSpaceDE w:val="0"/>
+              <w:autoSpaceDN w:val="0"/>
+              <w:adjustRightInd w:val="0"/>
+              <w:spacing w:before="40" w:after="40" w:line="276" w:lineRule="auto"/>
+              <w:rPr>
+                <w:rFonts w:cstheme="minorHAnsi"/>
+                <w:b/>
+                <w:color w:val="000000" w:themeColor="text1"/>
+              </w:rPr>
+            </w:pPr>
+            <w:r>
+              <w:rPr>
+                <w:rFonts w:cstheme="minorHAnsi"/>
+                <w:color w:val="000000" w:themeColor="text1"/>
+              </w:rPr>
+              <w:t xml:space="preserve">      </w:t>
+            </w:r>
+            <w:r>
+              <w:rPr>
+                <w:rFonts w:cstheme="minorHAnsi"/>
+                <w:b/>
+                <w:color w:val="000000" w:themeColor="text1"/>
+              </w:rPr>
+              <w:t>Major</w:t>
+            </w:r>
+          </w:p>
+          <w:p>
+            <w:pPr>
+              <w:widowControl w:val="0"/>
+              <w:autoSpaceDE w:val="0"/>
+              <w:autoSpaceDN w:val="0"/>
+              <w:adjustRightInd w:val="0"/>
+              <w:spacing w:before="40" w:after="40" w:line="276" w:lineRule="auto"/>
+              <w:jc w:val="center"/>
+              <w:rPr>
+                <w:rFonts w:cstheme="minorHAnsi"/>
+                <w:b/>
+                <w:color w:val="000000" w:themeColor="text1"/>
+              </w:rPr>
+            </w:pPr>
+            <w:r>
+              <w:rPr>
+                <w:rFonts w:cstheme="minorHAnsi"/>
+                <w:color w:val="333333"/>
+                <w:sz w:val="20"/>
+                <w:szCs w:val="20"/>
+                <w:shd w:val="clear" w:color="auto" w:fill="FFFFFF"/>
+              </w:rPr>
+              <w:t>(Note that the </w:t>
+            </w:r>
+            <w:r>
+              <w:rPr>
+                <w:rFonts w:cstheme="minorHAnsi"/>
+                <w:color w:val="333333"/>
+                <w:sz w:val="20"/>
+                <w:szCs w:val="20"/>
+                <w:shd w:val="clear" w:color="auto" w:fill="F7F7F7"/>
+              </w:rPr>
+              <w:t>BREAKING CHANGE: </w:t>
+            </w:r>
+            <w:r>
+              <w:rPr>
+                <w:rFonts w:cstheme="minorHAnsi"/>
+                <w:color w:val="333333"/>
+                <w:sz w:val="20"/>
+                <w:szCs w:val="20"/>
+                <w:shd w:val="clear" w:color="auto" w:fill="FFFFFF"/>
+              </w:rPr>
+              <w:t>token must be in the footer of the commit)</w:t>
+            </w:r>
+          </w:p>
+        </w:tc>
+        <w:tc>
+          <w:tcPr>
+            <w:tcW w:w="2168" w:type="dxa"/>
+          </w:tcPr>
+          <w:p>
+            <w:pPr>
+              <w:widowControl w:val="0"/>
+              <w:autoSpaceDE w:val="0"/>
+              <w:autoSpaceDN w:val="0"/>
+              <w:adjustRightInd w:val="0"/>
+              <w:spacing w:before="40" w:after="40" w:line="276" w:lineRule="auto"/>
+              <w:jc w:val="center"/>
+              <w:rPr>
+                <w:rFonts w:cstheme="minorHAnsi"/>
+                <w:i/>
+                <w:color w:val="000000" w:themeColor="text1"/>
+                <w:lang w:val="en"/>
+              </w:rPr>
+            </w:pPr>
+            <w:r>
+              <w:rPr>
+                <w:rFonts w:cstheme="minorHAnsi"/>
+                <w:i/>
+                <w:color w:val="000000" w:themeColor="text1"/>
+                <w:lang w:val="en"/>
+              </w:rPr>
+              <w:t>“</w:t>
+            </w:r>
+            <w:r>
+              <w:rPr>
+                <w:rFonts w:cstheme="minorHAnsi"/>
+                <w:i/>
+                <w:color w:val="000000" w:themeColor="text1"/>
+                <w:sz w:val="20"/>
+                <w:szCs w:val="20"/>
+              </w:rPr>
+              <w:t xml:space="preserve">BREAKING CHANGE: The </w:t>
+            </w:r>
+            <w:proofErr w:type="spellStart"/>
+            <w:r>
+              <w:rPr>
+                <w:rFonts w:cstheme="minorHAnsi"/>
+                <w:i/>
+                <w:color w:val="000000" w:themeColor="text1"/>
+                <w:sz w:val="20"/>
+                <w:szCs w:val="20"/>
+              </w:rPr>
+              <w:t>graphiteWidth</w:t>
+            </w:r>
+            <w:proofErr w:type="spellEnd"/>
+            <w:r>
+              <w:rPr>
+                <w:rFonts w:cstheme="minorHAnsi"/>
+                <w:i/>
+                <w:color w:val="000000" w:themeColor="text1"/>
+                <w:sz w:val="20"/>
+                <w:szCs w:val="20"/>
+              </w:rPr>
+              <w:t xml:space="preserve"> option has been removed.</w:t>
+            </w:r>
+            <w:r>
+              <w:rPr>
+                <w:rFonts w:cstheme="minorHAnsi"/>
+                <w:i/>
+                <w:color w:val="000000" w:themeColor="text1"/>
+                <w:sz w:val="20"/>
+                <w:szCs w:val="20"/>
+              </w:rPr>
+              <w:br/>
+              <w:t>The default graphite width of 10mm is always used for performance reasons.</w:t>
+            </w:r>
+            <w:r>
+              <w:rPr>
+                <w:rFonts w:cstheme="minorHAnsi"/>
+                <w:i/>
+                <w:color w:val="000000" w:themeColor="text1"/>
+                <w:sz w:val="20"/>
+                <w:szCs w:val="20"/>
+                <w:lang w:val="en"/>
+              </w:rPr>
+              <w:t xml:space="preserve"> ”</w:t>
+            </w:r>
+          </w:p>
+        </w:tc>
+      </w:tr>
+      <w:tr>
+        <w:trPr>
+          <w:trHeight w:val="534"/>
+        </w:trPr>
+        <w:tc>
+          <w:tcPr>
+            <w:tcW w:w="2029" w:type="dxa"/>
+          </w:tcPr>
+          <w:p>
+            <w:pPr>
+              <w:widowControl w:val="0"/>
+              <w:autoSpaceDE w:val="0"/>
+              <w:autoSpaceDN w:val="0"/>
+              <w:adjustRightInd w:val="0"/>
+              <w:spacing w:before="40" w:after="40" w:line="276" w:lineRule="auto"/>
+              <w:rPr>
+                <w:rFonts w:cstheme="minorHAnsi"/>
+                <w:lang w:val="en"/>
+              </w:rPr>
+            </w:pPr>
+            <w:r>
+              <w:rPr>
+                <w:rFonts w:cstheme="minorHAnsi"/>
+                <w:lang w:val="en"/>
+              </w:rPr>
+              <w:t xml:space="preserve">   </w:t>
+            </w:r>
+          </w:p>
+          <w:p>
+            <w:pPr>
+              <w:widowControl w:val="0"/>
+              <w:autoSpaceDE w:val="0"/>
+              <w:autoSpaceDN w:val="0"/>
+              <w:adjustRightInd w:val="0"/>
+              <w:spacing w:before="40" w:after="40" w:line="276" w:lineRule="auto"/>
+              <w:rPr>
+                <w:rFonts w:cstheme="minorHAnsi"/>
+                <w:b/>
+                <w:lang w:val="en"/>
+              </w:rPr>
+            </w:pPr>
+            <w:r>
+              <w:rPr>
+                <w:rFonts w:cstheme="minorHAnsi"/>
+                <w:lang w:val="en"/>
+              </w:rPr>
+              <w:t xml:space="preserve">   </w:t>
+            </w:r>
+            <w:r>
+              <w:rPr>
+                <w:rFonts w:cstheme="minorHAnsi"/>
+                <w:b/>
+                <w:lang w:val="en"/>
+              </w:rPr>
+              <w:t>f</w:t>
+            </w:r>
+            <w:r>
+              <w:rPr>
+                <w:rFonts w:cstheme="minorHAnsi"/>
+                <w:b/>
+                <w:lang w:val="en"/>
+              </w:rPr>
+              <w:t>eat</w:t>
+            </w:r>
+            <w:r>
+              <w:rPr>
+                <w:rFonts w:cstheme="minorHAnsi"/>
+                <w:b/>
+                <w:lang w:val="en"/>
+              </w:rPr>
+              <w:t>(scope)</w:t>
+            </w:r>
+            <w:r>
+              <w:rPr>
+                <w:rFonts w:cstheme="minorHAnsi"/>
+                <w:b/>
+                <w:lang w:val="en"/>
+              </w:rPr>
+              <w:t>:</w:t>
+            </w:r>
+          </w:p>
+        </w:tc>
+        <w:tc>
+          <w:tcPr>
+            <w:tcW w:w="3261" w:type="dxa"/>
+          </w:tcPr>
+          <w:p>
+            <w:pPr>
+              <w:widowControl w:val="0"/>
+              <w:autoSpaceDE w:val="0"/>
+              <w:autoSpaceDN w:val="0"/>
+              <w:adjustRightInd w:val="0"/>
+              <w:spacing w:before="40" w:after="40" w:line="276" w:lineRule="auto"/>
+              <w:rPr>
+                <w:rFonts w:cstheme="minorHAnsi"/>
+                <w:color w:val="000000" w:themeColor="text1"/>
+              </w:rPr>
+            </w:pPr>
+          </w:p>
+          <w:p>
+            <w:pPr>
+              <w:widowControl w:val="0"/>
+              <w:autoSpaceDE w:val="0"/>
+              <w:autoSpaceDN w:val="0"/>
+              <w:adjustRightInd w:val="0"/>
+              <w:spacing w:before="40" w:after="40" w:line="276" w:lineRule="auto"/>
+              <w:rPr>
+                <w:rFonts w:cstheme="minorHAnsi"/>
+                <w:b/>
+                <w:color w:val="000000" w:themeColor="text1"/>
+                <w:lang w:val="en"/>
+              </w:rPr>
+            </w:pPr>
+            <w:r>
+              <w:rPr>
+                <w:rFonts w:cstheme="minorHAnsi"/>
+                <w:color w:val="000000" w:themeColor="text1"/>
+              </w:rPr>
+              <w:t xml:space="preserve"> A new feature</w:t>
+            </w:r>
+          </w:p>
+        </w:tc>
+        <w:tc>
+          <w:tcPr>
+            <w:tcW w:w="1961" w:type="dxa"/>
+          </w:tcPr>
+          <w:p>
+            <w:pPr>
+              <w:shd w:val="clear" w:color="auto" w:fill="FFFFFF"/>
+              <w:autoSpaceDE w:val="0"/>
+              <w:autoSpaceDN w:val="0"/>
+              <w:adjustRightInd w:val="0"/>
+              <w:spacing w:after="96" w:line="300" w:lineRule="atLeast"/>
+              <w:rPr>
+                <w:rFonts w:cstheme="minorHAnsi"/>
+                <w:color w:val="000000" w:themeColor="text1"/>
+              </w:rPr>
+            </w:pPr>
+            <w:r>
+              <w:rPr>
+                <w:rFonts w:cstheme="minorHAnsi"/>
+                <w:color w:val="000000" w:themeColor="text1"/>
+              </w:rPr>
+              <w:t xml:space="preserve">   </w:t>
+            </w:r>
+            <w:r>
+              <w:rPr>
+                <w:rFonts w:cstheme="minorHAnsi"/>
+                <w:color w:val="000000" w:themeColor="text1"/>
+              </w:rPr>
+              <w:t xml:space="preserve">  </w:t>
+            </w:r>
+            <w:r>
+              <w:rPr>
+                <w:rFonts w:cstheme="minorHAnsi"/>
+                <w:color w:val="000000" w:themeColor="text1"/>
+              </w:rPr>
+              <w:t xml:space="preserve"> </w:t>
+            </w:r>
+            <w:r>
+              <w:rPr>
+                <w:rFonts w:cstheme="minorHAnsi"/>
+                <w:b/>
+                <w:color w:val="000000" w:themeColor="text1"/>
+              </w:rPr>
+              <w:t>Minor</w:t>
+            </w:r>
+          </w:p>
+          <w:p>
+            <w:pPr>
+              <w:shd w:val="clear" w:color="auto" w:fill="FFFFFF"/>
+              <w:autoSpaceDE w:val="0"/>
+              <w:autoSpaceDN w:val="0"/>
+              <w:adjustRightInd w:val="0"/>
+              <w:spacing w:after="96" w:line="300" w:lineRule="atLeast"/>
+              <w:jc w:val="center"/>
+              <w:rPr>
+                <w:rFonts w:cstheme="minorHAnsi"/>
+                <w:b/>
+                <w:color w:val="000000" w:themeColor="text1"/>
+              </w:rPr>
+            </w:pPr>
+            <w:r>
+              <w:rPr>
+                <w:rFonts w:cstheme="minorHAnsi"/>
+                <w:color w:val="333333"/>
+                <w:sz w:val="20"/>
+                <w:szCs w:val="20"/>
+                <w:shd w:val="clear" w:color="auto" w:fill="FFFFFF"/>
+              </w:rPr>
+              <w:t>(Note that the </w:t>
+            </w:r>
+            <w:r>
+              <w:rPr>
+                <w:rFonts w:cstheme="minorHAnsi"/>
+                <w:color w:val="333333"/>
+                <w:sz w:val="20"/>
+                <w:szCs w:val="20"/>
+                <w:shd w:val="clear" w:color="auto" w:fill="F7F7F7"/>
+              </w:rPr>
+              <w:t>feat(scope)</w:t>
+            </w:r>
+            <w:r>
+              <w:rPr>
+                <w:rFonts w:cstheme="minorHAnsi"/>
+                <w:color w:val="333333"/>
+                <w:sz w:val="20"/>
+                <w:szCs w:val="20"/>
+                <w:shd w:val="clear" w:color="auto" w:fill="F7F7F7"/>
+              </w:rPr>
+              <w:t>: </w:t>
+            </w:r>
+            <w:r>
+              <w:rPr>
+                <w:rFonts w:cstheme="minorHAnsi"/>
+                <w:color w:val="333333"/>
+                <w:sz w:val="20"/>
+                <w:szCs w:val="20"/>
+                <w:shd w:val="clear" w:color="auto" w:fill="FFFFFF"/>
+              </w:rPr>
+              <w:t xml:space="preserve">token must be in the </w:t>
+            </w:r>
+            <w:r>
+              <w:rPr>
+                <w:rFonts w:cstheme="minorHAnsi"/>
+                <w:color w:val="333333"/>
+                <w:sz w:val="20"/>
+                <w:szCs w:val="20"/>
+                <w:shd w:val="clear" w:color="auto" w:fill="FFFFFF"/>
+              </w:rPr>
+              <w:t>subject</w:t>
+            </w:r>
+            <w:r>
+              <w:rPr>
+                <w:rFonts w:cstheme="minorHAnsi"/>
+                <w:color w:val="333333"/>
+                <w:sz w:val="20"/>
+                <w:szCs w:val="20"/>
+                <w:shd w:val="clear" w:color="auto" w:fill="FFFFFF"/>
+              </w:rPr>
+              <w:t xml:space="preserve"> of the commit)</w:t>
+            </w:r>
+          </w:p>
+        </w:tc>
+        <w:tc>
+          <w:tcPr>
+            <w:tcW w:w="2168" w:type="dxa"/>
+            <w:shd w:val="clear" w:color="auto" w:fill="FFFFFF" w:themeFill="background1"/>
+          </w:tcPr>
+          <w:p>
+            <w:pPr>
+              <w:widowControl w:val="0"/>
+              <w:autoSpaceDE w:val="0"/>
+              <w:autoSpaceDN w:val="0"/>
+              <w:adjustRightInd w:val="0"/>
+              <w:spacing w:before="40" w:after="40" w:line="276" w:lineRule="auto"/>
+              <w:jc w:val="center"/>
+              <w:rPr>
+                <w:rFonts w:cstheme="minorHAnsi"/>
+                <w:i/>
+                <w:color w:val="000000" w:themeColor="text1"/>
+                <w:sz w:val="20"/>
+                <w:szCs w:val="20"/>
+                <w:shd w:val="clear" w:color="auto" w:fill="F7F7F7"/>
+              </w:rPr>
+            </w:pPr>
+          </w:p>
+          <w:p>
+            <w:pPr>
+              <w:widowControl w:val="0"/>
+              <w:autoSpaceDE w:val="0"/>
+              <w:autoSpaceDN w:val="0"/>
+              <w:adjustRightInd w:val="0"/>
+              <w:spacing w:before="40" w:after="40" w:line="276" w:lineRule="auto"/>
+              <w:jc w:val="center"/>
+              <w:rPr>
+                <w:rFonts w:cstheme="minorHAnsi"/>
+                <w:i/>
+                <w:color w:val="000000" w:themeColor="text1"/>
+                <w:sz w:val="20"/>
+                <w:szCs w:val="20"/>
+                <w:lang w:val="en"/>
+              </w:rPr>
+            </w:pPr>
+            <w:r>
+              <w:rPr>
+                <w:rFonts w:cstheme="minorHAnsi"/>
+                <w:i/>
+                <w:color w:val="000000" w:themeColor="text1"/>
+                <w:sz w:val="20"/>
+                <w:szCs w:val="20"/>
+                <w:shd w:val="clear" w:color="auto" w:fill="F7F7F7"/>
+              </w:rPr>
+              <w:t>“</w:t>
+            </w:r>
+            <w:r>
+              <w:rPr>
+                <w:rFonts w:cstheme="minorHAnsi"/>
+                <w:i/>
+                <w:color w:val="000000" w:themeColor="text1"/>
+                <w:sz w:val="20"/>
+                <w:szCs w:val="20"/>
+                <w:shd w:val="clear" w:color="auto" w:fill="F7F7F7"/>
+              </w:rPr>
+              <w:t>feat(pencil): add '</w:t>
+            </w:r>
+            <w:proofErr w:type="spellStart"/>
+            <w:r>
+              <w:rPr>
+                <w:rFonts w:cstheme="minorHAnsi"/>
+                <w:i/>
+                <w:color w:val="000000" w:themeColor="text1"/>
+                <w:sz w:val="20"/>
+                <w:szCs w:val="20"/>
+                <w:shd w:val="clear" w:color="auto" w:fill="F7F7F7"/>
+              </w:rPr>
+              <w:t>graphiteWidth</w:t>
+            </w:r>
+            <w:proofErr w:type="spellEnd"/>
+            <w:r>
+              <w:rPr>
+                <w:rFonts w:cstheme="minorHAnsi"/>
+                <w:i/>
+                <w:color w:val="000000" w:themeColor="text1"/>
+                <w:sz w:val="20"/>
+                <w:szCs w:val="20"/>
+                <w:shd w:val="clear" w:color="auto" w:fill="F7F7F7"/>
+              </w:rPr>
+              <w:t>' option</w:t>
+            </w:r>
+            <w:r>
+              <w:rPr>
+                <w:rFonts w:cstheme="minorHAnsi"/>
+                <w:i/>
+                <w:color w:val="000000" w:themeColor="text1"/>
+                <w:sz w:val="20"/>
+                <w:szCs w:val="20"/>
+                <w:lang w:val="en"/>
+              </w:rPr>
+              <w:t>”</w:t>
+            </w:r>
+          </w:p>
+        </w:tc>
+      </w:tr>
+      <w:tr>
+        <w:trPr>
+          <w:trHeight w:val="1592"/>
+        </w:trPr>
+        <w:tc>
+          <w:tcPr>
+            <w:tcW w:w="2029" w:type="dxa"/>
+          </w:tcPr>
+          <w:p>
+            <w:pPr>
+              <w:widowControl w:val="0"/>
+              <w:autoSpaceDE w:val="0"/>
+              <w:autoSpaceDN w:val="0"/>
+              <w:adjustRightInd w:val="0"/>
+              <w:spacing w:before="40" w:after="40" w:line="276" w:lineRule="auto"/>
+              <w:rPr>
+                <w:rFonts w:cstheme="minorHAnsi"/>
+                <w:b/>
+                <w:lang w:val="en"/>
+              </w:rPr>
+            </w:pPr>
+            <w:r>
+              <w:rPr>
+                <w:rFonts w:cstheme="minorHAnsi"/>
+                <w:b/>
+                <w:lang w:val="en"/>
+              </w:rPr>
+              <w:t xml:space="preserve">   </w:t>
+            </w:r>
+          </w:p>
+          <w:p>
+            <w:pPr>
+              <w:widowControl w:val="0"/>
+              <w:autoSpaceDE w:val="0"/>
+              <w:autoSpaceDN w:val="0"/>
+              <w:adjustRightInd w:val="0"/>
+              <w:spacing w:before="40" w:after="40" w:line="276" w:lineRule="auto"/>
+              <w:rPr>
+                <w:rFonts w:cstheme="minorHAnsi"/>
+                <w:b/>
+                <w:lang w:val="en"/>
+              </w:rPr>
+            </w:pPr>
+            <w:r>
+              <w:rPr>
+                <w:rFonts w:cstheme="minorHAnsi"/>
+                <w:b/>
+                <w:lang w:val="en"/>
+              </w:rPr>
+              <w:t xml:space="preserve">   </w:t>
+            </w:r>
+            <w:r>
+              <w:rPr>
+                <w:rFonts w:cstheme="minorHAnsi"/>
+                <w:b/>
+                <w:lang w:val="en"/>
+              </w:rPr>
+              <w:t>f</w:t>
+            </w:r>
+            <w:r>
+              <w:rPr>
+                <w:rFonts w:cstheme="minorHAnsi"/>
+                <w:b/>
+                <w:lang w:val="en"/>
+              </w:rPr>
+              <w:t>ix</w:t>
+            </w:r>
+            <w:r>
+              <w:rPr>
+                <w:rFonts w:cstheme="minorHAnsi"/>
+                <w:b/>
+                <w:lang w:val="en"/>
+              </w:rPr>
+              <w:t>(scope</w:t>
+            </w:r>
+            <w:r>
+              <w:rPr>
+                <w:rFonts w:cstheme="minorHAnsi"/>
+                <w:b/>
+                <w:lang w:val="en"/>
+              </w:rPr>
+              <w:t>)</w:t>
+            </w:r>
+            <w:r>
+              <w:rPr>
+                <w:rFonts w:cstheme="minorHAnsi"/>
+                <w:b/>
+                <w:lang w:val="en"/>
+              </w:rPr>
+              <w:t>:</w:t>
+            </w:r>
+          </w:p>
+        </w:tc>
+        <w:tc>
+          <w:tcPr>
+            <w:tcW w:w="3261" w:type="dxa"/>
+          </w:tcPr>
+          <w:p>
+            <w:pPr>
+              <w:widowControl w:val="0"/>
+              <w:autoSpaceDE w:val="0"/>
+              <w:autoSpaceDN w:val="0"/>
+              <w:adjustRightInd w:val="0"/>
+              <w:spacing w:before="40" w:after="40" w:line="276" w:lineRule="auto"/>
+              <w:rPr>
+                <w:rFonts w:cstheme="minorHAnsi"/>
+                <w:b/>
+                <w:color w:val="000000" w:themeColor="text1"/>
+                <w:lang w:val="en"/>
+              </w:rPr>
+            </w:pPr>
+          </w:p>
+          <w:p>
+            <w:pPr>
+              <w:widowControl w:val="0"/>
+              <w:autoSpaceDE w:val="0"/>
+              <w:autoSpaceDN w:val="0"/>
+              <w:adjustRightInd w:val="0"/>
+              <w:spacing w:before="40" w:after="40" w:line="276" w:lineRule="auto"/>
+              <w:rPr>
+                <w:rFonts w:cstheme="minorHAnsi"/>
+                <w:color w:val="000000" w:themeColor="text1"/>
+                <w:lang w:val="en"/>
+              </w:rPr>
+            </w:pPr>
+            <w:r>
+              <w:rPr>
+                <w:rFonts w:cstheme="minorHAnsi"/>
+                <w:color w:val="000000" w:themeColor="text1"/>
+                <w:lang w:val="en"/>
+              </w:rPr>
+              <w:t xml:space="preserve"> A bug fix</w:t>
+            </w:r>
+          </w:p>
+        </w:tc>
+        <w:tc>
+          <w:tcPr>
+            <w:tcW w:w="1961" w:type="dxa"/>
+          </w:tcPr>
+          <w:p>
+            <w:pPr>
+              <w:shd w:val="clear" w:color="auto" w:fill="FFFFFF"/>
+              <w:autoSpaceDE w:val="0"/>
+              <w:autoSpaceDN w:val="0"/>
+              <w:adjustRightInd w:val="0"/>
+              <w:spacing w:after="96" w:line="300" w:lineRule="atLeast"/>
+              <w:rPr>
+                <w:rFonts w:cstheme="minorHAnsi"/>
+                <w:b/>
+                <w:color w:val="000000" w:themeColor="text1"/>
+              </w:rPr>
+            </w:pPr>
+            <w:r>
+              <w:rPr>
+                <w:rFonts w:cstheme="minorHAnsi"/>
+                <w:color w:val="000000" w:themeColor="text1"/>
+              </w:rPr>
+              <w:t xml:space="preserve">      </w:t>
+            </w:r>
+            <w:r>
+              <w:rPr>
+                <w:rFonts w:cstheme="minorHAnsi"/>
+                <w:b/>
+                <w:color w:val="000000" w:themeColor="text1"/>
+              </w:rPr>
+              <w:t>Patch</w:t>
+            </w:r>
+          </w:p>
+          <w:p>
+            <w:pPr>
+              <w:shd w:val="clear" w:color="auto" w:fill="FFFFFF"/>
+              <w:autoSpaceDE w:val="0"/>
+              <w:autoSpaceDN w:val="0"/>
+              <w:adjustRightInd w:val="0"/>
+              <w:spacing w:after="96" w:line="300" w:lineRule="atLeast"/>
+              <w:jc w:val="center"/>
+              <w:rPr>
+                <w:rFonts w:cstheme="minorHAnsi"/>
+                <w:b/>
+                <w:color w:val="000000" w:themeColor="text1"/>
+              </w:rPr>
+            </w:pPr>
+            <w:r>
+              <w:rPr>
+                <w:rFonts w:cstheme="minorHAnsi"/>
+                <w:color w:val="333333"/>
+                <w:sz w:val="20"/>
+                <w:szCs w:val="20"/>
+                <w:shd w:val="clear" w:color="auto" w:fill="FFFFFF"/>
+              </w:rPr>
+              <w:t>(Note that the </w:t>
+            </w:r>
+            <w:r>
+              <w:rPr>
+                <w:rFonts w:cstheme="minorHAnsi"/>
+                <w:color w:val="333333"/>
+                <w:sz w:val="20"/>
+                <w:szCs w:val="20"/>
+                <w:shd w:val="clear" w:color="auto" w:fill="F7F7F7"/>
+              </w:rPr>
+              <w:t>fix(scope)</w:t>
+            </w:r>
+            <w:r>
+              <w:rPr>
+                <w:rFonts w:cstheme="minorHAnsi"/>
+                <w:color w:val="333333"/>
+                <w:sz w:val="20"/>
+                <w:szCs w:val="20"/>
+                <w:shd w:val="clear" w:color="auto" w:fill="F7F7F7"/>
+              </w:rPr>
+              <w:t>: </w:t>
+            </w:r>
+            <w:r>
+              <w:rPr>
+                <w:rFonts w:cstheme="minorHAnsi"/>
+                <w:color w:val="333333"/>
+                <w:sz w:val="20"/>
+                <w:szCs w:val="20"/>
+                <w:shd w:val="clear" w:color="auto" w:fill="FFFFFF"/>
+              </w:rPr>
+              <w:t xml:space="preserve">token must be in the </w:t>
+            </w:r>
+            <w:r>
+              <w:rPr>
+                <w:rFonts w:cstheme="minorHAnsi"/>
+                <w:color w:val="333333"/>
+                <w:sz w:val="20"/>
+                <w:szCs w:val="20"/>
+                <w:shd w:val="clear" w:color="auto" w:fill="FFFFFF"/>
+              </w:rPr>
+              <w:t>subject</w:t>
+            </w:r>
+            <w:r>
+              <w:rPr>
+                <w:rFonts w:cstheme="minorHAnsi"/>
+                <w:color w:val="333333"/>
+                <w:sz w:val="20"/>
+                <w:szCs w:val="20"/>
+                <w:shd w:val="clear" w:color="auto" w:fill="FFFFFF"/>
+              </w:rPr>
+              <w:t xml:space="preserve"> of the commit)</w:t>
+            </w:r>
+          </w:p>
+        </w:tc>
+        <w:tc>
+          <w:tcPr>
+            <w:tcW w:w="2168" w:type="dxa"/>
+            <w:shd w:val="clear" w:color="auto" w:fill="FFFFFF" w:themeFill="background1"/>
+          </w:tcPr>
+          <w:p>
+            <w:pPr>
+              <w:widowControl w:val="0"/>
+              <w:autoSpaceDE w:val="0"/>
+              <w:autoSpaceDN w:val="0"/>
+              <w:adjustRightInd w:val="0"/>
+              <w:spacing w:before="40" w:after="40" w:line="276" w:lineRule="auto"/>
+              <w:jc w:val="center"/>
+              <w:rPr>
+                <w:rFonts w:cstheme="minorHAnsi"/>
+                <w:i/>
+                <w:color w:val="000000" w:themeColor="text1"/>
+                <w:sz w:val="20"/>
+                <w:szCs w:val="20"/>
+                <w:lang w:val="en"/>
+              </w:rPr>
+            </w:pPr>
+            <w:r>
+              <w:rPr>
+                <w:rFonts w:cstheme="minorHAnsi"/>
+                <w:i/>
+                <w:color w:val="000000" w:themeColor="text1"/>
+                <w:sz w:val="20"/>
+                <w:szCs w:val="20"/>
+                <w:shd w:val="clear" w:color="auto" w:fill="F7F7F7"/>
+              </w:rPr>
+              <w:t>“</w:t>
+            </w:r>
+            <w:r>
+              <w:rPr>
+                <w:rFonts w:cstheme="minorHAnsi"/>
+                <w:i/>
+                <w:color w:val="000000" w:themeColor="text1"/>
+                <w:sz w:val="20"/>
+                <w:szCs w:val="20"/>
+                <w:shd w:val="clear" w:color="auto" w:fill="F7F7F7"/>
+              </w:rPr>
+              <w:t>fix(pencil): stop graphite breaking when too much pressure applied</w:t>
+            </w:r>
+            <w:r>
+              <w:rPr>
+                <w:rFonts w:cstheme="minorHAnsi"/>
+                <w:i/>
+                <w:color w:val="000000" w:themeColor="text1"/>
+                <w:sz w:val="20"/>
+                <w:szCs w:val="20"/>
+                <w:shd w:val="clear" w:color="auto" w:fill="F7F7F7"/>
+              </w:rPr>
+              <w:t>”</w:t>
+            </w:r>
+          </w:p>
+        </w:tc>
+      </w:tr>
+      <w:tr>
+        <w:trPr>
+          <w:trHeight w:val="689"/>
+        </w:trPr>
+        <w:tc>
+          <w:tcPr>
+            <w:tcW w:w="2029" w:type="dxa"/>
+          </w:tcPr>
+          <w:p>
+            <w:pPr>
+              <w:widowControl w:val="0"/>
+              <w:autoSpaceDE w:val="0"/>
+              <w:autoSpaceDN w:val="0"/>
+              <w:adjustRightInd w:val="0"/>
+              <w:spacing w:line="276" w:lineRule="auto"/>
+              <w:rPr>
+                <w:rFonts w:cstheme="minorHAnsi"/>
+                <w:b/>
+                <w:lang w:val="en"/>
+              </w:rPr>
+            </w:pPr>
+            <w:r>
+              <w:rPr>
+                <w:rFonts w:cstheme="minorHAnsi"/>
+                <w:b/>
+                <w:lang w:val="en"/>
+              </w:rPr>
+              <w:lastRenderedPageBreak/>
+              <w:t xml:space="preserve">     </w:t>
+            </w:r>
+          </w:p>
+          <w:p>
+            <w:pPr>
+              <w:widowControl w:val="0"/>
+              <w:autoSpaceDE w:val="0"/>
+              <w:autoSpaceDN w:val="0"/>
+              <w:adjustRightInd w:val="0"/>
+              <w:spacing w:line="276" w:lineRule="auto"/>
+              <w:rPr>
+                <w:rFonts w:cstheme="minorHAnsi"/>
+                <w:b/>
+                <w:lang w:val="en"/>
+              </w:rPr>
+            </w:pPr>
+            <w:r>
+              <w:rPr>
+                <w:rFonts w:cstheme="minorHAnsi"/>
+                <w:b/>
+                <w:lang w:val="en"/>
+              </w:rPr>
+              <w:t xml:space="preserve">   </w:t>
+            </w:r>
+            <w:r>
+              <w:rPr>
+                <w:rFonts w:cstheme="minorHAnsi"/>
+                <w:b/>
+                <w:lang w:val="en"/>
+              </w:rPr>
+              <w:t>p</w:t>
+            </w:r>
+            <w:r>
+              <w:rPr>
+                <w:rFonts w:cstheme="minorHAnsi"/>
+                <w:b/>
+                <w:lang w:val="en"/>
+              </w:rPr>
+              <w:t>erf</w:t>
+            </w:r>
+            <w:r>
+              <w:rPr>
+                <w:rFonts w:cstheme="minorHAnsi"/>
+                <w:b/>
+                <w:lang w:val="en"/>
+              </w:rPr>
+              <w:t>(scope)</w:t>
+            </w:r>
+            <w:r>
+              <w:rPr>
+                <w:rFonts w:cstheme="minorHAnsi"/>
+                <w:b/>
+                <w:lang w:val="en"/>
+              </w:rPr>
+              <w:t>:</w:t>
+            </w:r>
+          </w:p>
+        </w:tc>
+        <w:tc>
+          <w:tcPr>
+            <w:tcW w:w="3261" w:type="dxa"/>
+          </w:tcPr>
+          <w:p>
+            <w:pPr>
+              <w:widowControl w:val="0"/>
+              <w:autoSpaceDE w:val="0"/>
+              <w:autoSpaceDN w:val="0"/>
+              <w:adjustRightInd w:val="0"/>
+              <w:spacing w:before="40" w:after="40" w:line="276" w:lineRule="auto"/>
+              <w:rPr>
+                <w:rFonts w:cstheme="minorHAnsi"/>
+                <w:b/>
+                <w:color w:val="000000" w:themeColor="text1"/>
+                <w:lang w:val="en"/>
+              </w:rPr>
+            </w:pPr>
+            <w:r>
+              <w:rPr>
+                <w:rFonts w:cstheme="minorHAnsi"/>
+                <w:color w:val="000000" w:themeColor="text1"/>
+              </w:rPr>
+              <w:t>A code change that improves performance</w:t>
+            </w:r>
+          </w:p>
+        </w:tc>
+        <w:tc>
+          <w:tcPr>
+            <w:tcW w:w="1961" w:type="dxa"/>
+            <w:vAlign w:val="center"/>
+          </w:tcPr>
+          <w:p>
+            <w:pPr>
+              <w:rPr>
+                <w:rFonts w:cstheme="minorHAnsi"/>
+                <w:color w:val="000000" w:themeColor="text1"/>
+              </w:rPr>
+            </w:pPr>
+            <w:r>
+              <w:rPr>
+                <w:rFonts w:cstheme="minorHAnsi"/>
+                <w:color w:val="000000" w:themeColor="text1"/>
+              </w:rPr>
+              <w:t xml:space="preserve">    </w:t>
+            </w:r>
+          </w:p>
+        </w:tc>
+        <w:tc>
+          <w:tcPr>
+            <w:tcW w:w="2168" w:type="dxa"/>
+            <w:vAlign w:val="center"/>
+          </w:tcPr>
+          <w:p>
+            <w:pPr>
+              <w:jc w:val="center"/>
+              <w:rPr>
+                <w:rFonts w:cstheme="minorHAnsi"/>
+                <w:b/>
+                <w:bCs/>
+                <w:i/>
+                <w:color w:val="000000" w:themeColor="text1"/>
+              </w:rPr>
+            </w:pPr>
+            <w:r>
+              <w:rPr>
+                <w:rFonts w:cstheme="minorHAnsi"/>
+                <w:bCs/>
+                <w:i/>
+                <w:color w:val="000000" w:themeColor="text1"/>
+                <w:lang w:val="en"/>
+              </w:rPr>
+              <w:t>“perf: don’t store public input names in two places”</w:t>
+            </w:r>
+          </w:p>
+        </w:tc>
+      </w:tr>
+    </w:tbl>
+    <w:p>
+      <w:pPr>
+        <w:shd w:val="clear" w:color="auto" w:fill="FFFFFF"/>
+        <w:autoSpaceDE w:val="0"/>
+        <w:autoSpaceDN w:val="0"/>
+        <w:adjustRightInd w:val="0"/>
+        <w:spacing w:after="0" w:line="384" w:lineRule="atLeast"/>
+        <w:rPr>
+          <w:rFonts w:cs="Calibri"/>
+          <w:b/>
+          <w:sz w:val="24"/>
+          <w:szCs w:val="24"/>
+          <w:u w:val="single"/>
+        </w:rPr>
+      </w:pPr>
+    </w:p>
+    <w:p>
+      <w:pPr>
+        <w:pStyle w:val="ListParagraph"/>
+        <w:numPr>
+          <w:ilvl w:val="0"/>
+          <w:numId w:val="10"/>
+        </w:numPr>
+        <w:shd w:val="clear" w:color="auto" w:fill="FFFFFF"/>
+        <w:autoSpaceDE w:val="0"/>
+        <w:autoSpaceDN w:val="0"/>
+        <w:adjustRightInd w:val="0"/>
+        <w:spacing w:after="0" w:line="240" w:lineRule="auto"/>
+        <w:rPr>
+          <w:rFonts w:cs="Calibri"/>
+          <w:b/>
+          <w:sz w:val="24"/>
+          <w:szCs w:val="24"/>
+          <w:u w:val="single"/>
+        </w:rPr>
+      </w:pPr>
+      <w:r>
+        <w:rPr>
+          <w:rFonts w:cs="Calibri"/>
+          <w:b/>
+          <w:sz w:val="24"/>
+          <w:szCs w:val="24"/>
+          <w:u w:val="single"/>
+        </w:rPr>
+        <w:t>Development</w:t>
+      </w:r>
+    </w:p>
+    <w:p>
+      <w:pPr>
+        <w:pStyle w:val="ListParagraph"/>
+        <w:shd w:val="clear" w:color="auto" w:fill="FFFFFF"/>
+        <w:autoSpaceDE w:val="0"/>
+        <w:autoSpaceDN w:val="0"/>
+        <w:adjustRightInd w:val="0"/>
+        <w:spacing w:after="0" w:line="240" w:lineRule="auto"/>
+        <w:ind w:left="492"/>
+        <w:rPr>
+          <w:rFonts w:cs="Calibri"/>
+          <w:b/>
+          <w:sz w:val="24"/>
+          <w:szCs w:val="24"/>
+          <w:u w:val="single"/>
+        </w:rPr>
+      </w:pPr>
     </w:p>
     <w:tbl>
       <w:tblPr>
@@ -1239,7 +3069,7 @@
                 <w:b/>
                 <w:lang w:val="en"/>
               </w:rPr>
-              <w:t>Release</w:t>
+              <w:t>Version Change</w:t>
             </w:r>
           </w:p>
         </w:tc>
@@ -1267,592 +3097,7 @@
                 <w:b/>
                 <w:lang w:val="en"/>
               </w:rPr>
-              <w:t>Example</w:t>
-            </w:r>
-            <w:r>
-              <w:rPr>
-                <w:rFonts w:cstheme="minorHAnsi"/>
-                <w:b/>
-                <w:lang w:val="en"/>
-              </w:rPr>
-              <w:t>s</w:t>
-            </w:r>
-          </w:p>
-        </w:tc>
-      </w:tr>
-      <w:tr>
-        <w:trPr>
-          <w:trHeight w:val="998"/>
-        </w:trPr>
-        <w:tc>
-          <w:tcPr>
-            <w:tcW w:w="2029" w:type="dxa"/>
-          </w:tcPr>
-          <w:p>
-            <w:pPr>
-              <w:widowControl w:val="0"/>
-              <w:autoSpaceDE w:val="0"/>
-              <w:autoSpaceDN w:val="0"/>
-              <w:adjustRightInd w:val="0"/>
-              <w:spacing w:before="40" w:after="40" w:line="276" w:lineRule="auto"/>
-              <w:rPr>
-                <w:rFonts w:cstheme="minorHAnsi"/>
-                <w:lang w:val="en"/>
-              </w:rPr>
-            </w:pPr>
-            <w:r>
-              <w:rPr>
-                <w:rFonts w:cstheme="minorHAnsi"/>
-                <w:lang w:val="en"/>
-              </w:rPr>
-              <w:t xml:space="preserve">   </w:t>
-            </w:r>
-          </w:p>
-          <w:p>
-            <w:pPr>
-              <w:widowControl w:val="0"/>
-              <w:autoSpaceDE w:val="0"/>
-              <w:autoSpaceDN w:val="0"/>
-              <w:adjustRightInd w:val="0"/>
-              <w:spacing w:before="40" w:after="40" w:line="276" w:lineRule="auto"/>
-              <w:rPr>
-                <w:rFonts w:cstheme="minorHAnsi"/>
-                <w:b/>
-                <w:lang w:val="en"/>
-              </w:rPr>
-            </w:pPr>
-            <w:r>
-              <w:rPr>
-                <w:rFonts w:cstheme="minorHAnsi"/>
-                <w:lang w:val="en"/>
-              </w:rPr>
-              <w:t xml:space="preserve">      </w:t>
-            </w:r>
-            <w:r>
-              <w:rPr>
-                <w:rFonts w:cstheme="minorHAnsi"/>
-                <w:b/>
-                <w:lang w:val="en"/>
-              </w:rPr>
-              <w:t>Feat:</w:t>
-            </w:r>
-          </w:p>
-        </w:tc>
-        <w:tc>
-          <w:tcPr>
-            <w:tcW w:w="3261" w:type="dxa"/>
-          </w:tcPr>
-          <w:p>
-            <w:pPr>
-              <w:widowControl w:val="0"/>
-              <w:autoSpaceDE w:val="0"/>
-              <w:autoSpaceDN w:val="0"/>
-              <w:adjustRightInd w:val="0"/>
-              <w:spacing w:before="40" w:after="40" w:line="276" w:lineRule="auto"/>
-              <w:rPr>
-                <w:rFonts w:cstheme="minorHAnsi"/>
-                <w:color w:val="000000" w:themeColor="text1"/>
-              </w:rPr>
-            </w:pPr>
-          </w:p>
-          <w:p>
-            <w:pPr>
-              <w:widowControl w:val="0"/>
-              <w:autoSpaceDE w:val="0"/>
-              <w:autoSpaceDN w:val="0"/>
-              <w:adjustRightInd w:val="0"/>
-              <w:spacing w:before="40" w:after="40" w:line="276" w:lineRule="auto"/>
-              <w:rPr>
-                <w:rFonts w:cstheme="minorHAnsi"/>
-                <w:b/>
-                <w:color w:val="000000" w:themeColor="text1"/>
-                <w:lang w:val="en"/>
-              </w:rPr>
-            </w:pPr>
-            <w:r>
-              <w:rPr>
-                <w:rFonts w:cstheme="minorHAnsi"/>
-                <w:color w:val="000000" w:themeColor="text1"/>
-              </w:rPr>
-              <w:t xml:space="preserve"> </w:t>
-            </w:r>
-            <w:r>
-              <w:rPr>
-                <w:rFonts w:cstheme="minorHAnsi"/>
-                <w:color w:val="000000" w:themeColor="text1"/>
-              </w:rPr>
-              <w:t>A new feature</w:t>
-            </w:r>
-          </w:p>
-        </w:tc>
-        <w:tc>
-          <w:tcPr>
-            <w:tcW w:w="1961" w:type="dxa"/>
-          </w:tcPr>
-          <w:p>
-            <w:pPr>
-              <w:shd w:val="clear" w:color="auto" w:fill="FFFFFF"/>
-              <w:autoSpaceDE w:val="0"/>
-              <w:autoSpaceDN w:val="0"/>
-              <w:adjustRightInd w:val="0"/>
-              <w:spacing w:before="192" w:after="96" w:line="300" w:lineRule="atLeast"/>
-              <w:rPr>
-                <w:rFonts w:cstheme="minorHAnsi"/>
-                <w:color w:val="000000" w:themeColor="text1"/>
-              </w:rPr>
-            </w:pPr>
-            <w:r>
-              <w:rPr>
-                <w:rFonts w:cstheme="minorHAnsi"/>
-                <w:color w:val="000000" w:themeColor="text1"/>
-              </w:rPr>
-              <w:t xml:space="preserve">   </w:t>
-            </w:r>
-            <w:r>
-              <w:rPr>
-                <w:rFonts w:cstheme="minorHAnsi"/>
-                <w:color w:val="000000" w:themeColor="text1"/>
-              </w:rPr>
-              <w:t>1.0.0 → 1.1.0</w:t>
-            </w:r>
-          </w:p>
-          <w:p>
-            <w:pPr>
-              <w:widowControl w:val="0"/>
-              <w:autoSpaceDE w:val="0"/>
-              <w:autoSpaceDN w:val="0"/>
-              <w:adjustRightInd w:val="0"/>
-              <w:spacing w:before="40" w:after="40" w:line="276" w:lineRule="auto"/>
-              <w:jc w:val="center"/>
-              <w:rPr>
-                <w:rFonts w:cstheme="minorHAnsi"/>
-                <w:b/>
-                <w:color w:val="000000" w:themeColor="text1"/>
-                <w:lang w:val="en"/>
-              </w:rPr>
-            </w:pPr>
-          </w:p>
-        </w:tc>
-        <w:tc>
-          <w:tcPr>
-            <w:tcW w:w="2168" w:type="dxa"/>
-          </w:tcPr>
-          <w:p>
-            <w:pPr>
-              <w:widowControl w:val="0"/>
-              <w:autoSpaceDE w:val="0"/>
-              <w:autoSpaceDN w:val="0"/>
-              <w:adjustRightInd w:val="0"/>
-              <w:spacing w:before="40" w:after="40" w:line="276" w:lineRule="auto"/>
-              <w:jc w:val="center"/>
-              <w:rPr>
-                <w:rFonts w:cstheme="minorHAnsi"/>
-                <w:color w:val="000000" w:themeColor="text1"/>
-                <w:lang w:val="en"/>
-              </w:rPr>
-            </w:pPr>
-            <w:r>
-              <w:rPr>
-                <w:rFonts w:cstheme="minorHAnsi"/>
-                <w:color w:val="000000" w:themeColor="text1"/>
-                <w:lang w:val="en"/>
-              </w:rPr>
-              <w:t>“feat</w:t>
-            </w:r>
-            <w:r>
-              <w:rPr>
-                <w:rFonts w:cstheme="minorHAnsi"/>
-                <w:color w:val="000000" w:themeColor="text1"/>
-                <w:lang w:val="en"/>
-              </w:rPr>
-              <w:t>(p</w:t>
-            </w:r>
-            <w:r>
-              <w:rPr>
-                <w:rFonts w:cstheme="minorHAnsi"/>
-                <w:color w:val="000000" w:themeColor="text1"/>
-                <w:lang w:val="en"/>
-              </w:rPr>
-              <w:t>arser): improve error handling”</w:t>
-            </w:r>
-          </w:p>
-        </w:tc>
-      </w:tr>
-      <w:tr>
-        <w:trPr>
-          <w:trHeight w:val="998"/>
-        </w:trPr>
-        <w:tc>
-          <w:tcPr>
-            <w:tcW w:w="2029" w:type="dxa"/>
-          </w:tcPr>
-          <w:p>
-            <w:pPr>
-              <w:widowControl w:val="0"/>
-              <w:autoSpaceDE w:val="0"/>
-              <w:autoSpaceDN w:val="0"/>
-              <w:adjustRightInd w:val="0"/>
-              <w:spacing w:before="40" w:after="40" w:line="276" w:lineRule="auto"/>
-              <w:rPr>
-                <w:rFonts w:cstheme="minorHAnsi"/>
-                <w:b/>
-                <w:lang w:val="en"/>
-              </w:rPr>
-            </w:pPr>
-            <w:r>
-              <w:rPr>
-                <w:rFonts w:cstheme="minorHAnsi"/>
-                <w:b/>
-                <w:lang w:val="en"/>
-              </w:rPr>
-              <w:t xml:space="preserve">   </w:t>
-            </w:r>
-          </w:p>
-          <w:p>
-            <w:pPr>
-              <w:widowControl w:val="0"/>
-              <w:autoSpaceDE w:val="0"/>
-              <w:autoSpaceDN w:val="0"/>
-              <w:adjustRightInd w:val="0"/>
-              <w:spacing w:before="40" w:after="40" w:line="276" w:lineRule="auto"/>
-              <w:rPr>
-                <w:rFonts w:cstheme="minorHAnsi"/>
-                <w:b/>
-                <w:lang w:val="en"/>
-              </w:rPr>
-            </w:pPr>
-            <w:r>
-              <w:rPr>
-                <w:rFonts w:cstheme="minorHAnsi"/>
-                <w:b/>
-                <w:lang w:val="en"/>
-              </w:rPr>
-              <w:t xml:space="preserve">      </w:t>
-            </w:r>
-            <w:r>
-              <w:rPr>
-                <w:rFonts w:cstheme="minorHAnsi"/>
-                <w:b/>
-                <w:lang w:val="en"/>
-              </w:rPr>
-              <w:t>Fix:</w:t>
-            </w:r>
-          </w:p>
-        </w:tc>
-        <w:tc>
-          <w:tcPr>
-            <w:tcW w:w="3261" w:type="dxa"/>
-          </w:tcPr>
-          <w:p>
-            <w:pPr>
-              <w:widowControl w:val="0"/>
-              <w:autoSpaceDE w:val="0"/>
-              <w:autoSpaceDN w:val="0"/>
-              <w:adjustRightInd w:val="0"/>
-              <w:spacing w:before="40" w:after="40" w:line="276" w:lineRule="auto"/>
-              <w:rPr>
-                <w:rFonts w:cstheme="minorHAnsi"/>
-                <w:b/>
-                <w:color w:val="000000" w:themeColor="text1"/>
-                <w:lang w:val="en"/>
-              </w:rPr>
-            </w:pPr>
-          </w:p>
-          <w:p>
-            <w:pPr>
-              <w:widowControl w:val="0"/>
-              <w:autoSpaceDE w:val="0"/>
-              <w:autoSpaceDN w:val="0"/>
-              <w:adjustRightInd w:val="0"/>
-              <w:spacing w:before="40" w:after="40" w:line="276" w:lineRule="auto"/>
-              <w:rPr>
-                <w:rFonts w:cstheme="minorHAnsi"/>
-                <w:color w:val="000000" w:themeColor="text1"/>
-                <w:lang w:val="en"/>
-              </w:rPr>
-            </w:pPr>
-            <w:r>
-              <w:rPr>
-                <w:rFonts w:cstheme="minorHAnsi"/>
-                <w:color w:val="000000" w:themeColor="text1"/>
-                <w:lang w:val="en"/>
-              </w:rPr>
-              <w:t xml:space="preserve"> </w:t>
-            </w:r>
-            <w:r>
-              <w:rPr>
-                <w:rFonts w:cstheme="minorHAnsi"/>
-                <w:color w:val="000000" w:themeColor="text1"/>
-                <w:lang w:val="en"/>
-              </w:rPr>
-              <w:t>A bug fix</w:t>
-            </w:r>
-          </w:p>
-        </w:tc>
-        <w:tc>
-          <w:tcPr>
-            <w:tcW w:w="1961" w:type="dxa"/>
-          </w:tcPr>
-          <w:p>
-            <w:pPr>
-              <w:shd w:val="clear" w:color="auto" w:fill="FFFFFF"/>
-              <w:autoSpaceDE w:val="0"/>
-              <w:autoSpaceDN w:val="0"/>
-              <w:adjustRightInd w:val="0"/>
-              <w:spacing w:before="192" w:after="96" w:line="300" w:lineRule="atLeast"/>
-              <w:rPr>
-                <w:rFonts w:cstheme="minorHAnsi"/>
-                <w:color w:val="000000" w:themeColor="text1"/>
-              </w:rPr>
-            </w:pPr>
-            <w:r>
-              <w:rPr>
-                <w:rFonts w:cstheme="minorHAnsi"/>
-                <w:color w:val="000000" w:themeColor="text1"/>
-              </w:rPr>
-              <w:t xml:space="preserve">   1.0.0 → 1.0.1</w:t>
-            </w:r>
-          </w:p>
-          <w:p>
-            <w:pPr>
-              <w:widowControl w:val="0"/>
-              <w:autoSpaceDE w:val="0"/>
-              <w:autoSpaceDN w:val="0"/>
-              <w:adjustRightInd w:val="0"/>
-              <w:spacing w:before="40" w:after="40" w:line="276" w:lineRule="auto"/>
-              <w:jc w:val="center"/>
-              <w:rPr>
-                <w:rFonts w:cstheme="minorHAnsi"/>
-                <w:b/>
-                <w:color w:val="000000" w:themeColor="text1"/>
-                <w:lang w:val="en"/>
-              </w:rPr>
-            </w:pPr>
-          </w:p>
-        </w:tc>
-        <w:tc>
-          <w:tcPr>
-            <w:tcW w:w="2168" w:type="dxa"/>
-          </w:tcPr>
-          <w:p>
-            <w:pPr>
-              <w:widowControl w:val="0"/>
-              <w:autoSpaceDE w:val="0"/>
-              <w:autoSpaceDN w:val="0"/>
-              <w:adjustRightInd w:val="0"/>
-              <w:spacing w:before="40" w:after="40" w:line="276" w:lineRule="auto"/>
-              <w:jc w:val="center"/>
-              <w:rPr>
-                <w:rFonts w:cstheme="minorHAnsi"/>
-                <w:color w:val="000000" w:themeColor="text1"/>
-                <w:lang w:val="en"/>
-              </w:rPr>
-            </w:pPr>
-            <w:r>
-              <w:rPr>
-                <w:rFonts w:cstheme="minorHAnsi"/>
-                <w:color w:val="000000" w:themeColor="text1"/>
-                <w:lang w:val="en"/>
-              </w:rPr>
-              <w:t>“fix(router): resolve shorthand property declaration”</w:t>
-            </w:r>
-          </w:p>
-        </w:tc>
-      </w:tr>
-      <w:tr>
-        <w:trPr>
-          <w:trHeight w:val="1295"/>
-        </w:trPr>
-        <w:tc>
-          <w:tcPr>
-            <w:tcW w:w="2029" w:type="dxa"/>
-          </w:tcPr>
-          <w:p>
-            <w:pPr>
-              <w:widowControl w:val="0"/>
-              <w:autoSpaceDE w:val="0"/>
-              <w:autoSpaceDN w:val="0"/>
-              <w:adjustRightInd w:val="0"/>
-              <w:spacing w:line="276" w:lineRule="auto"/>
-              <w:jc w:val="center"/>
-              <w:rPr>
-                <w:rFonts w:cstheme="minorHAnsi"/>
-                <w:b/>
-                <w:bCs/>
-                <w:color w:val="24292E"/>
-                <w:lang w:val="en-US" w:eastAsia="en-US"/>
-              </w:rPr>
-            </w:pPr>
-          </w:p>
-          <w:p>
-            <w:pPr>
-              <w:widowControl w:val="0"/>
-              <w:autoSpaceDE w:val="0"/>
-              <w:autoSpaceDN w:val="0"/>
-              <w:adjustRightInd w:val="0"/>
-              <w:spacing w:line="276" w:lineRule="auto"/>
-              <w:jc w:val="center"/>
-              <w:rPr>
-                <w:rFonts w:cstheme="minorHAnsi"/>
-                <w:b/>
-                <w:lang w:val="en"/>
-              </w:rPr>
-            </w:pPr>
-            <w:r>
-              <w:rPr>
-                <w:rFonts w:cstheme="minorHAnsi"/>
-                <w:b/>
-                <w:bCs/>
-                <w:color w:val="24292E"/>
-                <w:lang w:val="en-US" w:eastAsia="en-US"/>
-              </w:rPr>
-              <w:t xml:space="preserve"> </w:t>
-            </w:r>
-            <w:r>
-              <w:rPr>
-                <w:rFonts w:cstheme="minorHAnsi"/>
-                <w:b/>
-                <w:bCs/>
-                <w:color w:val="24292E"/>
-                <w:lang w:val="en-US" w:eastAsia="en-US"/>
-              </w:rPr>
-              <w:t>B</w:t>
-            </w:r>
-            <w:r>
-              <w:rPr>
-                <w:rFonts w:cstheme="minorHAnsi"/>
-                <w:b/>
-                <w:bCs/>
-                <w:color w:val="24292E"/>
-                <w:lang w:val="en-US" w:eastAsia="en-US"/>
-              </w:rPr>
-              <w:t>reaking change:</w:t>
-            </w:r>
-          </w:p>
-        </w:tc>
-        <w:tc>
-          <w:tcPr>
-            <w:tcW w:w="3261" w:type="dxa"/>
-          </w:tcPr>
-          <w:p>
-            <w:pPr>
-              <w:widowControl w:val="0"/>
-              <w:autoSpaceDE w:val="0"/>
-              <w:autoSpaceDN w:val="0"/>
-              <w:adjustRightInd w:val="0"/>
-              <w:spacing w:before="40" w:after="40"/>
-              <w:rPr>
-                <w:rFonts w:cstheme="minorHAnsi"/>
-                <w:color w:val="000000" w:themeColor="text1"/>
-                <w:lang w:val="en-US" w:eastAsia="en-US"/>
-              </w:rPr>
-            </w:pPr>
-          </w:p>
-          <w:p>
-            <w:pPr>
-              <w:widowControl w:val="0"/>
-              <w:autoSpaceDE w:val="0"/>
-              <w:autoSpaceDN w:val="0"/>
-              <w:adjustRightInd w:val="0"/>
-              <w:spacing w:before="40" w:after="40"/>
-              <w:rPr>
-                <w:rFonts w:cstheme="minorHAnsi"/>
-                <w:color w:val="000000" w:themeColor="text1"/>
-                <w:lang w:val="en-US" w:eastAsia="en-US"/>
-              </w:rPr>
-            </w:pPr>
-            <w:r>
-              <w:rPr>
-                <w:rFonts w:cstheme="minorHAnsi"/>
-                <w:color w:val="000000" w:themeColor="text1"/>
-                <w:lang w:val="en-US" w:eastAsia="en-US"/>
-              </w:rPr>
-              <w:t>Major/</w:t>
-            </w:r>
-            <w:r>
-              <w:rPr>
-                <w:rFonts w:cstheme="minorHAnsi"/>
-                <w:color w:val="000000" w:themeColor="text1"/>
-                <w:lang w:val="en-US" w:eastAsia="en-US"/>
-              </w:rPr>
-              <w:t>breaking API change</w:t>
-            </w:r>
-          </w:p>
-        </w:tc>
-        <w:tc>
-          <w:tcPr>
-            <w:tcW w:w="1961" w:type="dxa"/>
-          </w:tcPr>
-          <w:p>
-            <w:pPr>
-              <w:widowControl w:val="0"/>
-              <w:autoSpaceDE w:val="0"/>
-              <w:autoSpaceDN w:val="0"/>
-              <w:adjustRightInd w:val="0"/>
-              <w:spacing w:before="40" w:after="40" w:line="276" w:lineRule="auto"/>
-              <w:jc w:val="center"/>
-              <w:rPr>
-                <w:rFonts w:cstheme="minorHAnsi"/>
-                <w:color w:val="000000" w:themeColor="text1"/>
-              </w:rPr>
-            </w:pPr>
-          </w:p>
-          <w:p>
-            <w:pPr>
-              <w:widowControl w:val="0"/>
-              <w:autoSpaceDE w:val="0"/>
-              <w:autoSpaceDN w:val="0"/>
-              <w:adjustRightInd w:val="0"/>
-              <w:spacing w:before="40" w:after="40" w:line="276" w:lineRule="auto"/>
-              <w:jc w:val="center"/>
-              <w:rPr>
-                <w:rFonts w:cstheme="minorHAnsi"/>
-                <w:b/>
-                <w:color w:val="000000" w:themeColor="text1"/>
-                <w:lang w:val="en"/>
-              </w:rPr>
-            </w:pPr>
-            <w:r>
-              <w:rPr>
-                <w:rFonts w:cstheme="minorHAnsi"/>
-                <w:color w:val="000000" w:themeColor="text1"/>
-              </w:rPr>
-              <w:t xml:space="preserve"> </w:t>
-            </w:r>
-            <w:r>
-              <w:rPr>
-                <w:rFonts w:cstheme="minorHAnsi"/>
-                <w:color w:val="000000" w:themeColor="text1"/>
-              </w:rPr>
-              <w:t>1.0.0 → 2.0.0</w:t>
-            </w:r>
-          </w:p>
-        </w:tc>
-        <w:tc>
-          <w:tcPr>
-            <w:tcW w:w="2168" w:type="dxa"/>
-          </w:tcPr>
-          <w:p>
-            <w:pPr>
-              <w:widowControl w:val="0"/>
-              <w:autoSpaceDE w:val="0"/>
-              <w:autoSpaceDN w:val="0"/>
-              <w:adjustRightInd w:val="0"/>
-              <w:spacing w:before="40" w:after="40" w:line="276" w:lineRule="auto"/>
-              <w:jc w:val="center"/>
-              <w:rPr>
-                <w:rFonts w:cstheme="minorHAnsi"/>
-                <w:color w:val="000000" w:themeColor="text1"/>
-                <w:lang w:val="en"/>
-              </w:rPr>
-            </w:pPr>
-            <w:r>
-              <w:rPr>
-                <w:rFonts w:cstheme="minorHAnsi"/>
-                <w:color w:val="000000" w:themeColor="text1"/>
-                <w:lang w:val="en"/>
-              </w:rPr>
-              <w:t>“BREAKING CHANGE(core): introduced new API blog ”</w:t>
+              <w:t>Examples</w:t>
             </w:r>
           </w:p>
         </w:tc>
@@ -1927,7 +3172,7 @@
                 <w:rFonts w:cstheme="minorHAnsi"/>
                 <w:color w:val="000000" w:themeColor="text1"/>
               </w:rPr>
-              <w:t xml:space="preserve">    1.0.0 → 1.0.0</w:t>
+              <w:t xml:space="preserve">    </w:t>
             </w:r>
           </w:p>
         </w:tc>
@@ -1943,6 +3188,7 @@
                 <w:rFonts w:cstheme="minorHAnsi"/>
                 <w:b/>
                 <w:bCs/>
+                <w:i/>
                 <w:color w:val="000000" w:themeColor="text1"/>
               </w:rPr>
             </w:pPr>
@@ -1950,27 +3196,18 @@
               <w:rPr>
                 <w:rFonts w:cstheme="minorHAnsi"/>
                 <w:bCs/>
-                <w:color w:val="000000" w:themeColor="text1"/>
-                <w:lang w:val="en"/>
-              </w:rPr>
-              <w:t xml:space="preserve">“docs: improve docs for </w:t>
-            </w:r>
-            <w:proofErr w:type="spellStart"/>
-            <w:r>
-              <w:rPr>
-                <w:rFonts w:cstheme="minorHAnsi"/>
+                <w:i/>
+                <w:color w:val="000000" w:themeColor="text1"/>
+                <w:lang w:val="en"/>
+              </w:rPr>
+              <w:t>“docs: improve docs for linting</w:t>
+            </w:r>
+            <w:r>
+              <w:rPr>
+                <w:rFonts w:cstheme="minorHAnsi"/>
+                <w:b/>
                 <w:bCs/>
-                <w:color w:val="000000" w:themeColor="text1"/>
-                <w:lang w:val="en"/>
-              </w:rPr>
-              <w:t>linting</w:t>
-            </w:r>
-            <w:proofErr w:type="spellEnd"/>
-            <w:r>
-              <w:rPr>
-                <w:rFonts w:cstheme="minorHAnsi"/>
-                <w:b/>
-                <w:bCs/>
+                <w:i/>
                 <w:color w:val="000000" w:themeColor="text1"/>
                 <w:lang w:val="en"/>
               </w:rPr>
@@ -2058,28 +3295,21 @@
                 <w:rFonts w:cstheme="minorHAnsi"/>
                 <w:color w:val="000000" w:themeColor="text1"/>
               </w:rPr>
-              <w:t>Changes that do not affect the meaning of the code</w:t>
-            </w:r>
-            <w:r>
-              <w:rPr>
-                <w:rFonts w:cstheme="minorHAnsi"/>
-                <w:color w:val="000000" w:themeColor="text1"/>
-              </w:rPr>
-              <w:t xml:space="preserve"> </w:t>
-            </w:r>
-            <w:r>
-              <w:rPr>
-                <w:rFonts w:cstheme="minorHAnsi"/>
-                <w:color w:val="000000" w:themeColor="text1"/>
-              </w:rPr>
-              <w:t>(white-spacing, missing semicolon, formatting)</w:t>
-            </w:r>
-            <w:r>
-              <w:rPr>
-                <w:rFonts w:cstheme="minorHAnsi"/>
-                <w:color w:val="000000" w:themeColor="text1"/>
-              </w:rPr>
-              <w:t>.</w:t>
+              <w:t xml:space="preserve">Changes that do not affect the meaning of the code (white-spacing, missing </w:t>
+            </w:r>
+            <w:r>
+              <w:rPr>
+                <w:rFonts w:cstheme="minorHAnsi"/>
+                <w:color w:val="000000" w:themeColor="text1"/>
+              </w:rPr>
+              <w:t>semicolons</w:t>
+            </w:r>
+            <w:r>
+              <w:rPr>
+                <w:rFonts w:cstheme="minorHAnsi"/>
+                <w:color w:val="000000" w:themeColor="text1"/>
+              </w:rPr>
+              <w:t>, formatting).</w:t>
             </w:r>
           </w:p>
         </w:tc>
@@ -2102,13 +3332,6 @@
               </w:rPr>
               <w:t xml:space="preserve">    </w:t>
             </w:r>
-            <w:r>
-              <w:rPr>
-                <w:rFonts w:cstheme="minorHAnsi"/>
-                <w:color w:val="000000" w:themeColor="text1"/>
-              </w:rPr>
-              <w:t>1.0.0 → 1.0.0</w:t>
-            </w:r>
           </w:p>
         </w:tc>
         <w:tc>
@@ -2123,6 +3346,7 @@
                 <w:rFonts w:cstheme="minorHAnsi"/>
                 <w:b/>
                 <w:bCs/>
+                <w:i/>
                 <w:color w:val="000000" w:themeColor="text1"/>
               </w:rPr>
             </w:pPr>
@@ -2130,37 +3354,11 @@
               <w:rPr>
                 <w:rFonts w:cstheme="minorHAnsi"/>
                 <w:bCs/>
-                <w:color w:val="000000" w:themeColor="text1"/>
-                <w:lang w:val="en"/>
-              </w:rPr>
-              <w:t>“</w:t>
-            </w:r>
-            <w:r>
-              <w:rPr>
-                <w:rFonts w:cstheme="minorHAnsi"/>
-                <w:bCs/>
-                <w:color w:val="000000" w:themeColor="text1"/>
-                <w:lang w:val="en"/>
-              </w:rPr>
-              <w:t>style</w:t>
-            </w:r>
-            <w:r>
-              <w:rPr>
-                <w:rFonts w:cstheme="minorHAnsi"/>
-                <w:bCs/>
-                <w:color w:val="000000" w:themeColor="text1"/>
-                <w:lang w:val="en"/>
-              </w:rPr>
-              <w:t xml:space="preserve">: </w:t>
-            </w:r>
-            <w:r>
-              <w:rPr>
-                <w:rFonts w:cstheme="minorHAnsi"/>
-                <w:bCs/>
-                <w:color w:val="000000" w:themeColor="text1"/>
-                <w:lang w:val="en"/>
-              </w:rPr>
-              <w:t>use single quote consistently”</w:t>
+                <w:i/>
+                <w:color w:val="000000" w:themeColor="text1"/>
+                <w:lang w:val="en"/>
+              </w:rPr>
+              <w:t>“style: use single quote consistently”</w:t>
             </w:r>
           </w:p>
         </w:tc>
@@ -2214,15 +3412,7 @@
                 <w:b/>
                 <w:lang w:val="en"/>
               </w:rPr>
-              <w:t xml:space="preserve">     re</w:t>
-            </w:r>
-            <w:r>
-              <w:rPr>
-                <w:rFonts w:cstheme="minorHAnsi"/>
-                <w:b/>
-                <w:lang w:val="en"/>
-              </w:rPr>
-              <w:t>factor</w:t>
+              <w:t xml:space="preserve">     refactor</w:t>
             </w:r>
             <w:r>
               <w:rPr>
@@ -2257,7 +3447,21 @@
                 <w:rFonts w:cstheme="minorHAnsi"/>
                 <w:color w:val="000000" w:themeColor="text1"/>
               </w:rPr>
-              <w:t>A code change that neither fixes a bug or adds a feature</w:t>
+              <w:t xml:space="preserve">A code change that neither fixes a bug </w:t>
+            </w:r>
+            <w:r>
+              <w:rPr>
+                <w:rFonts w:cstheme="minorHAnsi"/>
+                <w:color w:val="000000" w:themeColor="text1"/>
+              </w:rPr>
+              <w:t>nor</w:t>
+            </w:r>
+            <w:r>
+              <w:rPr>
+                <w:rFonts w:cstheme="minorHAnsi"/>
+                <w:color w:val="000000" w:themeColor="text1"/>
+              </w:rPr>
+              <w:t xml:space="preserve"> adds a feature</w:t>
             </w:r>
           </w:p>
         </w:tc>
@@ -2278,7 +3482,7 @@
                 <w:rFonts w:cstheme="minorHAnsi"/>
                 <w:color w:val="000000" w:themeColor="text1"/>
               </w:rPr>
-              <w:t xml:space="preserve">    1.0.0 → 1.0.0</w:t>
+              <w:t xml:space="preserve">    </w:t>
             </w:r>
           </w:p>
         </w:tc>
@@ -2294,6 +3498,7 @@
                 <w:rFonts w:cstheme="minorHAnsi"/>
                 <w:b/>
                 <w:bCs/>
+                <w:i/>
                 <w:color w:val="000000" w:themeColor="text1"/>
               </w:rPr>
             </w:pPr>
@@ -2301,46 +3506,11 @@
               <w:rPr>
                 <w:rFonts w:cstheme="minorHAnsi"/>
                 <w:bCs/>
-                <w:color w:val="000000" w:themeColor="text1"/>
-                <w:lang w:val="en"/>
-              </w:rPr>
-              <w:t>“</w:t>
-            </w:r>
-            <w:r>
-              <w:rPr>
-                <w:rFonts w:cstheme="minorHAnsi"/>
-                <w:bCs/>
-                <w:color w:val="000000" w:themeColor="text1"/>
-                <w:lang w:val="en"/>
-              </w:rPr>
-              <w:t>refactor</w:t>
-            </w:r>
-            <w:r>
-              <w:rPr>
-                <w:rFonts w:cstheme="minorHAnsi"/>
-                <w:bCs/>
-                <w:color w:val="000000" w:themeColor="text1"/>
-                <w:lang w:val="en"/>
-              </w:rPr>
-              <w:t xml:space="preserve">: </w:t>
-            </w:r>
-            <w:r>
-              <w:rPr>
-                <w:rFonts w:cstheme="minorHAnsi"/>
-                <w:bCs/>
-                <w:color w:val="000000" w:themeColor="text1"/>
-                <w:lang w:val="en"/>
-              </w:rPr>
-              <w:t>rename file name</w:t>
-            </w:r>
-            <w:r>
-              <w:rPr>
-                <w:rFonts w:cstheme="minorHAnsi"/>
-                <w:bCs/>
-                <w:color w:val="000000" w:themeColor="text1"/>
-                <w:lang w:val="en"/>
-              </w:rPr>
-              <w:t>”</w:t>
+                <w:i/>
+                <w:color w:val="000000" w:themeColor="text1"/>
+                <w:lang w:val="en"/>
+              </w:rPr>
+              <w:t>“refactor: rename file name”</w:t>
             </w:r>
           </w:p>
         </w:tc>
@@ -2402,7 +3572,15 @@
                 <w:b/>
                 <w:lang w:val="en"/>
               </w:rPr>
-              <w:t>perf:</w:t>
+              <w:t>test</w:t>
+            </w:r>
+            <w:r>
+              <w:rPr>
+                <w:rFonts w:cstheme="minorHAnsi"/>
+                <w:b/>
+                <w:lang w:val="en"/>
+              </w:rPr>
+              <w:t>:</w:t>
             </w:r>
           </w:p>
         </w:tc>
@@ -2416,20 +3594,19 @@
               <w:autoSpaceDE w:val="0"/>
               <w:autoSpaceDN w:val="0"/>
               <w:adjustRightInd w:val="0"/>
-              <w:spacing w:before="40" w:after="40" w:line="276" w:lineRule="auto"/>
-              <w:rPr>
-                <w:rFonts w:cstheme="minorHAnsi"/>
-                <w:b/>
-                <w:color w:val="000000" w:themeColor="text1"/>
-                <w:lang w:val="en"/>
-              </w:rPr>
-            </w:pPr>
-            <w:r>
-              <w:rPr>
-                <w:rFonts w:cstheme="minorHAnsi"/>
-                <w:color w:val="000000" w:themeColor="text1"/>
-              </w:rPr>
-              <w:t>A code change that improves performance</w:t>
+              <w:rPr>
+                <w:rFonts w:cstheme="minorHAnsi"/>
+                <w:b/>
+                <w:color w:val="000000" w:themeColor="text1"/>
+                <w:lang w:val="en"/>
+              </w:rPr>
+            </w:pPr>
+            <w:r>
+              <w:rPr>
+                <w:rFonts w:cstheme="minorHAnsi"/>
+                <w:color w:val="000000" w:themeColor="text1"/>
+              </w:rPr>
+              <w:t>Changes related to tests - such as refactoring existing tests or adding new tests.</w:t>
             </w:r>
           </w:p>
         </w:tc>
@@ -2450,7 +3627,7 @@
                 <w:rFonts w:cstheme="minorHAnsi"/>
                 <w:color w:val="000000" w:themeColor="text1"/>
               </w:rPr>
-              <w:t xml:space="preserve">    1.0.0 → 1.0.0</w:t>
+              <w:t xml:space="preserve">    </w:t>
             </w:r>
           </w:p>
         </w:tc>
@@ -2466,6 +3643,7 @@
                 <w:rFonts w:cstheme="minorHAnsi"/>
                 <w:b/>
                 <w:bCs/>
+                <w:i/>
                 <w:color w:val="000000" w:themeColor="text1"/>
               </w:rPr>
             </w:pPr>
@@ -2473,46 +3651,11 @@
               <w:rPr>
                 <w:rFonts w:cstheme="minorHAnsi"/>
                 <w:bCs/>
-                <w:color w:val="000000" w:themeColor="text1"/>
-                <w:lang w:val="en"/>
-              </w:rPr>
-              <w:t>“</w:t>
-            </w:r>
-            <w:r>
-              <w:rPr>
-                <w:rFonts w:cstheme="minorHAnsi"/>
-                <w:bCs/>
-                <w:color w:val="000000" w:themeColor="text1"/>
-                <w:lang w:val="en"/>
-              </w:rPr>
-              <w:t>perf</w:t>
-            </w:r>
-            <w:r>
-              <w:rPr>
-                <w:rFonts w:cstheme="minorHAnsi"/>
-                <w:bCs/>
-                <w:color w:val="000000" w:themeColor="text1"/>
-                <w:lang w:val="en"/>
-              </w:rPr>
-              <w:t xml:space="preserve">: </w:t>
-            </w:r>
-            <w:r>
-              <w:rPr>
-                <w:rFonts w:cstheme="minorHAnsi"/>
-                <w:bCs/>
-                <w:color w:val="000000" w:themeColor="text1"/>
-                <w:lang w:val="en"/>
-              </w:rPr>
-              <w:t>don’t store public input names in two places</w:t>
-            </w:r>
-            <w:r>
-              <w:rPr>
-                <w:rFonts w:cstheme="minorHAnsi"/>
-                <w:bCs/>
-                <w:color w:val="000000" w:themeColor="text1"/>
-                <w:lang w:val="en"/>
-              </w:rPr>
-              <w:t>”</w:t>
+                <w:i/>
+                <w:color w:val="000000" w:themeColor="text1"/>
+                <w:lang w:val="en"/>
+              </w:rPr>
+              <w:t>“test: fix tests”</w:t>
             </w:r>
           </w:p>
         </w:tc>
@@ -2566,7 +3709,7 @@
                 <w:b/>
                 <w:lang w:val="en"/>
               </w:rPr>
-              <w:t xml:space="preserve">      test</w:t>
+              <w:t xml:space="preserve">      chore</w:t>
             </w:r>
             <w:r>
               <w:rPr>
@@ -2588,26 +3731,34 @@
               <w:autoSpaceDE w:val="0"/>
               <w:autoSpaceDN w:val="0"/>
               <w:adjustRightInd w:val="0"/>
-              <w:rPr>
-                <w:rFonts w:cstheme="minorHAnsi"/>
-                <w:b/>
-                <w:color w:val="000000" w:themeColor="text1"/>
-                <w:lang w:val="en"/>
-              </w:rPr>
-            </w:pPr>
-            <w:r>
-              <w:rPr>
-                <w:rFonts w:cstheme="minorHAnsi"/>
-                <w:color w:val="000000" w:themeColor="text1"/>
-              </w:rPr>
-              <w:t>C</w:t>
-            </w:r>
-            <w:r>
-              <w:rPr>
-                <w:rFonts w:cstheme="minorHAnsi"/>
-                <w:color w:val="000000" w:themeColor="text1"/>
-              </w:rPr>
-              <w:t>hanges related to tests - such as refactoring existing tests or adding new tests.</w:t>
+              <w:spacing w:before="40" w:after="40"/>
+              <w:rPr>
+                <w:rFonts w:cstheme="minorHAnsi"/>
+                <w:b/>
+                <w:color w:val="000000" w:themeColor="text1"/>
+                <w:lang w:val="en"/>
+              </w:rPr>
+            </w:pPr>
+            <w:r>
+              <w:rPr>
+                <w:rFonts w:cstheme="minorHAnsi"/>
+                <w:color w:val="000000" w:themeColor="text1"/>
+              </w:rPr>
+              <w:t>Changes related to the build system (involving scripts, configurations</w:t>
+            </w:r>
+            <w:r>
+              <w:rPr>
+                <w:rFonts w:cstheme="minorHAnsi"/>
+                <w:color w:val="000000" w:themeColor="text1"/>
+              </w:rPr>
+              <w:t>,</w:t>
+            </w:r>
+            <w:r>
+              <w:rPr>
+                <w:rFonts w:cstheme="minorHAnsi"/>
+                <w:color w:val="000000" w:themeColor="text1"/>
+              </w:rPr>
+              <w:t xml:space="preserve"> or tools) and package dependencies.</w:t>
             </w:r>
           </w:p>
         </w:tc>
@@ -2628,7 +3779,7 @@
                 <w:rFonts w:cstheme="minorHAnsi"/>
                 <w:color w:val="000000" w:themeColor="text1"/>
               </w:rPr>
-              <w:t xml:space="preserve">    1.0.0 → 1.0.0</w:t>
+              <w:t xml:space="preserve">    </w:t>
             </w:r>
           </w:p>
         </w:tc>
@@ -2644,6 +3795,7 @@
                 <w:rFonts w:cstheme="minorHAnsi"/>
                 <w:b/>
                 <w:bCs/>
+                <w:i/>
                 <w:color w:val="000000" w:themeColor="text1"/>
               </w:rPr>
             </w:pPr>
@@ -2651,200 +3803,11 @@
               <w:rPr>
                 <w:rFonts w:cstheme="minorHAnsi"/>
                 <w:bCs/>
-                <w:color w:val="000000" w:themeColor="text1"/>
-                <w:lang w:val="en"/>
-              </w:rPr>
-              <w:t xml:space="preserve">“test: </w:t>
-            </w:r>
-            <w:r>
-              <w:rPr>
-                <w:rFonts w:cstheme="minorHAnsi"/>
-                <w:bCs/>
-                <w:color w:val="000000" w:themeColor="text1"/>
-                <w:lang w:val="en"/>
-              </w:rPr>
-              <w:t>fix tests</w:t>
-            </w:r>
-            <w:r>
-              <w:rPr>
-                <w:rFonts w:cstheme="minorHAnsi"/>
-                <w:bCs/>
-                <w:color w:val="000000" w:themeColor="text1"/>
-                <w:lang w:val="en"/>
-              </w:rPr>
-              <w:t>”</w:t>
-            </w:r>
-          </w:p>
-        </w:tc>
-      </w:tr>
-      <w:tr>
-        <w:trPr>
-          <w:trHeight w:val="760"/>
-        </w:trPr>
-        <w:tc>
-          <w:tcPr>
-            <w:tcW w:w="2029" w:type="dxa"/>
-          </w:tcPr>
-          <w:p>
-            <w:pPr>
-              <w:widowControl w:val="0"/>
-              <w:autoSpaceDE w:val="0"/>
-              <w:autoSpaceDN w:val="0"/>
-              <w:adjustRightInd w:val="0"/>
-              <w:spacing w:line="276" w:lineRule="auto"/>
-              <w:rPr>
-                <w:rFonts w:cstheme="minorHAnsi"/>
-                <w:b/>
-                <w:lang w:val="en"/>
-              </w:rPr>
-            </w:pPr>
-            <w:r>
-              <w:rPr>
-                <w:rFonts w:cstheme="minorHAnsi"/>
-                <w:b/>
-                <w:lang w:val="en"/>
-              </w:rPr>
-              <w:t xml:space="preserve">     </w:t>
-            </w:r>
-          </w:p>
-          <w:p>
-            <w:pPr>
-              <w:widowControl w:val="0"/>
-              <w:autoSpaceDE w:val="0"/>
-              <w:autoSpaceDN w:val="0"/>
-              <w:adjustRightInd w:val="0"/>
-              <w:spacing w:line="276" w:lineRule="auto"/>
-              <w:rPr>
-                <w:rFonts w:cstheme="minorHAnsi"/>
-                <w:b/>
-                <w:lang w:val="en"/>
-              </w:rPr>
-            </w:pPr>
-            <w:r>
-              <w:rPr>
-                <w:rFonts w:cstheme="minorHAnsi"/>
-                <w:b/>
-                <w:lang w:val="en"/>
-              </w:rPr>
-              <w:t xml:space="preserve">      chore</w:t>
-            </w:r>
-            <w:r>
-              <w:rPr>
-                <w:rFonts w:cstheme="minorHAnsi"/>
-                <w:b/>
-                <w:lang w:val="en"/>
-              </w:rPr>
-              <w:t>:</w:t>
-            </w:r>
-          </w:p>
-        </w:tc>
-        <w:tc>
-          <w:tcPr>
-            <w:tcW w:w="3261" w:type="dxa"/>
-          </w:tcPr>
-          <w:p>
-            <w:pPr>
-              <w:widowControl w:val="0"/>
-              <w:autoSpaceDE w:val="0"/>
-              <w:autoSpaceDN w:val="0"/>
-              <w:adjustRightInd w:val="0"/>
-              <w:spacing w:before="40" w:after="40"/>
-              <w:rPr>
-                <w:rFonts w:cstheme="minorHAnsi"/>
-                <w:b/>
-                <w:color w:val="000000" w:themeColor="text1"/>
-                <w:lang w:val="en"/>
-              </w:rPr>
-            </w:pPr>
-            <w:r>
-              <w:rPr>
-                <w:rFonts w:cstheme="minorHAnsi"/>
-                <w:color w:val="000000" w:themeColor="text1"/>
-              </w:rPr>
-              <w:t>Changes related to the build system (involving scripts, configurations or tools) and package dependencies.</w:t>
-            </w:r>
-          </w:p>
-        </w:tc>
-        <w:tc>
-          <w:tcPr>
-            <w:tcW w:w="1961" w:type="dxa"/>
-            <w:vAlign w:val="center"/>
-          </w:tcPr>
-          <w:p>
-            <w:pPr>
-              <w:rPr>
-                <w:rFonts w:cstheme="minorHAnsi"/>
-                <w:color w:val="000000" w:themeColor="text1"/>
-              </w:rPr>
-            </w:pPr>
-            <w:r>
-              <w:rPr>
-                <w:rFonts w:cstheme="minorHAnsi"/>
-                <w:color w:val="000000" w:themeColor="text1"/>
-              </w:rPr>
-              <w:t xml:space="preserve">    1.0.0 → 1.0.0</w:t>
-            </w:r>
-          </w:p>
-        </w:tc>
-        <w:tc>
-          <w:tcPr>
-            <w:tcW w:w="2168" w:type="dxa"/>
-            <w:vAlign w:val="center"/>
-          </w:tcPr>
-          <w:p>
-            <w:pPr>
-              <w:jc w:val="center"/>
-              <w:rPr>
-                <w:rFonts w:cstheme="minorHAnsi"/>
-                <w:b/>
-                <w:bCs/>
-                <w:color w:val="000000" w:themeColor="text1"/>
-              </w:rPr>
-            </w:pPr>
-            <w:r>
-              <w:rPr>
-                <w:rFonts w:cstheme="minorHAnsi"/>
-                <w:bCs/>
-                <w:color w:val="000000" w:themeColor="text1"/>
-                <w:lang w:val="en"/>
-              </w:rPr>
-              <w:t>“</w:t>
-            </w:r>
-            <w:r>
-              <w:rPr>
-                <w:rFonts w:cstheme="minorHAnsi"/>
-                <w:bCs/>
-                <w:color w:val="000000" w:themeColor="text1"/>
-                <w:lang w:val="en"/>
-              </w:rPr>
-              <w:t>build</w:t>
-            </w:r>
-            <w:r>
-              <w:rPr>
-                <w:rFonts w:cstheme="minorHAnsi"/>
-                <w:bCs/>
-                <w:color w:val="000000" w:themeColor="text1"/>
-                <w:lang w:val="en"/>
-              </w:rPr>
-              <w:t xml:space="preserve">: </w:t>
-            </w:r>
-            <w:r>
-              <w:rPr>
-                <w:rFonts w:cstheme="minorHAnsi"/>
-                <w:bCs/>
-                <w:color w:val="000000" w:themeColor="text1"/>
-                <w:lang w:val="en"/>
-              </w:rPr>
-              <w:t>update jest to 1.0.14</w:t>
-            </w:r>
-            <w:r>
-              <w:rPr>
-                <w:rFonts w:cstheme="minorHAnsi"/>
-                <w:bCs/>
-                <w:color w:val="000000" w:themeColor="text1"/>
-                <w:lang w:val="en"/>
-              </w:rPr>
-              <w:t>”</w:t>
+                <w:i/>
+                <w:color w:val="000000" w:themeColor="text1"/>
+                <w:lang w:val="en"/>
+              </w:rPr>
+              <w:t>“build: update jest to 1.0.14”</w:t>
             </w:r>
           </w:p>
         </w:tc>
@@ -2875,7 +3838,7 @@
 </file>
 
 <file path=word/numbering.xml><?xml version="1.0" encoding="utf-8"?>
-<w:numbering xmlns:wpc="http://schemas.microsoft.com/office/word/2010/wordprocessingCanvas" xmlns:mc="http://schemas.openxmlformats.org/markup-compatibility/2006" xmlns:o="urn:schemas-microsoft-com:office:office" xmlns:r="http://schemas.openxmlformats.org/officeDocument/2006/relationships" xmlns:m="http://schemas.openxmlformats.org/officeDocument/2006/math" xmlns:v="urn:schemas-microsoft-com:vml" xmlns:wp14="http://schemas.microsoft.com/office/word/2010/wordprocessingDrawing" xmlns:wp="http://schemas.openxmlformats.org/drawingml/2006/wordprocessingDrawing" xmlns:w10="urn:schemas-microsoft-com:office:word" xmlns:w="http://schemas.openxmlformats.org/wordprocessingml/2006/main" xmlns:w14="http://schemas.microsoft.com/office/word/2010/wordml" xmlns:w15="http://schemas.microsoft.com/office/word/2012/wordml" xmlns:wpg="http://schemas.microsoft.com/office/word/2010/wordprocessingGroup" xmlns:wpi="http://schemas.microsoft.com/office/word/2010/wordprocessingInk" xmlns:wne="http://schemas.microsoft.com/office/word/2006/wordml" xmlns:wps="http://schemas.microsoft.com/office/word/2010/wordprocessingShape" mc:Ignorable="w14 w15 wp14">
+<w:numbering xmlns:wpc="http://schemas.microsoft.com/office/word/2010/wordprocessingCanvas" xmlns:cx="http://schemas.microsoft.com/office/drawing/2014/chartex" xmlns:cx1="http://schemas.microsoft.com/office/drawing/2015/9/8/chartex" xmlns:cx2="http://schemas.microsoft.com/office/drawing/2015/10/21/chartex" xmlns:cx3="http://schemas.microsoft.com/office/drawing/2016/5/9/chartex" xmlns:cx4="http://schemas.microsoft.com/office/drawing/2016/5/10/chartex" xmlns:cx5="http://schemas.microsoft.com/office/drawing/2016/5/11/chartex" xmlns:cx6="http://schemas.microsoft.com/office/drawing/2016/5/12/chartex" xmlns:cx7="http://schemas.microsoft.com/office/drawing/2016/5/13/chartex" xmlns:cx8="http://schemas.microsoft.com/office/drawing/2016/5/14/chartex" xmlns:mc="http://schemas.openxmlformats.org/markup-compatibility/2006" xmlns:aink="http://schemas.microsoft.com/office/drawing/2016/ink" xmlns:am3d="http://schemas.microsoft.com/office/drawing/2017/model3d" xmlns:o="urn:schemas-microsoft-com:office:office" xmlns:r="http://schemas.openxmlformats.org/officeDocument/2006/relationships" xmlns:m="http://schemas.openxmlformats.org/officeDocument/2006/math" xmlns:v="urn:schemas-microsoft-com:vml" xmlns:wp14="http://schemas.microsoft.com/office/word/2010/wordprocessingDrawing" xmlns:wp="http://schemas.openxmlformats.org/drawingml/2006/wordprocessingDrawing" xmlns:w10="urn:schemas-microsoft-com:office:word" xmlns:w="http://schemas.openxmlformats.org/wordprocessingml/2006/main" xmlns:w14="http://schemas.microsoft.com/office/word/2010/wordml" xmlns:w15="http://schemas.microsoft.com/office/word/2012/wordml" xmlns:w16cex="http://schemas.microsoft.com/office/word/2018/wordml/cex" xmlns:w16cid="http://schemas.microsoft.com/office/word/2016/wordml/cid" xmlns:w16="http://schemas.microsoft.com/office/word/2018/wordml" xmlns:w16sdtdh="http://schemas.microsoft.com/office/word/2020/wordml/sdtdatahash" xmlns:w16se="http://schemas.microsoft.com/office/word/2015/wordml/symex" xmlns:wpg="http://schemas.microsoft.com/office/word/2010/wordprocessingGroup" xmlns:wpi="http://schemas.microsoft.com/office/word/2010/wordprocessingInk" xmlns:wne="http://schemas.microsoft.com/office/word/2006/wordml" xmlns:wps="http://schemas.microsoft.com/office/word/2010/wordprocessingShape" mc:Ignorable="w14 w15 w16se w16cid w16 w16cex w16sdtdh wp14">
   <w:abstractNum w:abstractNumId="0" w15:restartNumberingAfterBreak="0">
     <w:nsid w:val="FFFFFFFE"/>
     <w:multiLevelType w:val="singleLevel"/>
@@ -3154,6 +4117,119 @@
     </w:lvl>
   </w:abstractNum>
   <w:abstractNum w:abstractNumId="4" w15:restartNumberingAfterBreak="0">
+    <w:nsid w:val="1A671EA1"/>
+    <w:multiLevelType w:val="multilevel"/>
+    <w:tmpl w:val="865E3554"/>
+    <w:lvl w:ilvl="0">
+      <w:start w:val="1"/>
+      <w:numFmt w:val="decimal"/>
+      <w:lvlText w:val="%1."/>
+      <w:lvlJc w:val="left"/>
+      <w:pPr>
+        <w:tabs>
+          <w:tab w:val="num" w:pos="720"/>
+        </w:tabs>
+        <w:ind w:left="720" w:hanging="360"/>
+      </w:pPr>
+    </w:lvl>
+    <w:lvl w:ilvl="1" w:tentative="1">
+      <w:start w:val="1"/>
+      <w:numFmt w:val="decimal"/>
+      <w:lvlText w:val="%2."/>
+      <w:lvlJc w:val="left"/>
+      <w:pPr>
+        <w:tabs>
+          <w:tab w:val="num" w:pos="1440"/>
+        </w:tabs>
+        <w:ind w:left="1440" w:hanging="360"/>
+      </w:pPr>
+    </w:lvl>
+    <w:lvl w:ilvl="2" w:tentative="1">
+      <w:start w:val="1"/>
+      <w:numFmt w:val="decimal"/>
+      <w:lvlText w:val="%3."/>
+      <w:lvlJc w:val="left"/>
+      <w:pPr>
+        <w:tabs>
+          <w:tab w:val="num" w:pos="2160"/>
+        </w:tabs>
+        <w:ind w:left="2160" w:hanging="360"/>
+      </w:pPr>
+    </w:lvl>
+    <w:lvl w:ilvl="3" w:tentative="1">
+      <w:start w:val="1"/>
+      <w:numFmt w:val="decimal"/>
+      <w:lvlText w:val="%4."/>
+      <w:lvlJc w:val="left"/>
+      <w:pPr>
+        <w:tabs>
+          <w:tab w:val="num" w:pos="2880"/>
+        </w:tabs>
+        <w:ind w:left="2880" w:hanging="360"/>
+      </w:pPr>
+    </w:lvl>
+    <w:lvl w:ilvl="4" w:tentative="1">
+      <w:start w:val="1"/>
+      <w:numFmt w:val="decimal"/>
+      <w:lvlText w:val="%5."/>
+      <w:lvlJc w:val="left"/>
+      <w:pPr>
+        <w:tabs>
+          <w:tab w:val="num" w:pos="3600"/>
+        </w:tabs>
+        <w:ind w:left="3600" w:hanging="360"/>
+      </w:pPr>
+    </w:lvl>
+    <w:lvl w:ilvl="5" w:tentative="1">
+      <w:start w:val="1"/>
+      <w:numFmt w:val="decimal"/>
+      <w:lvlText w:val="%6."/>
+      <w:lvlJc w:val="left"/>
+      <w:pPr>
+        <w:tabs>
+          <w:tab w:val="num" w:pos="4320"/>
+        </w:tabs>
+        <w:ind w:left="4320" w:hanging="360"/>
+      </w:pPr>
+    </w:lvl>
+    <w:lvl w:ilvl="6" w:tentative="1">
+      <w:start w:val="1"/>
+      <w:numFmt w:val="decimal"/>
+      <w:lvlText w:val="%7."/>
+      <w:lvlJc w:val="left"/>
+      <w:pPr>
+        <w:tabs>
+          <w:tab w:val="num" w:pos="5040"/>
+        </w:tabs>
+        <w:ind w:left="5040" w:hanging="360"/>
+      </w:pPr>
+    </w:lvl>
+    <w:lvl w:ilvl="7" w:tentative="1">
+      <w:start w:val="1"/>
+      <w:numFmt w:val="decimal"/>
+      <w:lvlText w:val="%8."/>
+      <w:lvlJc w:val="left"/>
+      <w:pPr>
+        <w:tabs>
+          <w:tab w:val="num" w:pos="5760"/>
+        </w:tabs>
+        <w:ind w:left="5760" w:hanging="360"/>
+      </w:pPr>
+    </w:lvl>
+    <w:lvl w:ilvl="8" w:tentative="1">
+      <w:start w:val="1"/>
+      <w:numFmt w:val="decimal"/>
+      <w:lvlText w:val="%9."/>
+      <w:lvlJc w:val="left"/>
+      <w:pPr>
+        <w:tabs>
+          <w:tab w:val="num" w:pos="6480"/>
+        </w:tabs>
+        <w:ind w:left="6480" w:hanging="360"/>
+      </w:pPr>
+    </w:lvl>
+  </w:abstractNum>
+  <w:abstractNum w:abstractNumId="5" w15:restartNumberingAfterBreak="0">
     <w:nsid w:val="2125445D"/>
     <w:multiLevelType w:val="hybridMultilevel"/>
     <w:tmpl w:val="AE36C866"/>
@@ -3239,7 +4315,7 @@
       </w:pPr>
     </w:lvl>
   </w:abstractNum>
-  <w:abstractNum w:abstractNumId="5" w15:restartNumberingAfterBreak="0">
+  <w:abstractNum w:abstractNumId="6" w15:restartNumberingAfterBreak="0">
     <w:nsid w:val="3BBB3E3A"/>
     <w:multiLevelType w:val="hybridMultilevel"/>
     <w:tmpl w:val="F992EAF4"/>
@@ -3352,7 +4428,96 @@
       </w:rPr>
     </w:lvl>
   </w:abstractNum>
-  <w:abstractNum w:abstractNumId="6" w15:restartNumberingAfterBreak="0">
+  <w:abstractNum w:abstractNumId="7" w15:restartNumberingAfterBreak="0">
+    <w:nsid w:val="3CB47BD9"/>
+    <w:multiLevelType w:val="hybridMultilevel"/>
+    <w:tmpl w:val="CA4C6706"/>
+    <w:lvl w:ilvl="0" w:tplc="4009000F">
+      <w:start w:val="1"/>
+      <w:numFmt w:val="decimal"/>
+      <w:lvlText w:val="%1."/>
+      <w:lvlJc w:val="left"/>
+      <w:pPr>
+        <w:ind w:left="720" w:hanging="360"/>
+      </w:pPr>
+      <w:rPr>
+        <w:rFonts w:hint="default"/>
+      </w:rPr>
+    </w:lvl>
+    <w:lvl w:ilvl="1" w:tplc="40090019" w:tentative="1">
+      <w:start w:val="1"/>
+      <w:numFmt w:val="lowerLetter"/>
+      <w:lvlText w:val="%2."/>
+      <w:lvlJc w:val="left"/>
+      <w:pPr>
+        <w:ind w:left="1440" w:hanging="360"/>
+      </w:pPr>
+    </w:lvl>
+    <w:lvl w:ilvl="2" w:tplc="4009001B" w:tentative="1">
+      <w:start w:val="1"/>
+      <w:numFmt w:val="lowerRoman"/>
+      <w:lvlText w:val="%3."/>
+      <w:lvlJc w:val="right"/>
+      <w:pPr>
+        <w:ind w:left="2160" w:hanging="180"/>
+      </w:pPr>
+    </w:lvl>
+    <w:lvl w:ilvl="3" w:tplc="4009000F" w:tentative="1">
+      <w:start w:val="1"/>
+      <w:numFmt w:val="decimal"/>
+      <w:lvlText w:val="%4."/>
+      <w:lvlJc w:val="left"/>
+      <w:pPr>
+        <w:ind w:left="2880" w:hanging="360"/>
+      </w:pPr>
+    </w:lvl>
+    <w:lvl w:ilvl="4" w:tplc="40090019" w:tentative="1">
+      <w:start w:val="1"/>
+      <w:numFmt w:val="lowerLetter"/>
+      <w:lvlText w:val="%5."/>
+      <w:lvlJc w:val="left"/>
+      <w:pPr>
+        <w:ind w:left="3600" w:hanging="360"/>
+      </w:pPr>
+    </w:lvl>
+    <w:lvl w:ilvl="5" w:tplc="4009001B" w:tentative="1">
+      <w:start w:val="1"/>
+      <w:numFmt w:val="lowerRoman"/>
+      <w:lvlText w:val="%6."/>
+      <w:lvlJc w:val="right"/>
+      <w:pPr>
+        <w:ind w:left="4320" w:hanging="180"/>
+      </w:pPr>
+    </w:lvl>
+    <w:lvl w:ilvl="6" w:tplc="4009000F" w:tentative="1">
+      <w:start w:val="1"/>
+      <w:numFmt w:val="decimal"/>
+      <w:lvlText w:val="%7."/>
+      <w:lvlJc w:val="left"/>
+      <w:pPr>
+        <w:ind w:left="5040" w:hanging="360"/>
+      </w:pPr>
+    </w:lvl>
+    <w:lvl w:ilvl="7" w:tplc="40090019" w:tentative="1">
+      <w:start w:val="1"/>
+      <w:numFmt w:val="lowerLetter"/>
+      <w:lvlText w:val="%8."/>
+      <w:lvlJc w:val="left"/>
+      <w:pPr>
+        <w:ind w:left="5760" w:hanging="360"/>
+      </w:pPr>
+    </w:lvl>
+    <w:lvl w:ilvl="8" w:tplc="4009001B" w:tentative="1">
+      <w:start w:val="1"/>
+      <w:numFmt w:val="lowerRoman"/>
+      <w:lvlText w:val="%9."/>
+      <w:lvlJc w:val="right"/>
+      <w:pPr>
+        <w:ind w:left="6480" w:hanging="180"/>
+      </w:pPr>
+    </w:lvl>
+  </w:abstractNum>
+  <w:abstractNum w:abstractNumId="8" w15:restartNumberingAfterBreak="0">
     <w:nsid w:val="45F86CE1"/>
     <w:multiLevelType w:val="hybridMultilevel"/>
     <w:tmpl w:val="5FA812E8"/>
@@ -3465,7 +4630,96 @@
       </w:rPr>
     </w:lvl>
   </w:abstractNum>
-  <w:abstractNum w:abstractNumId="7" w15:restartNumberingAfterBreak="0">
+  <w:abstractNum w:abstractNumId="9" w15:restartNumberingAfterBreak="0">
+    <w:nsid w:val="4B611D61"/>
+    <w:multiLevelType w:val="hybridMultilevel"/>
+    <w:tmpl w:val="4B7EA556"/>
+    <w:lvl w:ilvl="0" w:tplc="4009000F">
+      <w:start w:val="1"/>
+      <w:numFmt w:val="decimal"/>
+      <w:lvlText w:val="%1."/>
+      <w:lvlJc w:val="left"/>
+      <w:pPr>
+        <w:ind w:left="720" w:hanging="360"/>
+      </w:pPr>
+      <w:rPr>
+        <w:rFonts w:hint="default"/>
+      </w:rPr>
+    </w:lvl>
+    <w:lvl w:ilvl="1" w:tplc="40090019" w:tentative="1">
+      <w:start w:val="1"/>
+      <w:numFmt w:val="lowerLetter"/>
+      <w:lvlText w:val="%2."/>
+      <w:lvlJc w:val="left"/>
+      <w:pPr>
+        <w:ind w:left="1440" w:hanging="360"/>
+      </w:pPr>
+    </w:lvl>
+    <w:lvl w:ilvl="2" w:tplc="4009001B" w:tentative="1">
+      <w:start w:val="1"/>
+      <w:numFmt w:val="lowerRoman"/>
+      <w:lvlText w:val="%3."/>
+      <w:lvlJc w:val="right"/>
+      <w:pPr>
+        <w:ind w:left="2160" w:hanging="180"/>
+      </w:pPr>
+    </w:lvl>
+    <w:lvl w:ilvl="3" w:tplc="4009000F" w:tentative="1">
+      <w:start w:val="1"/>
+      <w:numFmt w:val="decimal"/>
+      <w:lvlText w:val="%4."/>
+      <w:lvlJc w:val="left"/>
+      <w:pPr>
+        <w:ind w:left="2880" w:hanging="360"/>
+      </w:pPr>
+    </w:lvl>
+    <w:lvl w:ilvl="4" w:tplc="40090019" w:tentative="1">
+      <w:start w:val="1"/>
+      <w:numFmt w:val="lowerLetter"/>
+      <w:lvlText w:val="%5."/>
+      <w:lvlJc w:val="left"/>
+      <w:pPr>
+        <w:ind w:left="3600" w:hanging="360"/>
+      </w:pPr>
+    </w:lvl>
+    <w:lvl w:ilvl="5" w:tplc="4009001B" w:tentative="1">
+      <w:start w:val="1"/>
+      <w:numFmt w:val="lowerRoman"/>
+      <w:lvlText w:val="%6."/>
+      <w:lvlJc w:val="right"/>
+      <w:pPr>
+        <w:ind w:left="4320" w:hanging="180"/>
+      </w:pPr>
+    </w:lvl>
+    <w:lvl w:ilvl="6" w:tplc="4009000F" w:tentative="1">
+      <w:start w:val="1"/>
+      <w:numFmt w:val="decimal"/>
+      <w:lvlText w:val="%7."/>
+      <w:lvlJc w:val="left"/>
+      <w:pPr>
+        <w:ind w:left="5040" w:hanging="360"/>
+      </w:pPr>
+    </w:lvl>
+    <w:lvl w:ilvl="7" w:tplc="40090019" w:tentative="1">
+      <w:start w:val="1"/>
+      <w:numFmt w:val="lowerLetter"/>
+      <w:lvlText w:val="%8."/>
+      <w:lvlJc w:val="left"/>
+      <w:pPr>
+        <w:ind w:left="5760" w:hanging="360"/>
+      </w:pPr>
+    </w:lvl>
+    <w:lvl w:ilvl="8" w:tplc="4009001B" w:tentative="1">
+      <w:start w:val="1"/>
+      <w:numFmt w:val="lowerRoman"/>
+      <w:lvlText w:val="%9."/>
+      <w:lvlJc w:val="right"/>
+      <w:pPr>
+        <w:ind w:left="6480" w:hanging="180"/>
+      </w:pPr>
+    </w:lvl>
+  </w:abstractNum>
+  <w:abstractNum w:abstractNumId="10" w15:restartNumberingAfterBreak="0">
     <w:nsid w:val="4D575AA7"/>
     <w:multiLevelType w:val="multilevel"/>
     <w:tmpl w:val="EE942DEA"/>
@@ -3578,10 +4832,99 @@
       </w:pPr>
     </w:lvl>
   </w:abstractNum>
-  <w:num w:numId="1">
+  <w:abstractNum w:abstractNumId="11" w15:restartNumberingAfterBreak="0">
+    <w:nsid w:val="574542E9"/>
+    <w:multiLevelType w:val="hybridMultilevel"/>
+    <w:tmpl w:val="956491C6"/>
+    <w:lvl w:ilvl="0" w:tplc="57ACF7D0">
+      <w:start w:val="1"/>
+      <w:numFmt w:val="decimal"/>
+      <w:lvlText w:val="%1."/>
+      <w:lvlJc w:val="left"/>
+      <w:pPr>
+        <w:ind w:left="492" w:hanging="360"/>
+      </w:pPr>
+      <w:rPr>
+        <w:rFonts w:hint="default"/>
+      </w:rPr>
+    </w:lvl>
+    <w:lvl w:ilvl="1" w:tplc="40090019" w:tentative="1">
+      <w:start w:val="1"/>
+      <w:numFmt w:val="lowerLetter"/>
+      <w:lvlText w:val="%2."/>
+      <w:lvlJc w:val="left"/>
+      <w:pPr>
+        <w:ind w:left="1212" w:hanging="360"/>
+      </w:pPr>
+    </w:lvl>
+    <w:lvl w:ilvl="2" w:tplc="4009001B" w:tentative="1">
+      <w:start w:val="1"/>
+      <w:numFmt w:val="lowerRoman"/>
+      <w:lvlText w:val="%3."/>
+      <w:lvlJc w:val="right"/>
+      <w:pPr>
+        <w:ind w:left="1932" w:hanging="180"/>
+      </w:pPr>
+    </w:lvl>
+    <w:lvl w:ilvl="3" w:tplc="4009000F" w:tentative="1">
+      <w:start w:val="1"/>
+      <w:numFmt w:val="decimal"/>
+      <w:lvlText w:val="%4."/>
+      <w:lvlJc w:val="left"/>
+      <w:pPr>
+        <w:ind w:left="2652" w:hanging="360"/>
+      </w:pPr>
+    </w:lvl>
+    <w:lvl w:ilvl="4" w:tplc="40090019" w:tentative="1">
+      <w:start w:val="1"/>
+      <w:numFmt w:val="lowerLetter"/>
+      <w:lvlText w:val="%5."/>
+      <w:lvlJc w:val="left"/>
+      <w:pPr>
+        <w:ind w:left="3372" w:hanging="360"/>
+      </w:pPr>
+    </w:lvl>
+    <w:lvl w:ilvl="5" w:tplc="4009001B" w:tentative="1">
+      <w:start w:val="1"/>
+      <w:numFmt w:val="lowerRoman"/>
+      <w:lvlText w:val="%6."/>
+      <w:lvlJc w:val="right"/>
+      <w:pPr>
+        <w:ind w:left="4092" w:hanging="180"/>
+      </w:pPr>
+    </w:lvl>
+    <w:lvl w:ilvl="6" w:tplc="4009000F" w:tentative="1">
+      <w:start w:val="1"/>
+      <w:numFmt w:val="decimal"/>
+      <w:lvlText w:val="%7."/>
+      <w:lvlJc w:val="left"/>
+      <w:pPr>
+        <w:ind w:left="4812" w:hanging="360"/>
+      </w:pPr>
+    </w:lvl>
+    <w:lvl w:ilvl="7" w:tplc="40090019" w:tentative="1">
+      <w:start w:val="1"/>
+      <w:numFmt w:val="lowerLetter"/>
+      <w:lvlText w:val="%8."/>
+      <w:lvlJc w:val="left"/>
+      <w:pPr>
+        <w:ind w:left="5532" w:hanging="360"/>
+      </w:pPr>
+    </w:lvl>
+    <w:lvl w:ilvl="8" w:tplc="4009001B" w:tentative="1">
+      <w:start w:val="1"/>
+      <w:numFmt w:val="lowerRoman"/>
+      <w:lvlText w:val="%9."/>
+      <w:lvlJc w:val="right"/>
+      <w:pPr>
+        <w:ind w:left="6252" w:hanging="180"/>
+      </w:pPr>
+    </w:lvl>
+  </w:abstractNum>
+  <w:num w:numId="1" w16cid:durableId="2897516">
     <w:abstractNumId w:val="3"/>
   </w:num>
-  <w:num w:numId="2">
+  <w:num w:numId="2" w16cid:durableId="391076681">
     <w:abstractNumId w:val="0"/>
     <w:lvlOverride w:ilvl="0">
       <w:lvl w:ilvl="0">
@@ -3595,7 +4938,7 @@
       </w:lvl>
     </w:lvlOverride>
   </w:num>
-  <w:num w:numId="3">
+  <w:num w:numId="3" w16cid:durableId="72901210">
     <w:abstractNumId w:val="0"/>
     <w:lvlOverride w:ilvl="0">
       <w:lvl w:ilvl="0">
@@ -3611,29 +4954,41 @@
       </w:lvl>
     </w:lvlOverride>
   </w:num>
-  <w:num w:numId="4">
+  <w:num w:numId="4" w16cid:durableId="1091002741">
+    <w:abstractNumId w:val="8"/>
+  </w:num>
+  <w:num w:numId="5" w16cid:durableId="1801999131">
+    <w:abstractNumId w:val="1"/>
+  </w:num>
+  <w:num w:numId="6" w16cid:durableId="1714034388">
     <w:abstractNumId w:val="6"/>
   </w:num>
-  <w:num w:numId="5">
-    <w:abstractNumId w:val="1"/>
+  <w:num w:numId="7" w16cid:durableId="815613668">
+    <w:abstractNumId w:val="2"/>
   </w:num>
-  <w:num w:numId="6">
+  <w:num w:numId="8" w16cid:durableId="1438327457">
+    <w:abstractNumId w:val="10"/>
+  </w:num>
+  <w:num w:numId="9" w16cid:durableId="1805660224">
     <w:abstractNumId w:val="5"/>
   </w:num>
-  <w:num w:numId="7">
-    <w:abstractNumId w:val="2"/>
+  <w:num w:numId="10" w16cid:durableId="1100562733">
+    <w:abstractNumId w:val="11"/>
   </w:num>
-  <w:num w:numId="8">
+  <w:num w:numId="11" w16cid:durableId="1438141760">
+    <w:abstractNumId w:val="4"/>
+  </w:num>
+  <w:num w:numId="12" w16cid:durableId="124784888">
     <w:abstractNumId w:val="7"/>
   </w:num>
-  <w:num w:numId="9">
-    <w:abstractNumId w:val="4"/>
+  <w:num w:numId="13" w16cid:durableId="1000083835">
+    <w:abstractNumId w:val="9"/>
   </w:num>
 </w:numbering>
 </file>
 
 <file path=word/styles.xml><?xml version="1.0" encoding="utf-8"?>
-<w:styles xmlns:mc="http://schemas.openxmlformats.org/markup-compatibility/2006" xmlns:r="http://schemas.openxmlformats.org/officeDocument/2006/relationships" xmlns:w="http://schemas.openxmlformats.org/wordprocessingml/2006/main" xmlns:w14="http://schemas.microsoft.com/office/word/2010/wordml" xmlns:w15="http://schemas.microsoft.com/office/word/2012/wordml" mc:Ignorable="w14 w15">
+<w:styles xmlns:mc="http://schemas.openxmlformats.org/markup-compatibility/2006" xmlns:r="http://schemas.openxmlformats.org/officeDocument/2006/relationships" xmlns:w="http://schemas.openxmlformats.org/wordprocessingml/2006/main" xmlns:w14="http://schemas.microsoft.com/office/word/2010/wordml" xmlns:w15="http://schemas.microsoft.com/office/word/2012/wordml" xmlns:w16cex="http://schemas.microsoft.com/office/word/2018/wordml/cex" xmlns:w16cid="http://schemas.microsoft.com/office/word/2016/wordml/cid" xmlns:w16="http://schemas.microsoft.com/office/word/2018/wordml" xmlns:w16sdtdh="http://schemas.microsoft.com/office/word/2020/wordml/sdtdatahash" xmlns:w16se="http://schemas.microsoft.com/office/word/2015/wordml/symex" mc:Ignorable="w14 w15 w16se w16cid w16 w16cex w16sdtdh">
   <w:docDefaults>
     <w:rPrDefault>
       <w:rPr>
@@ -3649,7 +5004,7 @@
       </w:pPr>
     </w:pPrDefault>
   </w:docDefaults>
-  <w:latentStyles w:defLockedState="0" w:defUIPriority="99" w:defSemiHidden="0" w:defUnhideWhenUsed="0" w:defQFormat="0" w:count="371">
+  <w:latentStyles w:defLockedState="0" w:defUIPriority="99" w:defSemiHidden="0" w:defUnhideWhenUsed="0" w:defQFormat="0" w:count="376">
     <w:lsdException w:name="Normal" w:uiPriority="0" w:qFormat="1"/>
     <w:lsdException w:name="heading 1" w:uiPriority="9" w:qFormat="1"/>
     <w:lsdException w:name="heading 2" w:semiHidden="1" w:uiPriority="9" w:unhideWhenUsed="1" w:qFormat="1"/>
@@ -3755,7 +5110,6 @@
     <w:lsdException w:name="HTML Sample" w:semiHidden="1" w:unhideWhenUsed="1"/>
     <w:lsdException w:name="HTML Typewriter" w:semiHidden="1" w:unhideWhenUsed="1"/>
     <w:lsdException w:name="HTML Variable" w:semiHidden="1" w:unhideWhenUsed="1"/>
-    <w:lsdException w:name="Normal Table" w:semiHidden="1" w:unhideWhenUsed="1"/>
     <w:lsdException w:name="annotation subject" w:semiHidden="1" w:unhideWhenUsed="1"/>
     <w:lsdException w:name="No List" w:semiHidden="1" w:unhideWhenUsed="1"/>
     <w:lsdException w:name="Outline List 1" w:semiHidden="1" w:unhideWhenUsed="1"/>
@@ -3798,11 +5152,8 @@
     <w:lsdException w:name="Table Contemporary" w:semiHidden="1" w:unhideWhenUsed="1"/>
     <w:lsdException w:name="Table Elegant" w:semiHidden="1" w:unhideWhenUsed="1"/>
     <w:lsdException w:name="Table Professional" w:semiHidden="1" w:unhideWhenUsed="1"/>
-    <w:lsdException w:name="Table Subtle 1" w:semiHidden="1" w:unhideWhenUsed="1"/>
     <w:lsdException w:name="Table Subtle 2" w:semiHidden="1" w:unhideWhenUsed="1"/>
     <w:lsdException w:name="Table Web 1" w:semiHidden="1" w:unhideWhenUsed="1"/>
-    <w:lsdException w:name="Table Web 2" w:semiHidden="1" w:unhideWhenUsed="1"/>
-    <w:lsdException w:name="Table Web 3" w:semiHidden="1" w:unhideWhenUsed="1"/>
     <w:lsdException w:name="Balloon Text" w:semiHidden="1" w:unhideWhenUsed="1"/>
     <w:lsdException w:name="Table Grid" w:uiPriority="39"/>
     <w:lsdException w:name="Table Theme" w:semiHidden="1" w:unhideWhenUsed="1"/>
@@ -4021,6 +5372,11 @@
     <w:lsdException w:name="List Table 5 Dark Accent 6" w:uiPriority="50"/>
     <w:lsdException w:name="List Table 6 Colorful Accent 6" w:uiPriority="51"/>
     <w:lsdException w:name="List Table 7 Colorful Accent 6" w:uiPriority="52"/>
+    <w:lsdException w:name="Mention" w:semiHidden="1" w:unhideWhenUsed="1"/>
+    <w:lsdException w:name="Smart Hyperlink" w:semiHidden="1" w:unhideWhenUsed="1"/>
+    <w:lsdException w:name="Hashtag" w:semiHidden="1" w:unhideWhenUsed="1"/>
+    <w:lsdException w:name="Unresolved Mention" w:semiHidden="1" w:unhideWhenUsed="1"/>
+    <w:lsdException w:name="Smart Link" w:semiHidden="1" w:unhideWhenUsed="1"/>
   </w:latentStyles>
   <w:style w:type="paragraph" w:default="1" w:styleId="Normal">
     <w:name w:val="Normal"/>

</xml_diff>

<commit_message>
docs: modify commit standards document
</commit_message>
<xml_diff>
--- a/readme/standards/commit standards .docx
+++ b/readme/standards/commit standards .docx
@@ -2,6 +2,270 @@
 <file path=word/document.xml><?xml version="1.0" encoding="utf-8"?>
 <w:document xmlns:wpc="http://schemas.microsoft.com/office/word/2010/wordprocessingCanvas" xmlns:mc="http://schemas.openxmlformats.org/markup-compatibility/2006" xmlns:o="urn:schemas-microsoft-com:office:office" xmlns:r="http://schemas.openxmlformats.org/officeDocument/2006/relationships" xmlns:m="http://schemas.openxmlformats.org/officeDocument/2006/math" xmlns:v="urn:schemas-microsoft-com:vml" xmlns:wp14="http://schemas.microsoft.com/office/word/2010/wordprocessingDrawing" xmlns:wp="http://schemas.openxmlformats.org/drawingml/2006/wordprocessingDrawing" xmlns:w10="urn:schemas-microsoft-com:office:word" xmlns:w="http://schemas.openxmlformats.org/wordprocessingml/2006/main" xmlns:w14="http://schemas.microsoft.com/office/word/2010/wordml" xmlns:w15="http://schemas.microsoft.com/office/word/2012/wordml" xmlns:wpg="http://schemas.microsoft.com/office/word/2010/wordprocessingGroup" xmlns:wpi="http://schemas.microsoft.com/office/word/2010/wordprocessingInk" xmlns:wne="http://schemas.microsoft.com/office/word/2006/wordml" xmlns:wps="http://schemas.microsoft.com/office/word/2010/wordprocessingShape" mc:Ignorable="w14 w15 wp14">
   <w:body>
+    <w:p>
+      <w:pPr>
+        <w:shd w:val="clear" w:color="auto" w:fill="FFFFFF"/>
+        <w:autoSpaceDE w:val="0"/>
+        <w:autoSpaceDN w:val="0"/>
+        <w:adjustRightInd w:val="0"/>
+        <w:spacing w:after="0" w:line="300" w:lineRule="atLeast"/>
+        <w:rPr>
+          <w:rFonts w:cs="Calibri"/>
+          <w:b/>
+          <w:sz w:val="24"/>
+          <w:szCs w:val="24"/>
+          <w:u w:val="single"/>
+        </w:rPr>
+      </w:pPr>
+      <w:r>
+        <w:rPr>
+          <w:rFonts w:cs="Calibri"/>
+          <w:b/>
+          <w:sz w:val="24"/>
+          <w:szCs w:val="24"/>
+          <w:u w:val="single"/>
+        </w:rPr>
+        <w:t xml:space="preserve">Semantic Versioning </w:t>
+      </w:r>
+    </w:p>
+    <w:p>
+      <w:pPr>
+        <w:shd w:val="clear" w:color="auto" w:fill="FFFFFF"/>
+        <w:autoSpaceDE w:val="0"/>
+        <w:autoSpaceDN w:val="0"/>
+        <w:adjustRightInd w:val="0"/>
+        <w:spacing w:after="0" w:line="300" w:lineRule="atLeast"/>
+        <w:rPr>
+          <w:rFonts w:cs="Calibri"/>
+          <w:b/>
+          <w:sz w:val="24"/>
+          <w:szCs w:val="24"/>
+          <w:u w:val="single"/>
+        </w:rPr>
+      </w:pPr>
+    </w:p>
+    <w:p>
+      <w:pPr>
+        <w:shd w:val="clear" w:color="auto" w:fill="FFFFFF"/>
+        <w:autoSpaceDE w:val="0"/>
+        <w:autoSpaceDN w:val="0"/>
+        <w:adjustRightInd w:val="0"/>
+        <w:spacing w:after="0" w:line="240" w:lineRule="auto"/>
+        <w:rPr>
+          <w:rFonts w:cstheme="minorHAnsi"/>
+          <w:color w:val="333333"/>
+          <w:spacing w:val="2"/>
+          <w:sz w:val="24"/>
+          <w:szCs w:val="24"/>
+          <w:shd w:val="clear" w:color="auto" w:fill="FFFFFF"/>
+        </w:rPr>
+      </w:pPr>
+      <w:proofErr w:type="gramStart"/>
+      <w:r>
+        <w:rPr>
+          <w:rFonts w:cstheme="minorHAnsi"/>
+          <w:b/>
+          <w:bCs/>
+          <w:i/>
+          <w:color w:val="000000"/>
+          <w:spacing w:val="2"/>
+          <w:sz w:val="24"/>
+          <w:szCs w:val="24"/>
+          <w:shd w:val="clear" w:color="auto" w:fill="FFFFFF"/>
+        </w:rPr>
+        <w:t>semantic-release</w:t>
+      </w:r>
+      <w:proofErr w:type="gramEnd"/>
+      <w:r>
+        <w:rPr>
+          <w:rFonts w:cstheme="minorHAnsi"/>
+          <w:color w:val="333333"/>
+          <w:spacing w:val="2"/>
+          <w:sz w:val="24"/>
+          <w:szCs w:val="24"/>
+          <w:shd w:val="clear" w:color="auto" w:fill="FFFFFF"/>
+        </w:rPr>
+        <w:t> automates the whole package release workflow including: determining the next version number, generating the release notes, and publishing the package.</w:t>
+      </w:r>
+    </w:p>
+    <w:p>
+      <w:pPr>
+        <w:shd w:val="clear" w:color="auto" w:fill="FFFFFF"/>
+        <w:autoSpaceDE w:val="0"/>
+        <w:autoSpaceDN w:val="0"/>
+        <w:adjustRightInd w:val="0"/>
+        <w:spacing w:after="0" w:line="240" w:lineRule="auto"/>
+        <w:rPr>
+          <w:rFonts w:cstheme="minorHAnsi"/>
+          <w:b/>
+          <w:sz w:val="24"/>
+          <w:szCs w:val="24"/>
+          <w:u w:val="single"/>
+        </w:rPr>
+      </w:pPr>
+    </w:p>
+    <w:p>
+      <w:pPr>
+        <w:shd w:val="clear" w:color="auto" w:fill="FFFFFF"/>
+        <w:spacing w:after="0" w:line="240" w:lineRule="auto"/>
+        <w:rPr>
+          <w:rFonts w:eastAsia="Times New Roman" w:cstheme="minorHAnsi"/>
+          <w:color w:val="000000"/>
+          <w:sz w:val="24"/>
+          <w:szCs w:val="24"/>
+        </w:rPr>
+      </w:pPr>
+      <w:r>
+        <w:rPr>
+          <w:rFonts w:eastAsia="Times New Roman" w:cstheme="minorHAnsi"/>
+          <w:color w:val="000000"/>
+          <w:sz w:val="24"/>
+          <w:szCs w:val="24"/>
+        </w:rPr>
+        <w:t>Given a version number MAJOR.MINOR.PATCH, increment the:</w:t>
+      </w:r>
+    </w:p>
+    <w:p>
+      <w:pPr>
+        <w:pStyle w:val="ListParagraph"/>
+        <w:numPr>
+          <w:ilvl w:val="0"/>
+          <w:numId w:val="13"/>
+        </w:numPr>
+        <w:shd w:val="clear" w:color="auto" w:fill="FFFFFF"/>
+        <w:spacing w:before="100" w:beforeAutospacing="1" w:after="0" w:line="240" w:lineRule="auto"/>
+        <w:rPr>
+          <w:rFonts w:eastAsia="Times New Roman" w:cstheme="minorHAnsi"/>
+          <w:color w:val="000000"/>
+          <w:sz w:val="24"/>
+          <w:szCs w:val="24"/>
+        </w:rPr>
+      </w:pPr>
+      <w:r>
+        <w:rPr>
+          <w:rFonts w:eastAsia="Times New Roman" w:cstheme="minorHAnsi"/>
+          <w:color w:val="000000"/>
+          <w:sz w:val="24"/>
+          <w:szCs w:val="24"/>
+        </w:rPr>
+        <w:t xml:space="preserve"> MAJOR version when you make incompatible changes,</w:t>
+      </w:r>
+    </w:p>
+    <w:p>
+      <w:pPr>
+        <w:pStyle w:val="ListParagraph"/>
+        <w:numPr>
+          <w:ilvl w:val="0"/>
+          <w:numId w:val="13"/>
+        </w:numPr>
+        <w:shd w:val="clear" w:color="auto" w:fill="FFFFFF"/>
+        <w:spacing w:before="100" w:beforeAutospacing="1" w:after="100" w:afterAutospacing="1" w:line="240" w:lineRule="auto"/>
+        <w:rPr>
+          <w:rFonts w:eastAsia="Times New Roman" w:cstheme="minorHAnsi"/>
+          <w:color w:val="000000"/>
+          <w:sz w:val="24"/>
+          <w:szCs w:val="24"/>
+        </w:rPr>
+      </w:pPr>
+      <w:r>
+        <w:rPr>
+          <w:rFonts w:eastAsia="Times New Roman" w:cstheme="minorHAnsi"/>
+          <w:color w:val="000000"/>
+          <w:sz w:val="24"/>
+          <w:szCs w:val="24"/>
+        </w:rPr>
+        <w:t xml:space="preserve"> MINOR version when you add functionality in a backwards compatible manner, and</w:t>
+      </w:r>
+    </w:p>
+    <w:p>
+      <w:pPr>
+        <w:pStyle w:val="ListParagraph"/>
+        <w:numPr>
+          <w:ilvl w:val="0"/>
+          <w:numId w:val="13"/>
+        </w:numPr>
+        <w:shd w:val="clear" w:color="auto" w:fill="FFFFFF"/>
+        <w:spacing w:before="100" w:beforeAutospacing="1" w:after="100" w:afterAutospacing="1" w:line="240" w:lineRule="auto"/>
+        <w:rPr>
+          <w:rFonts w:eastAsia="Times New Roman" w:cstheme="minorHAnsi"/>
+          <w:color w:val="000000"/>
+          <w:sz w:val="24"/>
+          <w:szCs w:val="24"/>
+        </w:rPr>
+      </w:pPr>
+      <w:r>
+        <w:rPr>
+          <w:rFonts w:eastAsia="Times New Roman" w:cstheme="minorHAnsi"/>
+          <w:color w:val="000000"/>
+          <w:sz w:val="24"/>
+          <w:szCs w:val="24"/>
+        </w:rPr>
+        <w:t xml:space="preserve"> </w:t>
+      </w:r>
+      <w:r>
+        <w:rPr>
+          <w:rFonts w:eastAsia="Times New Roman" w:cstheme="minorHAnsi"/>
+          <w:color w:val="000000"/>
+          <w:sz w:val="24"/>
+          <w:szCs w:val="24"/>
+        </w:rPr>
+        <w:t>PATCH version when you make backwards compatible bug fixes.</w:t>
+      </w:r>
+    </w:p>
+    <w:p>
+      <w:pPr>
+        <w:shd w:val="clear" w:color="auto" w:fill="FFFFFF"/>
+        <w:spacing w:after="240" w:line="240" w:lineRule="auto"/>
+        <w:rPr>
+          <w:rFonts w:eastAsia="Times New Roman" w:cstheme="minorHAnsi"/>
+          <w:color w:val="000000"/>
+          <w:sz w:val="24"/>
+          <w:szCs w:val="24"/>
+        </w:rPr>
+      </w:pPr>
+      <w:r>
+        <w:rPr>
+          <w:rFonts w:eastAsia="Times New Roman" w:cstheme="minorHAnsi"/>
+          <w:color w:val="000000"/>
+          <w:sz w:val="24"/>
+          <w:szCs w:val="24"/>
+        </w:rPr>
+        <w:t>Additional labels for pre-release and build metadata are available as extensions to the MAJOR.MINOR.PATCH format.</w:t>
+      </w:r>
+    </w:p>
+    <w:p>
+      <w:pPr>
+        <w:shd w:val="clear" w:color="auto" w:fill="FFFFFF"/>
+        <w:spacing w:after="240" w:line="240" w:lineRule="auto"/>
+        <w:rPr>
+          <w:rFonts w:eastAsia="Times New Roman" w:cstheme="minorHAnsi"/>
+          <w:color w:val="000000"/>
+          <w:sz w:val="24"/>
+          <w:szCs w:val="24"/>
+        </w:rPr>
+      </w:pPr>
+      <w:r>
+        <w:rPr>
+          <w:rFonts w:eastAsia="Times New Roman" w:cstheme="minorHAnsi"/>
+          <w:color w:val="000000"/>
+          <w:sz w:val="24"/>
+          <w:szCs w:val="24"/>
+        </w:rPr>
+        <w:t>Refer: -</w:t>
+      </w:r>
+      <w:r>
+        <w:t xml:space="preserve"> </w:t>
+      </w:r>
+      <w:r>
+        <w:rPr>
+          <w:rFonts w:eastAsia="Times New Roman" w:cstheme="minorHAnsi"/>
+          <w:color w:val="0000FF"/>
+          <w:sz w:val="24"/>
+          <w:szCs w:val="24"/>
+        </w:rPr>
+        <w:t>https://semver.org</w:t>
+      </w:r>
+    </w:p>
     <w:p>
       <w:pPr>
         <w:widowControl w:val="0"/>
@@ -52,19 +316,37 @@
         <w:jc w:val="both"/>
         <w:rPr>
           <w:rFonts w:cs="Calibri"/>
-          <w:sz w:val="24"/>
-          <w:szCs w:val="24"/>
+          <w:b/>
+          <w:sz w:val="24"/>
+          <w:szCs w:val="24"/>
+          <w:u w:val="single"/>
           <w:lang w:val="en"/>
         </w:rPr>
       </w:pPr>
-      <w:r>
+    </w:p>
+    <w:p>
+      <w:pPr>
+        <w:widowControl w:val="0"/>
+        <w:autoSpaceDE w:val="0"/>
+        <w:autoSpaceDN w:val="0"/>
+        <w:adjustRightInd w:val="0"/>
+        <w:spacing w:after="0" w:line="240" w:lineRule="auto"/>
+        <w:jc w:val="both"/>
         <w:rPr>
           <w:rFonts w:cs="Calibri"/>
           <w:sz w:val="24"/>
           <w:szCs w:val="24"/>
           <w:lang w:val="en"/>
         </w:rPr>
-        <w:t xml:space="preserve">     A specification for adding human and machine readable meaning to commit messages</w:t>
+      </w:pPr>
+      <w:r>
+        <w:rPr>
+          <w:rFonts w:cs="Calibri"/>
+          <w:sz w:val="24"/>
+          <w:szCs w:val="24"/>
+          <w:lang w:val="en"/>
+        </w:rPr>
+        <w:t>A specification for adding human and machine readable meaning to commit messages</w:t>
       </w:r>
     </w:p>
     <w:p>
@@ -204,7 +486,18 @@
                 <w:szCs w:val="28"/>
                 <w:lang w:val="en"/>
               </w:rPr>
-              <w:t>ype(scope): subject</w:t>
+              <w:t>ype(scope): S</w:t>
+            </w:r>
+            <w:r>
+              <w:rPr>
+                <w:rFonts w:cs="Calibri"/>
+                <w:b/>
+                <w:color w:val="595959" w:themeColor="text1" w:themeTint="A6"/>
+                <w:sz w:val="28"/>
+                <w:szCs w:val="28"/>
+                <w:lang w:val="en"/>
+              </w:rPr>
+              <w:t>ubject</w:t>
             </w:r>
           </w:p>
         </w:tc>
@@ -277,6 +570,17 @@
                 <w:lang w:val="en"/>
               </w:rPr>
               <w:t>Footer(Optional</w:t>
+            </w:r>
+            <w:r>
+              <w:rPr>
+                <w:rFonts w:cs="Calibri"/>
+                <w:b/>
+                <w:color w:val="595959" w:themeColor="text1" w:themeTint="A6"/>
+                <w:sz w:val="24"/>
+                <w:szCs w:val="24"/>
+                <w:lang w:val="en"/>
+              </w:rPr>
+              <w:t>)</w:t>
             </w:r>
           </w:p>
         </w:tc>
@@ -1120,7 +1424,7 @@
         <w:autoSpaceDE w:val="0"/>
         <w:autoSpaceDN w:val="0"/>
         <w:adjustRightInd w:val="0"/>
-        <w:spacing w:before="192" w:after="96" w:line="300" w:lineRule="atLeast"/>
+        <w:spacing w:after="0" w:line="300" w:lineRule="atLeast"/>
         <w:rPr>
           <w:rFonts w:cs="Calibri"/>
           <w:b/>
@@ -1129,7 +1433,14 @@
           <w:u w:val="single"/>
         </w:rPr>
       </w:pPr>
-      <w:r>
+    </w:p>
+    <w:p>
+      <w:pPr>
+        <w:shd w:val="clear" w:color="auto" w:fill="FFFFFF"/>
+        <w:autoSpaceDE w:val="0"/>
+        <w:autoSpaceDN w:val="0"/>
+        <w:adjustRightInd w:val="0"/>
+        <w:spacing w:after="0" w:line="300" w:lineRule="atLeast"/>
         <w:rPr>
           <w:rFonts w:cs="Calibri"/>
           <w:b/>
@@ -1137,11 +1448,1432 @@
           <w:szCs w:val="24"/>
           <w:u w:val="single"/>
         </w:rPr>
-        <w:lastRenderedPageBreak/>
+      </w:pPr>
+      <w:r>
+        <w:rPr>
+          <w:rFonts w:cs="Calibri"/>
+          <w:b/>
+          <w:sz w:val="24"/>
+          <w:szCs w:val="24"/>
+          <w:u w:val="single"/>
+        </w:rPr>
         <w:t xml:space="preserve">Semantic Versioning </w:t>
       </w:r>
-      <w:bookmarkStart w:id="0" w:name="_GoBack"/>
-      <w:bookmarkEnd w:id="0"/>
+    </w:p>
+    <w:p>
+      <w:pPr>
+        <w:shd w:val="clear" w:color="auto" w:fill="FFFFFF"/>
+        <w:autoSpaceDE w:val="0"/>
+        <w:autoSpaceDN w:val="0"/>
+        <w:adjustRightInd w:val="0"/>
+        <w:spacing w:after="0" w:line="300" w:lineRule="atLeast"/>
+        <w:rPr>
+          <w:rFonts w:cs="Calibri"/>
+          <w:b/>
+          <w:sz w:val="24"/>
+          <w:szCs w:val="24"/>
+          <w:u w:val="single"/>
+        </w:rPr>
+      </w:pPr>
+    </w:p>
+    <w:p>
+      <w:pPr>
+        <w:pStyle w:val="ListParagraph"/>
+        <w:numPr>
+          <w:ilvl w:val="0"/>
+          <w:numId w:val="10"/>
+        </w:numPr>
+        <w:shd w:val="clear" w:color="auto" w:fill="FFFFFF"/>
+        <w:autoSpaceDE w:val="0"/>
+        <w:autoSpaceDN w:val="0"/>
+        <w:adjustRightInd w:val="0"/>
+        <w:spacing w:after="0" w:line="300" w:lineRule="atLeast"/>
+        <w:rPr>
+          <w:rFonts w:cs="Calibri"/>
+          <w:b/>
+          <w:sz w:val="24"/>
+          <w:szCs w:val="24"/>
+          <w:u w:val="single"/>
+        </w:rPr>
+      </w:pPr>
+      <w:r>
+        <w:rPr>
+          <w:rFonts w:cs="Calibri"/>
+          <w:b/>
+          <w:sz w:val="24"/>
+          <w:szCs w:val="24"/>
+          <w:u w:val="single"/>
+        </w:rPr>
+        <w:t>Production</w:t>
+      </w:r>
+    </w:p>
+    <w:p>
+      <w:pPr>
+        <w:pStyle w:val="ListParagraph"/>
+        <w:shd w:val="clear" w:color="auto" w:fill="FFFFFF"/>
+        <w:autoSpaceDE w:val="0"/>
+        <w:autoSpaceDN w:val="0"/>
+        <w:adjustRightInd w:val="0"/>
+        <w:spacing w:after="0" w:line="300" w:lineRule="atLeast"/>
+        <w:ind w:left="492"/>
+        <w:rPr>
+          <w:rFonts w:cs="Calibri"/>
+          <w:b/>
+          <w:sz w:val="24"/>
+          <w:szCs w:val="24"/>
+          <w:u w:val="single"/>
+        </w:rPr>
+      </w:pPr>
+    </w:p>
+    <w:tbl>
+      <w:tblPr>
+        <w:tblStyle w:val="TableGrid"/>
+        <w:tblW w:w="9419" w:type="dxa"/>
+        <w:tblLook w:val="04A0" w:firstRow="1" w:lastRow="0" w:firstColumn="1" w:lastColumn="0" w:noHBand="0" w:noVBand="1"/>
+      </w:tblPr>
+      <w:tblGrid>
+        <w:gridCol w:w="2009"/>
+        <w:gridCol w:w="3215"/>
+        <w:gridCol w:w="2046"/>
+        <w:gridCol w:w="2149"/>
+      </w:tblGrid>
+      <w:tr>
+        <w:trPr>
+          <w:trHeight w:val="380"/>
+        </w:trPr>
+        <w:tc>
+          <w:tcPr>
+            <w:tcW w:w="2029" w:type="dxa"/>
+          </w:tcPr>
+          <w:p>
+            <w:pPr>
+              <w:widowControl w:val="0"/>
+              <w:autoSpaceDE w:val="0"/>
+              <w:autoSpaceDN w:val="0"/>
+              <w:adjustRightInd w:val="0"/>
+              <w:spacing w:before="40" w:after="40" w:line="276" w:lineRule="auto"/>
+              <w:jc w:val="center"/>
+              <w:rPr>
+                <w:rFonts w:cstheme="minorHAnsi"/>
+                <w:b/>
+                <w:lang w:val="en"/>
+              </w:rPr>
+            </w:pPr>
+            <w:r>
+              <w:rPr>
+                <w:rFonts w:cstheme="minorHAnsi"/>
+                <w:b/>
+                <w:lang w:val="en"/>
+              </w:rPr>
+              <w:t>Type</w:t>
+            </w:r>
+          </w:p>
+        </w:tc>
+        <w:tc>
+          <w:tcPr>
+            <w:tcW w:w="3261" w:type="dxa"/>
+          </w:tcPr>
+          <w:p>
+            <w:pPr>
+              <w:widowControl w:val="0"/>
+              <w:autoSpaceDE w:val="0"/>
+              <w:autoSpaceDN w:val="0"/>
+              <w:adjustRightInd w:val="0"/>
+              <w:spacing w:before="40" w:after="40" w:line="276" w:lineRule="auto"/>
+              <w:jc w:val="center"/>
+              <w:rPr>
+                <w:rFonts w:cstheme="minorHAnsi"/>
+                <w:b/>
+                <w:lang w:val="en"/>
+              </w:rPr>
+            </w:pPr>
+            <w:r>
+              <w:rPr>
+                <w:rFonts w:cstheme="minorHAnsi"/>
+                <w:b/>
+                <w:lang w:val="en"/>
+              </w:rPr>
+              <w:t>Description</w:t>
+            </w:r>
+          </w:p>
+        </w:tc>
+        <w:tc>
+          <w:tcPr>
+            <w:tcW w:w="1961" w:type="dxa"/>
+          </w:tcPr>
+          <w:p>
+            <w:pPr>
+              <w:widowControl w:val="0"/>
+              <w:autoSpaceDE w:val="0"/>
+              <w:autoSpaceDN w:val="0"/>
+              <w:adjustRightInd w:val="0"/>
+              <w:spacing w:before="40" w:after="40" w:line="276" w:lineRule="auto"/>
+              <w:jc w:val="center"/>
+              <w:rPr>
+                <w:rFonts w:cstheme="minorHAnsi"/>
+                <w:b/>
+                <w:lang w:val="en"/>
+              </w:rPr>
+            </w:pPr>
+            <w:r>
+              <w:rPr>
+                <w:rFonts w:cstheme="minorHAnsi"/>
+                <w:b/>
+                <w:lang w:val="en"/>
+              </w:rPr>
+              <w:t>Version Change</w:t>
+            </w:r>
+          </w:p>
+        </w:tc>
+        <w:tc>
+          <w:tcPr>
+            <w:tcW w:w="2168" w:type="dxa"/>
+          </w:tcPr>
+          <w:p>
+            <w:pPr>
+              <w:widowControl w:val="0"/>
+              <w:autoSpaceDE w:val="0"/>
+              <w:autoSpaceDN w:val="0"/>
+              <w:adjustRightInd w:val="0"/>
+              <w:spacing w:before="40" w:after="40" w:line="276" w:lineRule="auto"/>
+              <w:jc w:val="center"/>
+              <w:rPr>
+                <w:rFonts w:cstheme="minorHAnsi"/>
+                <w:b/>
+                <w:lang w:val="en"/>
+              </w:rPr>
+            </w:pPr>
+            <w:r>
+              <w:rPr>
+                <w:rFonts w:cstheme="minorHAnsi"/>
+                <w:b/>
+                <w:lang w:val="en"/>
+              </w:rPr>
+              <w:t>Example</w:t>
+            </w:r>
+            <w:r>
+              <w:rPr>
+                <w:rFonts w:cstheme="minorHAnsi"/>
+                <w:b/>
+                <w:lang w:val="en"/>
+              </w:rPr>
+              <w:t>s</w:t>
+            </w:r>
+          </w:p>
+        </w:tc>
+      </w:tr>
+      <w:tr>
+        <w:trPr>
+          <w:trHeight w:val="1295"/>
+        </w:trPr>
+        <w:tc>
+          <w:tcPr>
+            <w:tcW w:w="2029" w:type="dxa"/>
+          </w:tcPr>
+          <w:p>
+            <w:pPr>
+              <w:widowControl w:val="0"/>
+              <w:autoSpaceDE w:val="0"/>
+              <w:autoSpaceDN w:val="0"/>
+              <w:adjustRightInd w:val="0"/>
+              <w:spacing w:line="276" w:lineRule="auto"/>
+              <w:jc w:val="center"/>
+              <w:rPr>
+                <w:rFonts w:cstheme="minorHAnsi"/>
+                <w:b/>
+                <w:bCs/>
+                <w:color w:val="24292E"/>
+                <w:lang w:val="en-US" w:eastAsia="en-US"/>
+              </w:rPr>
+            </w:pPr>
+          </w:p>
+          <w:p>
+            <w:pPr>
+              <w:widowControl w:val="0"/>
+              <w:autoSpaceDE w:val="0"/>
+              <w:autoSpaceDN w:val="0"/>
+              <w:adjustRightInd w:val="0"/>
+              <w:spacing w:line="276" w:lineRule="auto"/>
+              <w:jc w:val="center"/>
+              <w:rPr>
+                <w:rFonts w:cstheme="minorHAnsi"/>
+                <w:b/>
+                <w:bCs/>
+                <w:color w:val="24292E"/>
+                <w:lang w:val="en-US" w:eastAsia="en-US"/>
+              </w:rPr>
+            </w:pPr>
+            <w:r>
+              <w:rPr>
+                <w:rFonts w:cstheme="minorHAnsi"/>
+                <w:b/>
+                <w:bCs/>
+                <w:color w:val="24292E"/>
+                <w:lang w:val="en-US" w:eastAsia="en-US"/>
+              </w:rPr>
+              <w:t xml:space="preserve"> </w:t>
+            </w:r>
+          </w:p>
+          <w:p>
+            <w:pPr>
+              <w:widowControl w:val="0"/>
+              <w:autoSpaceDE w:val="0"/>
+              <w:autoSpaceDN w:val="0"/>
+              <w:adjustRightInd w:val="0"/>
+              <w:spacing w:line="276" w:lineRule="auto"/>
+              <w:jc w:val="center"/>
+              <w:rPr>
+                <w:rFonts w:cstheme="minorHAnsi"/>
+                <w:b/>
+                <w:sz w:val="20"/>
+                <w:szCs w:val="20"/>
+                <w:lang w:val="en"/>
+              </w:rPr>
+            </w:pPr>
+            <w:r>
+              <w:rPr>
+                <w:rFonts w:cstheme="minorHAnsi"/>
+                <w:b/>
+                <w:color w:val="000000" w:themeColor="text1"/>
+                <w:sz w:val="20"/>
+                <w:szCs w:val="20"/>
+                <w:shd w:val="clear" w:color="auto" w:fill="F7F7F7"/>
+              </w:rPr>
+              <w:t>BREAKING CHANGE</w:t>
+            </w:r>
+            <w:r>
+              <w:rPr>
+                <w:rFonts w:cstheme="minorHAnsi"/>
+                <w:b/>
+                <w:bCs/>
+                <w:color w:val="000000" w:themeColor="text1"/>
+                <w:sz w:val="20"/>
+                <w:szCs w:val="20"/>
+                <w:lang w:val="en-US" w:eastAsia="en-US"/>
+              </w:rPr>
+              <w:t>:</w:t>
+            </w:r>
+          </w:p>
+        </w:tc>
+        <w:tc>
+          <w:tcPr>
+            <w:tcW w:w="3261" w:type="dxa"/>
+          </w:tcPr>
+          <w:p>
+            <w:pPr>
+              <w:widowControl w:val="0"/>
+              <w:autoSpaceDE w:val="0"/>
+              <w:autoSpaceDN w:val="0"/>
+              <w:adjustRightInd w:val="0"/>
+              <w:spacing w:after="40"/>
+              <w:rPr>
+                <w:rFonts w:cstheme="minorHAnsi"/>
+                <w:color w:val="000000" w:themeColor="text1"/>
+                <w:lang w:val="en-US" w:eastAsia="en-US"/>
+              </w:rPr>
+            </w:pPr>
+          </w:p>
+          <w:p>
+            <w:pPr>
+              <w:widowControl w:val="0"/>
+              <w:autoSpaceDE w:val="0"/>
+              <w:autoSpaceDN w:val="0"/>
+              <w:adjustRightInd w:val="0"/>
+              <w:spacing w:after="40"/>
+              <w:rPr>
+                <w:rFonts w:cstheme="minorHAnsi"/>
+                <w:color w:val="000000" w:themeColor="text1"/>
+                <w:lang w:val="en-US" w:eastAsia="en-US"/>
+              </w:rPr>
+            </w:pPr>
+          </w:p>
+          <w:p>
+            <w:pPr>
+              <w:widowControl w:val="0"/>
+              <w:autoSpaceDE w:val="0"/>
+              <w:autoSpaceDN w:val="0"/>
+              <w:adjustRightInd w:val="0"/>
+              <w:spacing w:after="40"/>
+              <w:rPr>
+                <w:rFonts w:cstheme="minorHAnsi"/>
+                <w:color w:val="000000" w:themeColor="text1"/>
+                <w:lang w:val="en-US" w:eastAsia="en-US"/>
+              </w:rPr>
+            </w:pPr>
+            <w:r>
+              <w:rPr>
+                <w:rFonts w:cstheme="minorHAnsi"/>
+                <w:color w:val="000000" w:themeColor="text1"/>
+                <w:lang w:val="en-US" w:eastAsia="en-US"/>
+              </w:rPr>
+              <w:t xml:space="preserve"> </w:t>
+            </w:r>
+            <w:r>
+              <w:rPr>
+                <w:rFonts w:cstheme="minorHAnsi"/>
+                <w:color w:val="000000" w:themeColor="text1"/>
+                <w:lang w:val="en-US" w:eastAsia="en-US"/>
+              </w:rPr>
+              <w:t>Major/</w:t>
+            </w:r>
+            <w:r>
+              <w:rPr>
+                <w:rFonts w:cstheme="minorHAnsi"/>
+                <w:color w:val="000000" w:themeColor="text1"/>
+                <w:lang w:val="en-US" w:eastAsia="en-US"/>
+              </w:rPr>
+              <w:t xml:space="preserve">breaking </w:t>
+            </w:r>
+            <w:bookmarkStart w:id="0" w:name="_GoBack"/>
+            <w:bookmarkEnd w:id="0"/>
+            <w:r>
+              <w:rPr>
+                <w:rFonts w:cstheme="minorHAnsi"/>
+                <w:color w:val="000000" w:themeColor="text1"/>
+                <w:lang w:val="en-US" w:eastAsia="en-US"/>
+              </w:rPr>
+              <w:t>change</w:t>
+            </w:r>
+          </w:p>
+        </w:tc>
+        <w:tc>
+          <w:tcPr>
+            <w:tcW w:w="1961" w:type="dxa"/>
+          </w:tcPr>
+          <w:p>
+            <w:pPr>
+              <w:widowControl w:val="0"/>
+              <w:autoSpaceDE w:val="0"/>
+              <w:autoSpaceDN w:val="0"/>
+              <w:adjustRightInd w:val="0"/>
+              <w:spacing w:before="40" w:after="40" w:line="276" w:lineRule="auto"/>
+              <w:rPr>
+                <w:rFonts w:cstheme="minorHAnsi"/>
+                <w:b/>
+                <w:color w:val="000000" w:themeColor="text1"/>
+              </w:rPr>
+            </w:pPr>
+            <w:r>
+              <w:rPr>
+                <w:rFonts w:cstheme="minorHAnsi"/>
+                <w:color w:val="000000" w:themeColor="text1"/>
+              </w:rPr>
+              <w:t xml:space="preserve">      </w:t>
+            </w:r>
+            <w:r>
+              <w:rPr>
+                <w:rFonts w:cstheme="minorHAnsi"/>
+                <w:b/>
+                <w:color w:val="000000" w:themeColor="text1"/>
+              </w:rPr>
+              <w:t>Major</w:t>
+            </w:r>
+          </w:p>
+          <w:p>
+            <w:pPr>
+              <w:widowControl w:val="0"/>
+              <w:autoSpaceDE w:val="0"/>
+              <w:autoSpaceDN w:val="0"/>
+              <w:adjustRightInd w:val="0"/>
+              <w:spacing w:before="40" w:after="40" w:line="276" w:lineRule="auto"/>
+              <w:jc w:val="center"/>
+              <w:rPr>
+                <w:rFonts w:cstheme="minorHAnsi"/>
+                <w:b/>
+                <w:color w:val="000000" w:themeColor="text1"/>
+              </w:rPr>
+            </w:pPr>
+            <w:r>
+              <w:rPr>
+                <w:rFonts w:cstheme="minorHAnsi"/>
+                <w:color w:val="333333"/>
+                <w:sz w:val="20"/>
+                <w:szCs w:val="20"/>
+                <w:shd w:val="clear" w:color="auto" w:fill="FFFFFF"/>
+              </w:rPr>
+              <w:t>(Note that the </w:t>
+            </w:r>
+            <w:r>
+              <w:rPr>
+                <w:rFonts w:cstheme="minorHAnsi"/>
+                <w:color w:val="333333"/>
+                <w:sz w:val="20"/>
+                <w:szCs w:val="20"/>
+                <w:shd w:val="clear" w:color="auto" w:fill="F7F7F7"/>
+              </w:rPr>
+              <w:t>BREAKING CHANGE: </w:t>
+            </w:r>
+            <w:r>
+              <w:rPr>
+                <w:rFonts w:cstheme="minorHAnsi"/>
+                <w:color w:val="333333"/>
+                <w:sz w:val="20"/>
+                <w:szCs w:val="20"/>
+                <w:shd w:val="clear" w:color="auto" w:fill="FFFFFF"/>
+              </w:rPr>
+              <w:t xml:space="preserve"> must be in the footer of the commit)</w:t>
+            </w:r>
+          </w:p>
+        </w:tc>
+        <w:tc>
+          <w:tcPr>
+            <w:tcW w:w="2168" w:type="dxa"/>
+          </w:tcPr>
+          <w:p>
+            <w:pPr>
+              <w:widowControl w:val="0"/>
+              <w:autoSpaceDE w:val="0"/>
+              <w:autoSpaceDN w:val="0"/>
+              <w:adjustRightInd w:val="0"/>
+              <w:spacing w:before="40" w:after="40" w:line="276" w:lineRule="auto"/>
+              <w:jc w:val="center"/>
+              <w:rPr>
+                <w:rFonts w:cstheme="minorHAnsi"/>
+                <w:i/>
+                <w:color w:val="000000" w:themeColor="text1"/>
+                <w:lang w:val="en"/>
+              </w:rPr>
+            </w:pPr>
+            <w:r>
+              <w:rPr>
+                <w:rFonts w:cstheme="minorHAnsi"/>
+                <w:i/>
+                <w:color w:val="000000" w:themeColor="text1"/>
+                <w:lang w:val="en"/>
+              </w:rPr>
+              <w:t>“</w:t>
+            </w:r>
+            <w:r>
+              <w:rPr>
+                <w:rFonts w:cstheme="minorHAnsi"/>
+                <w:i/>
+                <w:color w:val="000000" w:themeColor="text1"/>
+                <w:sz w:val="20"/>
+                <w:szCs w:val="20"/>
+              </w:rPr>
+              <w:t xml:space="preserve">BREAKING CHANGE: The </w:t>
+            </w:r>
+            <w:proofErr w:type="spellStart"/>
+            <w:r>
+              <w:rPr>
+                <w:rFonts w:cstheme="minorHAnsi"/>
+                <w:i/>
+                <w:color w:val="000000" w:themeColor="text1"/>
+                <w:sz w:val="20"/>
+                <w:szCs w:val="20"/>
+              </w:rPr>
+              <w:t>graphiteWidth</w:t>
+            </w:r>
+            <w:proofErr w:type="spellEnd"/>
+            <w:r>
+              <w:rPr>
+                <w:rFonts w:cstheme="minorHAnsi"/>
+                <w:i/>
+                <w:color w:val="000000" w:themeColor="text1"/>
+                <w:sz w:val="20"/>
+                <w:szCs w:val="20"/>
+              </w:rPr>
+              <w:t xml:space="preserve"> option has been removed.</w:t>
+            </w:r>
+            <w:r>
+              <w:rPr>
+                <w:rFonts w:cstheme="minorHAnsi"/>
+                <w:i/>
+                <w:color w:val="000000" w:themeColor="text1"/>
+                <w:sz w:val="20"/>
+                <w:szCs w:val="20"/>
+              </w:rPr>
+              <w:br/>
+              <w:t>The default graphite width of 10mm is always used for performance reasons.</w:t>
+            </w:r>
+            <w:r>
+              <w:rPr>
+                <w:rFonts w:cstheme="minorHAnsi"/>
+                <w:i/>
+                <w:color w:val="000000" w:themeColor="text1"/>
+                <w:sz w:val="20"/>
+                <w:szCs w:val="20"/>
+                <w:lang w:val="en"/>
+              </w:rPr>
+              <w:t xml:space="preserve"> ”</w:t>
+            </w:r>
+          </w:p>
+        </w:tc>
+      </w:tr>
+      <w:tr>
+        <w:trPr>
+          <w:trHeight w:val="534"/>
+        </w:trPr>
+        <w:tc>
+          <w:tcPr>
+            <w:tcW w:w="2029" w:type="dxa"/>
+          </w:tcPr>
+          <w:p>
+            <w:pPr>
+              <w:widowControl w:val="0"/>
+              <w:autoSpaceDE w:val="0"/>
+              <w:autoSpaceDN w:val="0"/>
+              <w:adjustRightInd w:val="0"/>
+              <w:spacing w:before="40" w:after="40" w:line="276" w:lineRule="auto"/>
+              <w:rPr>
+                <w:rFonts w:cstheme="minorHAnsi"/>
+                <w:lang w:val="en"/>
+              </w:rPr>
+            </w:pPr>
+            <w:r>
+              <w:rPr>
+                <w:rFonts w:cstheme="minorHAnsi"/>
+                <w:lang w:val="en"/>
+              </w:rPr>
+              <w:t xml:space="preserve">   </w:t>
+            </w:r>
+          </w:p>
+          <w:p>
+            <w:pPr>
+              <w:widowControl w:val="0"/>
+              <w:autoSpaceDE w:val="0"/>
+              <w:autoSpaceDN w:val="0"/>
+              <w:adjustRightInd w:val="0"/>
+              <w:spacing w:before="40" w:after="40" w:line="276" w:lineRule="auto"/>
+              <w:rPr>
+                <w:rFonts w:cstheme="minorHAnsi"/>
+                <w:b/>
+                <w:lang w:val="en"/>
+              </w:rPr>
+            </w:pPr>
+            <w:r>
+              <w:rPr>
+                <w:rFonts w:cstheme="minorHAnsi"/>
+                <w:lang w:val="en"/>
+              </w:rPr>
+              <w:t xml:space="preserve">   </w:t>
+            </w:r>
+            <w:r>
+              <w:rPr>
+                <w:rFonts w:cstheme="minorHAnsi"/>
+                <w:b/>
+                <w:lang w:val="en"/>
+              </w:rPr>
+              <w:t>f</w:t>
+            </w:r>
+            <w:r>
+              <w:rPr>
+                <w:rFonts w:cstheme="minorHAnsi"/>
+                <w:b/>
+                <w:lang w:val="en"/>
+              </w:rPr>
+              <w:t>eat</w:t>
+            </w:r>
+            <w:r>
+              <w:rPr>
+                <w:rFonts w:cstheme="minorHAnsi"/>
+                <w:b/>
+                <w:lang w:val="en"/>
+              </w:rPr>
+              <w:t>(scope)</w:t>
+            </w:r>
+            <w:r>
+              <w:rPr>
+                <w:rFonts w:cstheme="minorHAnsi"/>
+                <w:b/>
+                <w:lang w:val="en"/>
+              </w:rPr>
+              <w:t>:</w:t>
+            </w:r>
+          </w:p>
+        </w:tc>
+        <w:tc>
+          <w:tcPr>
+            <w:tcW w:w="3261" w:type="dxa"/>
+          </w:tcPr>
+          <w:p>
+            <w:pPr>
+              <w:widowControl w:val="0"/>
+              <w:autoSpaceDE w:val="0"/>
+              <w:autoSpaceDN w:val="0"/>
+              <w:adjustRightInd w:val="0"/>
+              <w:spacing w:before="40" w:after="40" w:line="276" w:lineRule="auto"/>
+              <w:rPr>
+                <w:rFonts w:cstheme="minorHAnsi"/>
+                <w:color w:val="000000" w:themeColor="text1"/>
+              </w:rPr>
+            </w:pPr>
+          </w:p>
+          <w:p>
+            <w:pPr>
+              <w:widowControl w:val="0"/>
+              <w:autoSpaceDE w:val="0"/>
+              <w:autoSpaceDN w:val="0"/>
+              <w:adjustRightInd w:val="0"/>
+              <w:spacing w:before="40" w:after="40" w:line="276" w:lineRule="auto"/>
+              <w:rPr>
+                <w:rFonts w:cstheme="minorHAnsi"/>
+                <w:b/>
+                <w:color w:val="000000" w:themeColor="text1"/>
+                <w:lang w:val="en"/>
+              </w:rPr>
+            </w:pPr>
+            <w:r>
+              <w:rPr>
+                <w:rFonts w:cstheme="minorHAnsi"/>
+                <w:color w:val="000000" w:themeColor="text1"/>
+              </w:rPr>
+              <w:t xml:space="preserve"> A new feature</w:t>
+            </w:r>
+          </w:p>
+        </w:tc>
+        <w:tc>
+          <w:tcPr>
+            <w:tcW w:w="1961" w:type="dxa"/>
+          </w:tcPr>
+          <w:p>
+            <w:pPr>
+              <w:shd w:val="clear" w:color="auto" w:fill="FFFFFF"/>
+              <w:autoSpaceDE w:val="0"/>
+              <w:autoSpaceDN w:val="0"/>
+              <w:adjustRightInd w:val="0"/>
+              <w:spacing w:after="96" w:line="300" w:lineRule="atLeast"/>
+              <w:rPr>
+                <w:rFonts w:cstheme="minorHAnsi"/>
+                <w:color w:val="000000" w:themeColor="text1"/>
+              </w:rPr>
+            </w:pPr>
+            <w:r>
+              <w:rPr>
+                <w:rFonts w:cstheme="minorHAnsi"/>
+                <w:color w:val="000000" w:themeColor="text1"/>
+              </w:rPr>
+              <w:t xml:space="preserve">   </w:t>
+            </w:r>
+            <w:r>
+              <w:rPr>
+                <w:rFonts w:cstheme="minorHAnsi"/>
+                <w:color w:val="000000" w:themeColor="text1"/>
+              </w:rPr>
+              <w:t xml:space="preserve">  </w:t>
+            </w:r>
+            <w:r>
+              <w:rPr>
+                <w:rFonts w:cstheme="minorHAnsi"/>
+                <w:color w:val="000000" w:themeColor="text1"/>
+              </w:rPr>
+              <w:t xml:space="preserve"> </w:t>
+            </w:r>
+            <w:r>
+              <w:rPr>
+                <w:rFonts w:cstheme="minorHAnsi"/>
+                <w:b/>
+                <w:color w:val="000000" w:themeColor="text1"/>
+              </w:rPr>
+              <w:t>Minor</w:t>
+            </w:r>
+          </w:p>
+          <w:p>
+            <w:pPr>
+              <w:shd w:val="clear" w:color="auto" w:fill="FFFFFF"/>
+              <w:autoSpaceDE w:val="0"/>
+              <w:autoSpaceDN w:val="0"/>
+              <w:adjustRightInd w:val="0"/>
+              <w:spacing w:after="96" w:line="300" w:lineRule="atLeast"/>
+              <w:jc w:val="center"/>
+              <w:rPr>
+                <w:rFonts w:cstheme="minorHAnsi"/>
+                <w:b/>
+                <w:color w:val="000000" w:themeColor="text1"/>
+              </w:rPr>
+            </w:pPr>
+            <w:r>
+              <w:rPr>
+                <w:rFonts w:cstheme="minorHAnsi"/>
+                <w:color w:val="333333"/>
+                <w:sz w:val="20"/>
+                <w:szCs w:val="20"/>
+                <w:shd w:val="clear" w:color="auto" w:fill="FFFFFF"/>
+              </w:rPr>
+              <w:t>(Note that the </w:t>
+            </w:r>
+            <w:r>
+              <w:rPr>
+                <w:rFonts w:cstheme="minorHAnsi"/>
+                <w:color w:val="333333"/>
+                <w:sz w:val="20"/>
+                <w:szCs w:val="20"/>
+                <w:shd w:val="clear" w:color="auto" w:fill="F7F7F7"/>
+              </w:rPr>
+              <w:t>feat(scope)</w:t>
+            </w:r>
+            <w:r>
+              <w:rPr>
+                <w:rFonts w:cstheme="minorHAnsi"/>
+                <w:color w:val="333333"/>
+                <w:sz w:val="20"/>
+                <w:szCs w:val="20"/>
+                <w:shd w:val="clear" w:color="auto" w:fill="F7F7F7"/>
+              </w:rPr>
+              <w:t>: </w:t>
+            </w:r>
+            <w:r>
+              <w:rPr>
+                <w:rFonts w:cstheme="minorHAnsi"/>
+                <w:color w:val="333333"/>
+                <w:sz w:val="20"/>
+                <w:szCs w:val="20"/>
+                <w:shd w:val="clear" w:color="auto" w:fill="FFFFFF"/>
+              </w:rPr>
+              <w:t xml:space="preserve"> must be in the </w:t>
+            </w:r>
+            <w:r>
+              <w:rPr>
+                <w:rFonts w:cstheme="minorHAnsi"/>
+                <w:color w:val="333333"/>
+                <w:sz w:val="20"/>
+                <w:szCs w:val="20"/>
+                <w:shd w:val="clear" w:color="auto" w:fill="FFFFFF"/>
+              </w:rPr>
+              <w:t>subject</w:t>
+            </w:r>
+            <w:r>
+              <w:rPr>
+                <w:rFonts w:cstheme="minorHAnsi"/>
+                <w:color w:val="333333"/>
+                <w:sz w:val="20"/>
+                <w:szCs w:val="20"/>
+                <w:shd w:val="clear" w:color="auto" w:fill="FFFFFF"/>
+              </w:rPr>
+              <w:t xml:space="preserve"> of the commit)</w:t>
+            </w:r>
+          </w:p>
+        </w:tc>
+        <w:tc>
+          <w:tcPr>
+            <w:tcW w:w="2168" w:type="dxa"/>
+            <w:shd w:val="clear" w:color="auto" w:fill="FFFFFF" w:themeFill="background1"/>
+          </w:tcPr>
+          <w:p>
+            <w:pPr>
+              <w:widowControl w:val="0"/>
+              <w:autoSpaceDE w:val="0"/>
+              <w:autoSpaceDN w:val="0"/>
+              <w:adjustRightInd w:val="0"/>
+              <w:spacing w:before="40" w:after="40" w:line="276" w:lineRule="auto"/>
+              <w:jc w:val="center"/>
+              <w:rPr>
+                <w:rFonts w:cstheme="minorHAnsi"/>
+                <w:i/>
+                <w:color w:val="000000" w:themeColor="text1"/>
+                <w:sz w:val="20"/>
+                <w:szCs w:val="20"/>
+                <w:shd w:val="clear" w:color="auto" w:fill="F7F7F7"/>
+              </w:rPr>
+            </w:pPr>
+          </w:p>
+          <w:p>
+            <w:pPr>
+              <w:widowControl w:val="0"/>
+              <w:autoSpaceDE w:val="0"/>
+              <w:autoSpaceDN w:val="0"/>
+              <w:adjustRightInd w:val="0"/>
+              <w:spacing w:before="40" w:after="40" w:line="276" w:lineRule="auto"/>
+              <w:jc w:val="center"/>
+              <w:rPr>
+                <w:rFonts w:cstheme="minorHAnsi"/>
+                <w:i/>
+                <w:color w:val="000000" w:themeColor="text1"/>
+                <w:sz w:val="20"/>
+                <w:szCs w:val="20"/>
+                <w:lang w:val="en"/>
+              </w:rPr>
+            </w:pPr>
+            <w:r>
+              <w:rPr>
+                <w:rFonts w:cstheme="minorHAnsi"/>
+                <w:i/>
+                <w:color w:val="000000" w:themeColor="text1"/>
+                <w:sz w:val="20"/>
+                <w:szCs w:val="20"/>
+                <w:shd w:val="clear" w:color="auto" w:fill="F7F7F7"/>
+              </w:rPr>
+              <w:t>“</w:t>
+            </w:r>
+            <w:r>
+              <w:rPr>
+                <w:rFonts w:cstheme="minorHAnsi"/>
+                <w:i/>
+                <w:color w:val="000000" w:themeColor="text1"/>
+                <w:sz w:val="20"/>
+                <w:szCs w:val="20"/>
+                <w:shd w:val="clear" w:color="auto" w:fill="F7F7F7"/>
+              </w:rPr>
+              <w:t>feat(pencil): add '</w:t>
+            </w:r>
+            <w:proofErr w:type="spellStart"/>
+            <w:r>
+              <w:rPr>
+                <w:rFonts w:cstheme="minorHAnsi"/>
+                <w:i/>
+                <w:color w:val="000000" w:themeColor="text1"/>
+                <w:sz w:val="20"/>
+                <w:szCs w:val="20"/>
+                <w:shd w:val="clear" w:color="auto" w:fill="F7F7F7"/>
+              </w:rPr>
+              <w:t>graphiteWidth</w:t>
+            </w:r>
+            <w:proofErr w:type="spellEnd"/>
+            <w:r>
+              <w:rPr>
+                <w:rFonts w:cstheme="minorHAnsi"/>
+                <w:i/>
+                <w:color w:val="000000" w:themeColor="text1"/>
+                <w:sz w:val="20"/>
+                <w:szCs w:val="20"/>
+                <w:shd w:val="clear" w:color="auto" w:fill="F7F7F7"/>
+              </w:rPr>
+              <w:t>' option</w:t>
+            </w:r>
+            <w:r>
+              <w:rPr>
+                <w:rFonts w:cstheme="minorHAnsi"/>
+                <w:i/>
+                <w:color w:val="000000" w:themeColor="text1"/>
+                <w:sz w:val="20"/>
+                <w:szCs w:val="20"/>
+                <w:lang w:val="en"/>
+              </w:rPr>
+              <w:t>”</w:t>
+            </w:r>
+          </w:p>
+        </w:tc>
+      </w:tr>
+      <w:tr>
+        <w:trPr>
+          <w:trHeight w:val="1592"/>
+        </w:trPr>
+        <w:tc>
+          <w:tcPr>
+            <w:tcW w:w="2029" w:type="dxa"/>
+          </w:tcPr>
+          <w:p>
+            <w:pPr>
+              <w:widowControl w:val="0"/>
+              <w:autoSpaceDE w:val="0"/>
+              <w:autoSpaceDN w:val="0"/>
+              <w:adjustRightInd w:val="0"/>
+              <w:spacing w:before="40" w:after="40" w:line="276" w:lineRule="auto"/>
+              <w:rPr>
+                <w:rFonts w:cstheme="minorHAnsi"/>
+                <w:b/>
+                <w:lang w:val="en"/>
+              </w:rPr>
+            </w:pPr>
+            <w:r>
+              <w:rPr>
+                <w:rFonts w:cstheme="minorHAnsi"/>
+                <w:b/>
+                <w:lang w:val="en"/>
+              </w:rPr>
+              <w:t xml:space="preserve">   </w:t>
+            </w:r>
+          </w:p>
+          <w:p>
+            <w:pPr>
+              <w:widowControl w:val="0"/>
+              <w:autoSpaceDE w:val="0"/>
+              <w:autoSpaceDN w:val="0"/>
+              <w:adjustRightInd w:val="0"/>
+              <w:spacing w:before="40" w:after="40" w:line="276" w:lineRule="auto"/>
+              <w:rPr>
+                <w:rFonts w:cstheme="minorHAnsi"/>
+                <w:b/>
+                <w:lang w:val="en"/>
+              </w:rPr>
+            </w:pPr>
+            <w:r>
+              <w:rPr>
+                <w:rFonts w:cstheme="minorHAnsi"/>
+                <w:b/>
+                <w:lang w:val="en"/>
+              </w:rPr>
+              <w:t xml:space="preserve">   </w:t>
+            </w:r>
+            <w:r>
+              <w:rPr>
+                <w:rFonts w:cstheme="minorHAnsi"/>
+                <w:b/>
+                <w:lang w:val="en"/>
+              </w:rPr>
+              <w:t>f</w:t>
+            </w:r>
+            <w:r>
+              <w:rPr>
+                <w:rFonts w:cstheme="minorHAnsi"/>
+                <w:b/>
+                <w:lang w:val="en"/>
+              </w:rPr>
+              <w:t>ix</w:t>
+            </w:r>
+            <w:r>
+              <w:rPr>
+                <w:rFonts w:cstheme="minorHAnsi"/>
+                <w:b/>
+                <w:lang w:val="en"/>
+              </w:rPr>
+              <w:t>(scope</w:t>
+            </w:r>
+            <w:r>
+              <w:rPr>
+                <w:rFonts w:cstheme="minorHAnsi"/>
+                <w:b/>
+                <w:lang w:val="en"/>
+              </w:rPr>
+              <w:t>)</w:t>
+            </w:r>
+            <w:r>
+              <w:rPr>
+                <w:rFonts w:cstheme="minorHAnsi"/>
+                <w:b/>
+                <w:lang w:val="en"/>
+              </w:rPr>
+              <w:t>:</w:t>
+            </w:r>
+          </w:p>
+        </w:tc>
+        <w:tc>
+          <w:tcPr>
+            <w:tcW w:w="3261" w:type="dxa"/>
+          </w:tcPr>
+          <w:p>
+            <w:pPr>
+              <w:widowControl w:val="0"/>
+              <w:autoSpaceDE w:val="0"/>
+              <w:autoSpaceDN w:val="0"/>
+              <w:adjustRightInd w:val="0"/>
+              <w:spacing w:before="40" w:after="40" w:line="276" w:lineRule="auto"/>
+              <w:rPr>
+                <w:rFonts w:cstheme="minorHAnsi"/>
+                <w:b/>
+                <w:color w:val="000000" w:themeColor="text1"/>
+                <w:lang w:val="en"/>
+              </w:rPr>
+            </w:pPr>
+          </w:p>
+          <w:p>
+            <w:pPr>
+              <w:widowControl w:val="0"/>
+              <w:autoSpaceDE w:val="0"/>
+              <w:autoSpaceDN w:val="0"/>
+              <w:adjustRightInd w:val="0"/>
+              <w:spacing w:before="40" w:after="40" w:line="276" w:lineRule="auto"/>
+              <w:rPr>
+                <w:rFonts w:cstheme="minorHAnsi"/>
+                <w:color w:val="000000" w:themeColor="text1"/>
+                <w:lang w:val="en"/>
+              </w:rPr>
+            </w:pPr>
+            <w:r>
+              <w:rPr>
+                <w:rFonts w:cstheme="minorHAnsi"/>
+                <w:color w:val="000000" w:themeColor="text1"/>
+                <w:lang w:val="en"/>
+              </w:rPr>
+              <w:t xml:space="preserve"> A bug fix</w:t>
+            </w:r>
+          </w:p>
+        </w:tc>
+        <w:tc>
+          <w:tcPr>
+            <w:tcW w:w="1961" w:type="dxa"/>
+          </w:tcPr>
+          <w:p>
+            <w:pPr>
+              <w:shd w:val="clear" w:color="auto" w:fill="FFFFFF"/>
+              <w:autoSpaceDE w:val="0"/>
+              <w:autoSpaceDN w:val="0"/>
+              <w:adjustRightInd w:val="0"/>
+              <w:spacing w:after="96" w:line="300" w:lineRule="atLeast"/>
+              <w:rPr>
+                <w:rFonts w:cstheme="minorHAnsi"/>
+                <w:b/>
+                <w:color w:val="000000" w:themeColor="text1"/>
+              </w:rPr>
+            </w:pPr>
+            <w:r>
+              <w:rPr>
+                <w:rFonts w:cstheme="minorHAnsi"/>
+                <w:color w:val="000000" w:themeColor="text1"/>
+              </w:rPr>
+              <w:t xml:space="preserve">      </w:t>
+            </w:r>
+            <w:r>
+              <w:rPr>
+                <w:rFonts w:cstheme="minorHAnsi"/>
+                <w:b/>
+                <w:color w:val="000000" w:themeColor="text1"/>
+              </w:rPr>
+              <w:t>Patch</w:t>
+            </w:r>
+          </w:p>
+          <w:p>
+            <w:pPr>
+              <w:shd w:val="clear" w:color="auto" w:fill="FFFFFF"/>
+              <w:autoSpaceDE w:val="0"/>
+              <w:autoSpaceDN w:val="0"/>
+              <w:adjustRightInd w:val="0"/>
+              <w:spacing w:after="96" w:line="300" w:lineRule="atLeast"/>
+              <w:jc w:val="center"/>
+              <w:rPr>
+                <w:rFonts w:cstheme="minorHAnsi"/>
+                <w:b/>
+                <w:color w:val="000000" w:themeColor="text1"/>
+              </w:rPr>
+            </w:pPr>
+            <w:r>
+              <w:rPr>
+                <w:rFonts w:cstheme="minorHAnsi"/>
+                <w:color w:val="333333"/>
+                <w:sz w:val="20"/>
+                <w:szCs w:val="20"/>
+                <w:shd w:val="clear" w:color="auto" w:fill="FFFFFF"/>
+              </w:rPr>
+              <w:t>(Note that the </w:t>
+            </w:r>
+            <w:r>
+              <w:rPr>
+                <w:rFonts w:cstheme="minorHAnsi"/>
+                <w:color w:val="333333"/>
+                <w:sz w:val="20"/>
+                <w:szCs w:val="20"/>
+                <w:shd w:val="clear" w:color="auto" w:fill="F7F7F7"/>
+              </w:rPr>
+              <w:t>fix(scope)</w:t>
+            </w:r>
+            <w:r>
+              <w:rPr>
+                <w:rFonts w:cstheme="minorHAnsi"/>
+                <w:color w:val="333333"/>
+                <w:sz w:val="20"/>
+                <w:szCs w:val="20"/>
+                <w:shd w:val="clear" w:color="auto" w:fill="F7F7F7"/>
+              </w:rPr>
+              <w:t>: </w:t>
+            </w:r>
+            <w:r>
+              <w:rPr>
+                <w:rFonts w:cstheme="minorHAnsi"/>
+                <w:color w:val="333333"/>
+                <w:sz w:val="20"/>
+                <w:szCs w:val="20"/>
+                <w:shd w:val="clear" w:color="auto" w:fill="FFFFFF"/>
+              </w:rPr>
+              <w:t xml:space="preserve"> must be in the </w:t>
+            </w:r>
+            <w:r>
+              <w:rPr>
+                <w:rFonts w:cstheme="minorHAnsi"/>
+                <w:color w:val="333333"/>
+                <w:sz w:val="20"/>
+                <w:szCs w:val="20"/>
+                <w:shd w:val="clear" w:color="auto" w:fill="FFFFFF"/>
+              </w:rPr>
+              <w:t>subject</w:t>
+            </w:r>
+            <w:r>
+              <w:rPr>
+                <w:rFonts w:cstheme="minorHAnsi"/>
+                <w:color w:val="333333"/>
+                <w:sz w:val="20"/>
+                <w:szCs w:val="20"/>
+                <w:shd w:val="clear" w:color="auto" w:fill="FFFFFF"/>
+              </w:rPr>
+              <w:t xml:space="preserve"> of the commit)</w:t>
+            </w:r>
+          </w:p>
+        </w:tc>
+        <w:tc>
+          <w:tcPr>
+            <w:tcW w:w="2168" w:type="dxa"/>
+            <w:shd w:val="clear" w:color="auto" w:fill="FFFFFF" w:themeFill="background1"/>
+          </w:tcPr>
+          <w:p>
+            <w:pPr>
+              <w:widowControl w:val="0"/>
+              <w:autoSpaceDE w:val="0"/>
+              <w:autoSpaceDN w:val="0"/>
+              <w:adjustRightInd w:val="0"/>
+              <w:spacing w:before="40" w:after="40" w:line="276" w:lineRule="auto"/>
+              <w:jc w:val="center"/>
+              <w:rPr>
+                <w:rFonts w:cstheme="minorHAnsi"/>
+                <w:i/>
+                <w:color w:val="000000" w:themeColor="text1"/>
+                <w:sz w:val="20"/>
+                <w:szCs w:val="20"/>
+                <w:lang w:val="en"/>
+              </w:rPr>
+            </w:pPr>
+            <w:r>
+              <w:rPr>
+                <w:rFonts w:cstheme="minorHAnsi"/>
+                <w:i/>
+                <w:color w:val="000000" w:themeColor="text1"/>
+                <w:sz w:val="20"/>
+                <w:szCs w:val="20"/>
+                <w:shd w:val="clear" w:color="auto" w:fill="F7F7F7"/>
+              </w:rPr>
+              <w:t>“</w:t>
+            </w:r>
+            <w:r>
+              <w:rPr>
+                <w:rFonts w:cstheme="minorHAnsi"/>
+                <w:i/>
+                <w:color w:val="000000" w:themeColor="text1"/>
+                <w:sz w:val="20"/>
+                <w:szCs w:val="20"/>
+                <w:shd w:val="clear" w:color="auto" w:fill="F7F7F7"/>
+              </w:rPr>
+              <w:t>fix(pencil): stop graphite breaking when too much pressure applied</w:t>
+            </w:r>
+            <w:r>
+              <w:rPr>
+                <w:rFonts w:cstheme="minorHAnsi"/>
+                <w:i/>
+                <w:color w:val="000000" w:themeColor="text1"/>
+                <w:sz w:val="20"/>
+                <w:szCs w:val="20"/>
+                <w:shd w:val="clear" w:color="auto" w:fill="F7F7F7"/>
+              </w:rPr>
+              <w:t>”</w:t>
+            </w:r>
+          </w:p>
+        </w:tc>
+      </w:tr>
+      <w:tr>
+        <w:trPr>
+          <w:trHeight w:val="689"/>
+        </w:trPr>
+        <w:tc>
+          <w:tcPr>
+            <w:tcW w:w="2029" w:type="dxa"/>
+          </w:tcPr>
+          <w:p>
+            <w:pPr>
+              <w:widowControl w:val="0"/>
+              <w:autoSpaceDE w:val="0"/>
+              <w:autoSpaceDN w:val="0"/>
+              <w:adjustRightInd w:val="0"/>
+              <w:spacing w:line="276" w:lineRule="auto"/>
+              <w:rPr>
+                <w:rFonts w:cstheme="minorHAnsi"/>
+                <w:b/>
+                <w:lang w:val="en"/>
+              </w:rPr>
+            </w:pPr>
+            <w:r>
+              <w:rPr>
+                <w:rFonts w:cstheme="minorHAnsi"/>
+                <w:b/>
+                <w:lang w:val="en"/>
+              </w:rPr>
+              <w:lastRenderedPageBreak/>
+              <w:t xml:space="preserve">     </w:t>
+            </w:r>
+          </w:p>
+          <w:p>
+            <w:pPr>
+              <w:widowControl w:val="0"/>
+              <w:autoSpaceDE w:val="0"/>
+              <w:autoSpaceDN w:val="0"/>
+              <w:adjustRightInd w:val="0"/>
+              <w:spacing w:line="276" w:lineRule="auto"/>
+              <w:rPr>
+                <w:rFonts w:cstheme="minorHAnsi"/>
+                <w:b/>
+                <w:lang w:val="en"/>
+              </w:rPr>
+            </w:pPr>
+            <w:r>
+              <w:rPr>
+                <w:rFonts w:cstheme="minorHAnsi"/>
+                <w:b/>
+                <w:lang w:val="en"/>
+              </w:rPr>
+              <w:t xml:space="preserve">   </w:t>
+            </w:r>
+            <w:r>
+              <w:rPr>
+                <w:rFonts w:cstheme="minorHAnsi"/>
+                <w:b/>
+                <w:lang w:val="en"/>
+              </w:rPr>
+              <w:t>p</w:t>
+            </w:r>
+            <w:r>
+              <w:rPr>
+                <w:rFonts w:cstheme="minorHAnsi"/>
+                <w:b/>
+                <w:lang w:val="en"/>
+              </w:rPr>
+              <w:t>erf</w:t>
+            </w:r>
+            <w:r>
+              <w:rPr>
+                <w:rFonts w:cstheme="minorHAnsi"/>
+                <w:b/>
+                <w:lang w:val="en"/>
+              </w:rPr>
+              <w:t>(scope)</w:t>
+            </w:r>
+            <w:r>
+              <w:rPr>
+                <w:rFonts w:cstheme="minorHAnsi"/>
+                <w:b/>
+                <w:lang w:val="en"/>
+              </w:rPr>
+              <w:t>:</w:t>
+            </w:r>
+          </w:p>
+        </w:tc>
+        <w:tc>
+          <w:tcPr>
+            <w:tcW w:w="3261" w:type="dxa"/>
+          </w:tcPr>
+          <w:p>
+            <w:pPr>
+              <w:widowControl w:val="0"/>
+              <w:autoSpaceDE w:val="0"/>
+              <w:autoSpaceDN w:val="0"/>
+              <w:adjustRightInd w:val="0"/>
+              <w:spacing w:before="40" w:after="40" w:line="276" w:lineRule="auto"/>
+              <w:rPr>
+                <w:rFonts w:cstheme="minorHAnsi"/>
+                <w:b/>
+                <w:color w:val="000000" w:themeColor="text1"/>
+                <w:lang w:val="en"/>
+              </w:rPr>
+            </w:pPr>
+            <w:r>
+              <w:rPr>
+                <w:rFonts w:cstheme="minorHAnsi"/>
+                <w:color w:val="000000" w:themeColor="text1"/>
+              </w:rPr>
+              <w:t>A code change that improves performance</w:t>
+            </w:r>
+          </w:p>
+        </w:tc>
+        <w:tc>
+          <w:tcPr>
+            <w:tcW w:w="1961" w:type="dxa"/>
+            <w:vAlign w:val="center"/>
+          </w:tcPr>
+          <w:p>
+            <w:pPr>
+              <w:rPr>
+                <w:rFonts w:cstheme="minorHAnsi"/>
+                <w:color w:val="000000" w:themeColor="text1"/>
+              </w:rPr>
+            </w:pPr>
+            <w:r>
+              <w:rPr>
+                <w:rFonts w:cstheme="minorHAnsi"/>
+                <w:color w:val="000000" w:themeColor="text1"/>
+              </w:rPr>
+              <w:t xml:space="preserve">    </w:t>
+            </w:r>
+          </w:p>
+        </w:tc>
+        <w:tc>
+          <w:tcPr>
+            <w:tcW w:w="2168" w:type="dxa"/>
+            <w:vAlign w:val="center"/>
+          </w:tcPr>
+          <w:p>
+            <w:pPr>
+              <w:jc w:val="center"/>
+              <w:rPr>
+                <w:rFonts w:cstheme="minorHAnsi"/>
+                <w:b/>
+                <w:bCs/>
+                <w:i/>
+                <w:color w:val="000000" w:themeColor="text1"/>
+              </w:rPr>
+            </w:pPr>
+            <w:r>
+              <w:rPr>
+                <w:rFonts w:cstheme="minorHAnsi"/>
+                <w:bCs/>
+                <w:i/>
+                <w:color w:val="000000" w:themeColor="text1"/>
+                <w:lang w:val="en"/>
+              </w:rPr>
+              <w:t>“perf: don’t store public input names in two places”</w:t>
+            </w:r>
+          </w:p>
+        </w:tc>
+      </w:tr>
+    </w:tbl>
+    <w:p>
+      <w:pPr>
+        <w:shd w:val="clear" w:color="auto" w:fill="FFFFFF"/>
+        <w:autoSpaceDE w:val="0"/>
+        <w:autoSpaceDN w:val="0"/>
+        <w:adjustRightInd w:val="0"/>
+        <w:spacing w:after="0" w:line="384" w:lineRule="atLeast"/>
+        <w:rPr>
+          <w:rFonts w:cs="Calibri"/>
+          <w:b/>
+          <w:sz w:val="24"/>
+          <w:szCs w:val="24"/>
+          <w:u w:val="single"/>
+        </w:rPr>
+      </w:pPr>
+    </w:p>
+    <w:p>
+      <w:pPr>
+        <w:pStyle w:val="ListParagraph"/>
+        <w:numPr>
+          <w:ilvl w:val="0"/>
+          <w:numId w:val="10"/>
+        </w:numPr>
+        <w:shd w:val="clear" w:color="auto" w:fill="FFFFFF"/>
+        <w:autoSpaceDE w:val="0"/>
+        <w:autoSpaceDN w:val="0"/>
+        <w:adjustRightInd w:val="0"/>
+        <w:spacing w:after="0" w:line="240" w:lineRule="auto"/>
+        <w:rPr>
+          <w:rFonts w:cs="Calibri"/>
+          <w:b/>
+          <w:sz w:val="24"/>
+          <w:szCs w:val="24"/>
+          <w:u w:val="single"/>
+        </w:rPr>
+      </w:pPr>
+      <w:r>
+        <w:rPr>
+          <w:rFonts w:cs="Calibri"/>
+          <w:b/>
+          <w:sz w:val="24"/>
+          <w:szCs w:val="24"/>
+          <w:u w:val="single"/>
+        </w:rPr>
+        <w:t>Development</w:t>
+      </w:r>
+    </w:p>
+    <w:p>
+      <w:pPr>
+        <w:pStyle w:val="ListParagraph"/>
+        <w:shd w:val="clear" w:color="auto" w:fill="FFFFFF"/>
+        <w:autoSpaceDE w:val="0"/>
+        <w:autoSpaceDN w:val="0"/>
+        <w:adjustRightInd w:val="0"/>
+        <w:spacing w:after="0" w:line="240" w:lineRule="auto"/>
+        <w:ind w:left="492"/>
+        <w:rPr>
+          <w:rFonts w:cs="Calibri"/>
+          <w:b/>
+          <w:sz w:val="24"/>
+          <w:szCs w:val="24"/>
+          <w:u w:val="single"/>
+        </w:rPr>
+      </w:pPr>
     </w:p>
     <w:tbl>
       <w:tblPr>
@@ -1239,7 +2971,7 @@
                 <w:b/>
                 <w:lang w:val="en"/>
               </w:rPr>
-              <w:t>Release</w:t>
+              <w:t>Version Change</w:t>
             </w:r>
           </w:p>
         </w:tc>
@@ -1267,592 +2999,7 @@
                 <w:b/>
                 <w:lang w:val="en"/>
               </w:rPr>
-              <w:t>Example</w:t>
-            </w:r>
-            <w:r>
-              <w:rPr>
-                <w:rFonts w:cstheme="minorHAnsi"/>
-                <w:b/>
-                <w:lang w:val="en"/>
-              </w:rPr>
-              <w:t>s</w:t>
-            </w:r>
-          </w:p>
-        </w:tc>
-      </w:tr>
-      <w:tr>
-        <w:trPr>
-          <w:trHeight w:val="998"/>
-        </w:trPr>
-        <w:tc>
-          <w:tcPr>
-            <w:tcW w:w="2029" w:type="dxa"/>
-          </w:tcPr>
-          <w:p>
-            <w:pPr>
-              <w:widowControl w:val="0"/>
-              <w:autoSpaceDE w:val="0"/>
-              <w:autoSpaceDN w:val="0"/>
-              <w:adjustRightInd w:val="0"/>
-              <w:spacing w:before="40" w:after="40" w:line="276" w:lineRule="auto"/>
-              <w:rPr>
-                <w:rFonts w:cstheme="minorHAnsi"/>
-                <w:lang w:val="en"/>
-              </w:rPr>
-            </w:pPr>
-            <w:r>
-              <w:rPr>
-                <w:rFonts w:cstheme="minorHAnsi"/>
-                <w:lang w:val="en"/>
-              </w:rPr>
-              <w:t xml:space="preserve">   </w:t>
-            </w:r>
-          </w:p>
-          <w:p>
-            <w:pPr>
-              <w:widowControl w:val="0"/>
-              <w:autoSpaceDE w:val="0"/>
-              <w:autoSpaceDN w:val="0"/>
-              <w:adjustRightInd w:val="0"/>
-              <w:spacing w:before="40" w:after="40" w:line="276" w:lineRule="auto"/>
-              <w:rPr>
-                <w:rFonts w:cstheme="minorHAnsi"/>
-                <w:b/>
-                <w:lang w:val="en"/>
-              </w:rPr>
-            </w:pPr>
-            <w:r>
-              <w:rPr>
-                <w:rFonts w:cstheme="minorHAnsi"/>
-                <w:lang w:val="en"/>
-              </w:rPr>
-              <w:t xml:space="preserve">      </w:t>
-            </w:r>
-            <w:r>
-              <w:rPr>
-                <w:rFonts w:cstheme="minorHAnsi"/>
-                <w:b/>
-                <w:lang w:val="en"/>
-              </w:rPr>
-              <w:t>Feat:</w:t>
-            </w:r>
-          </w:p>
-        </w:tc>
-        <w:tc>
-          <w:tcPr>
-            <w:tcW w:w="3261" w:type="dxa"/>
-          </w:tcPr>
-          <w:p>
-            <w:pPr>
-              <w:widowControl w:val="0"/>
-              <w:autoSpaceDE w:val="0"/>
-              <w:autoSpaceDN w:val="0"/>
-              <w:adjustRightInd w:val="0"/>
-              <w:spacing w:before="40" w:after="40" w:line="276" w:lineRule="auto"/>
-              <w:rPr>
-                <w:rFonts w:cstheme="minorHAnsi"/>
-                <w:color w:val="000000" w:themeColor="text1"/>
-              </w:rPr>
-            </w:pPr>
-          </w:p>
-          <w:p>
-            <w:pPr>
-              <w:widowControl w:val="0"/>
-              <w:autoSpaceDE w:val="0"/>
-              <w:autoSpaceDN w:val="0"/>
-              <w:adjustRightInd w:val="0"/>
-              <w:spacing w:before="40" w:after="40" w:line="276" w:lineRule="auto"/>
-              <w:rPr>
-                <w:rFonts w:cstheme="minorHAnsi"/>
-                <w:b/>
-                <w:color w:val="000000" w:themeColor="text1"/>
-                <w:lang w:val="en"/>
-              </w:rPr>
-            </w:pPr>
-            <w:r>
-              <w:rPr>
-                <w:rFonts w:cstheme="minorHAnsi"/>
-                <w:color w:val="000000" w:themeColor="text1"/>
-              </w:rPr>
-              <w:t xml:space="preserve"> </w:t>
-            </w:r>
-            <w:r>
-              <w:rPr>
-                <w:rFonts w:cstheme="minorHAnsi"/>
-                <w:color w:val="000000" w:themeColor="text1"/>
-              </w:rPr>
-              <w:t>A new feature</w:t>
-            </w:r>
-          </w:p>
-        </w:tc>
-        <w:tc>
-          <w:tcPr>
-            <w:tcW w:w="1961" w:type="dxa"/>
-          </w:tcPr>
-          <w:p>
-            <w:pPr>
-              <w:shd w:val="clear" w:color="auto" w:fill="FFFFFF"/>
-              <w:autoSpaceDE w:val="0"/>
-              <w:autoSpaceDN w:val="0"/>
-              <w:adjustRightInd w:val="0"/>
-              <w:spacing w:before="192" w:after="96" w:line="300" w:lineRule="atLeast"/>
-              <w:rPr>
-                <w:rFonts w:cstheme="minorHAnsi"/>
-                <w:color w:val="000000" w:themeColor="text1"/>
-              </w:rPr>
-            </w:pPr>
-            <w:r>
-              <w:rPr>
-                <w:rFonts w:cstheme="minorHAnsi"/>
-                <w:color w:val="000000" w:themeColor="text1"/>
-              </w:rPr>
-              <w:t xml:space="preserve">   </w:t>
-            </w:r>
-            <w:r>
-              <w:rPr>
-                <w:rFonts w:cstheme="minorHAnsi"/>
-                <w:color w:val="000000" w:themeColor="text1"/>
-              </w:rPr>
-              <w:t>1.0.0 → 1.1.0</w:t>
-            </w:r>
-          </w:p>
-          <w:p>
-            <w:pPr>
-              <w:widowControl w:val="0"/>
-              <w:autoSpaceDE w:val="0"/>
-              <w:autoSpaceDN w:val="0"/>
-              <w:adjustRightInd w:val="0"/>
-              <w:spacing w:before="40" w:after="40" w:line="276" w:lineRule="auto"/>
-              <w:jc w:val="center"/>
-              <w:rPr>
-                <w:rFonts w:cstheme="minorHAnsi"/>
-                <w:b/>
-                <w:color w:val="000000" w:themeColor="text1"/>
-                <w:lang w:val="en"/>
-              </w:rPr>
-            </w:pPr>
-          </w:p>
-        </w:tc>
-        <w:tc>
-          <w:tcPr>
-            <w:tcW w:w="2168" w:type="dxa"/>
-          </w:tcPr>
-          <w:p>
-            <w:pPr>
-              <w:widowControl w:val="0"/>
-              <w:autoSpaceDE w:val="0"/>
-              <w:autoSpaceDN w:val="0"/>
-              <w:adjustRightInd w:val="0"/>
-              <w:spacing w:before="40" w:after="40" w:line="276" w:lineRule="auto"/>
-              <w:jc w:val="center"/>
-              <w:rPr>
-                <w:rFonts w:cstheme="minorHAnsi"/>
-                <w:color w:val="000000" w:themeColor="text1"/>
-                <w:lang w:val="en"/>
-              </w:rPr>
-            </w:pPr>
-            <w:r>
-              <w:rPr>
-                <w:rFonts w:cstheme="minorHAnsi"/>
-                <w:color w:val="000000" w:themeColor="text1"/>
-                <w:lang w:val="en"/>
-              </w:rPr>
-              <w:t>“feat</w:t>
-            </w:r>
-            <w:r>
-              <w:rPr>
-                <w:rFonts w:cstheme="minorHAnsi"/>
-                <w:color w:val="000000" w:themeColor="text1"/>
-                <w:lang w:val="en"/>
-              </w:rPr>
-              <w:t>(p</w:t>
-            </w:r>
-            <w:r>
-              <w:rPr>
-                <w:rFonts w:cstheme="minorHAnsi"/>
-                <w:color w:val="000000" w:themeColor="text1"/>
-                <w:lang w:val="en"/>
-              </w:rPr>
-              <w:t>arser): improve error handling”</w:t>
-            </w:r>
-          </w:p>
-        </w:tc>
-      </w:tr>
-      <w:tr>
-        <w:trPr>
-          <w:trHeight w:val="998"/>
-        </w:trPr>
-        <w:tc>
-          <w:tcPr>
-            <w:tcW w:w="2029" w:type="dxa"/>
-          </w:tcPr>
-          <w:p>
-            <w:pPr>
-              <w:widowControl w:val="0"/>
-              <w:autoSpaceDE w:val="0"/>
-              <w:autoSpaceDN w:val="0"/>
-              <w:adjustRightInd w:val="0"/>
-              <w:spacing w:before="40" w:after="40" w:line="276" w:lineRule="auto"/>
-              <w:rPr>
-                <w:rFonts w:cstheme="minorHAnsi"/>
-                <w:b/>
-                <w:lang w:val="en"/>
-              </w:rPr>
-            </w:pPr>
-            <w:r>
-              <w:rPr>
-                <w:rFonts w:cstheme="minorHAnsi"/>
-                <w:b/>
-                <w:lang w:val="en"/>
-              </w:rPr>
-              <w:t xml:space="preserve">   </w:t>
-            </w:r>
-          </w:p>
-          <w:p>
-            <w:pPr>
-              <w:widowControl w:val="0"/>
-              <w:autoSpaceDE w:val="0"/>
-              <w:autoSpaceDN w:val="0"/>
-              <w:adjustRightInd w:val="0"/>
-              <w:spacing w:before="40" w:after="40" w:line="276" w:lineRule="auto"/>
-              <w:rPr>
-                <w:rFonts w:cstheme="minorHAnsi"/>
-                <w:b/>
-                <w:lang w:val="en"/>
-              </w:rPr>
-            </w:pPr>
-            <w:r>
-              <w:rPr>
-                <w:rFonts w:cstheme="minorHAnsi"/>
-                <w:b/>
-                <w:lang w:val="en"/>
-              </w:rPr>
-              <w:t xml:space="preserve">      </w:t>
-            </w:r>
-            <w:r>
-              <w:rPr>
-                <w:rFonts w:cstheme="minorHAnsi"/>
-                <w:b/>
-                <w:lang w:val="en"/>
-              </w:rPr>
-              <w:t>Fix:</w:t>
-            </w:r>
-          </w:p>
-        </w:tc>
-        <w:tc>
-          <w:tcPr>
-            <w:tcW w:w="3261" w:type="dxa"/>
-          </w:tcPr>
-          <w:p>
-            <w:pPr>
-              <w:widowControl w:val="0"/>
-              <w:autoSpaceDE w:val="0"/>
-              <w:autoSpaceDN w:val="0"/>
-              <w:adjustRightInd w:val="0"/>
-              <w:spacing w:before="40" w:after="40" w:line="276" w:lineRule="auto"/>
-              <w:rPr>
-                <w:rFonts w:cstheme="minorHAnsi"/>
-                <w:b/>
-                <w:color w:val="000000" w:themeColor="text1"/>
-                <w:lang w:val="en"/>
-              </w:rPr>
-            </w:pPr>
-          </w:p>
-          <w:p>
-            <w:pPr>
-              <w:widowControl w:val="0"/>
-              <w:autoSpaceDE w:val="0"/>
-              <w:autoSpaceDN w:val="0"/>
-              <w:adjustRightInd w:val="0"/>
-              <w:spacing w:before="40" w:after="40" w:line="276" w:lineRule="auto"/>
-              <w:rPr>
-                <w:rFonts w:cstheme="minorHAnsi"/>
-                <w:color w:val="000000" w:themeColor="text1"/>
-                <w:lang w:val="en"/>
-              </w:rPr>
-            </w:pPr>
-            <w:r>
-              <w:rPr>
-                <w:rFonts w:cstheme="minorHAnsi"/>
-                <w:color w:val="000000" w:themeColor="text1"/>
-                <w:lang w:val="en"/>
-              </w:rPr>
-              <w:t xml:space="preserve"> </w:t>
-            </w:r>
-            <w:r>
-              <w:rPr>
-                <w:rFonts w:cstheme="minorHAnsi"/>
-                <w:color w:val="000000" w:themeColor="text1"/>
-                <w:lang w:val="en"/>
-              </w:rPr>
-              <w:t>A bug fix</w:t>
-            </w:r>
-          </w:p>
-        </w:tc>
-        <w:tc>
-          <w:tcPr>
-            <w:tcW w:w="1961" w:type="dxa"/>
-          </w:tcPr>
-          <w:p>
-            <w:pPr>
-              <w:shd w:val="clear" w:color="auto" w:fill="FFFFFF"/>
-              <w:autoSpaceDE w:val="0"/>
-              <w:autoSpaceDN w:val="0"/>
-              <w:adjustRightInd w:val="0"/>
-              <w:spacing w:before="192" w:after="96" w:line="300" w:lineRule="atLeast"/>
-              <w:rPr>
-                <w:rFonts w:cstheme="minorHAnsi"/>
-                <w:color w:val="000000" w:themeColor="text1"/>
-              </w:rPr>
-            </w:pPr>
-            <w:r>
-              <w:rPr>
-                <w:rFonts w:cstheme="minorHAnsi"/>
-                <w:color w:val="000000" w:themeColor="text1"/>
-              </w:rPr>
-              <w:t xml:space="preserve">   1.0.0 → 1.0.1</w:t>
-            </w:r>
-          </w:p>
-          <w:p>
-            <w:pPr>
-              <w:widowControl w:val="0"/>
-              <w:autoSpaceDE w:val="0"/>
-              <w:autoSpaceDN w:val="0"/>
-              <w:adjustRightInd w:val="0"/>
-              <w:spacing w:before="40" w:after="40" w:line="276" w:lineRule="auto"/>
-              <w:jc w:val="center"/>
-              <w:rPr>
-                <w:rFonts w:cstheme="minorHAnsi"/>
-                <w:b/>
-                <w:color w:val="000000" w:themeColor="text1"/>
-                <w:lang w:val="en"/>
-              </w:rPr>
-            </w:pPr>
-          </w:p>
-        </w:tc>
-        <w:tc>
-          <w:tcPr>
-            <w:tcW w:w="2168" w:type="dxa"/>
-          </w:tcPr>
-          <w:p>
-            <w:pPr>
-              <w:widowControl w:val="0"/>
-              <w:autoSpaceDE w:val="0"/>
-              <w:autoSpaceDN w:val="0"/>
-              <w:adjustRightInd w:val="0"/>
-              <w:spacing w:before="40" w:after="40" w:line="276" w:lineRule="auto"/>
-              <w:jc w:val="center"/>
-              <w:rPr>
-                <w:rFonts w:cstheme="minorHAnsi"/>
-                <w:color w:val="000000" w:themeColor="text1"/>
-                <w:lang w:val="en"/>
-              </w:rPr>
-            </w:pPr>
-            <w:r>
-              <w:rPr>
-                <w:rFonts w:cstheme="minorHAnsi"/>
-                <w:color w:val="000000" w:themeColor="text1"/>
-                <w:lang w:val="en"/>
-              </w:rPr>
-              <w:t>“fix(router): resolve shorthand property declaration”</w:t>
-            </w:r>
-          </w:p>
-        </w:tc>
-      </w:tr>
-      <w:tr>
-        <w:trPr>
-          <w:trHeight w:val="1295"/>
-        </w:trPr>
-        <w:tc>
-          <w:tcPr>
-            <w:tcW w:w="2029" w:type="dxa"/>
-          </w:tcPr>
-          <w:p>
-            <w:pPr>
-              <w:widowControl w:val="0"/>
-              <w:autoSpaceDE w:val="0"/>
-              <w:autoSpaceDN w:val="0"/>
-              <w:adjustRightInd w:val="0"/>
-              <w:spacing w:line="276" w:lineRule="auto"/>
-              <w:jc w:val="center"/>
-              <w:rPr>
-                <w:rFonts w:cstheme="minorHAnsi"/>
-                <w:b/>
-                <w:bCs/>
-                <w:color w:val="24292E"/>
-                <w:lang w:val="en-US" w:eastAsia="en-US"/>
-              </w:rPr>
-            </w:pPr>
-          </w:p>
-          <w:p>
-            <w:pPr>
-              <w:widowControl w:val="0"/>
-              <w:autoSpaceDE w:val="0"/>
-              <w:autoSpaceDN w:val="0"/>
-              <w:adjustRightInd w:val="0"/>
-              <w:spacing w:line="276" w:lineRule="auto"/>
-              <w:jc w:val="center"/>
-              <w:rPr>
-                <w:rFonts w:cstheme="minorHAnsi"/>
-                <w:b/>
-                <w:lang w:val="en"/>
-              </w:rPr>
-            </w:pPr>
-            <w:r>
-              <w:rPr>
-                <w:rFonts w:cstheme="minorHAnsi"/>
-                <w:b/>
-                <w:bCs/>
-                <w:color w:val="24292E"/>
-                <w:lang w:val="en-US" w:eastAsia="en-US"/>
-              </w:rPr>
-              <w:t xml:space="preserve"> </w:t>
-            </w:r>
-            <w:r>
-              <w:rPr>
-                <w:rFonts w:cstheme="minorHAnsi"/>
-                <w:b/>
-                <w:bCs/>
-                <w:color w:val="24292E"/>
-                <w:lang w:val="en-US" w:eastAsia="en-US"/>
-              </w:rPr>
-              <w:t>B</w:t>
-            </w:r>
-            <w:r>
-              <w:rPr>
-                <w:rFonts w:cstheme="minorHAnsi"/>
-                <w:b/>
-                <w:bCs/>
-                <w:color w:val="24292E"/>
-                <w:lang w:val="en-US" w:eastAsia="en-US"/>
-              </w:rPr>
-              <w:t>reaking change:</w:t>
-            </w:r>
-          </w:p>
-        </w:tc>
-        <w:tc>
-          <w:tcPr>
-            <w:tcW w:w="3261" w:type="dxa"/>
-          </w:tcPr>
-          <w:p>
-            <w:pPr>
-              <w:widowControl w:val="0"/>
-              <w:autoSpaceDE w:val="0"/>
-              <w:autoSpaceDN w:val="0"/>
-              <w:adjustRightInd w:val="0"/>
-              <w:spacing w:before="40" w:after="40"/>
-              <w:rPr>
-                <w:rFonts w:cstheme="minorHAnsi"/>
-                <w:color w:val="000000" w:themeColor="text1"/>
-                <w:lang w:val="en-US" w:eastAsia="en-US"/>
-              </w:rPr>
-            </w:pPr>
-          </w:p>
-          <w:p>
-            <w:pPr>
-              <w:widowControl w:val="0"/>
-              <w:autoSpaceDE w:val="0"/>
-              <w:autoSpaceDN w:val="0"/>
-              <w:adjustRightInd w:val="0"/>
-              <w:spacing w:before="40" w:after="40"/>
-              <w:rPr>
-                <w:rFonts w:cstheme="minorHAnsi"/>
-                <w:color w:val="000000" w:themeColor="text1"/>
-                <w:lang w:val="en-US" w:eastAsia="en-US"/>
-              </w:rPr>
-            </w:pPr>
-            <w:r>
-              <w:rPr>
-                <w:rFonts w:cstheme="minorHAnsi"/>
-                <w:color w:val="000000" w:themeColor="text1"/>
-                <w:lang w:val="en-US" w:eastAsia="en-US"/>
-              </w:rPr>
-              <w:t>Major/</w:t>
-            </w:r>
-            <w:r>
-              <w:rPr>
-                <w:rFonts w:cstheme="minorHAnsi"/>
-                <w:color w:val="000000" w:themeColor="text1"/>
-                <w:lang w:val="en-US" w:eastAsia="en-US"/>
-              </w:rPr>
-              <w:t>breaking API change</w:t>
-            </w:r>
-          </w:p>
-        </w:tc>
-        <w:tc>
-          <w:tcPr>
-            <w:tcW w:w="1961" w:type="dxa"/>
-          </w:tcPr>
-          <w:p>
-            <w:pPr>
-              <w:widowControl w:val="0"/>
-              <w:autoSpaceDE w:val="0"/>
-              <w:autoSpaceDN w:val="0"/>
-              <w:adjustRightInd w:val="0"/>
-              <w:spacing w:before="40" w:after="40" w:line="276" w:lineRule="auto"/>
-              <w:jc w:val="center"/>
-              <w:rPr>
-                <w:rFonts w:cstheme="minorHAnsi"/>
-                <w:color w:val="000000" w:themeColor="text1"/>
-              </w:rPr>
-            </w:pPr>
-          </w:p>
-          <w:p>
-            <w:pPr>
-              <w:widowControl w:val="0"/>
-              <w:autoSpaceDE w:val="0"/>
-              <w:autoSpaceDN w:val="0"/>
-              <w:adjustRightInd w:val="0"/>
-              <w:spacing w:before="40" w:after="40" w:line="276" w:lineRule="auto"/>
-              <w:jc w:val="center"/>
-              <w:rPr>
-                <w:rFonts w:cstheme="minorHAnsi"/>
-                <w:b/>
-                <w:color w:val="000000" w:themeColor="text1"/>
-                <w:lang w:val="en"/>
-              </w:rPr>
-            </w:pPr>
-            <w:r>
-              <w:rPr>
-                <w:rFonts w:cstheme="minorHAnsi"/>
-                <w:color w:val="000000" w:themeColor="text1"/>
-              </w:rPr>
-              <w:t xml:space="preserve"> </w:t>
-            </w:r>
-            <w:r>
-              <w:rPr>
-                <w:rFonts w:cstheme="minorHAnsi"/>
-                <w:color w:val="000000" w:themeColor="text1"/>
-              </w:rPr>
-              <w:t>1.0.0 → 2.0.0</w:t>
-            </w:r>
-          </w:p>
-        </w:tc>
-        <w:tc>
-          <w:tcPr>
-            <w:tcW w:w="2168" w:type="dxa"/>
-          </w:tcPr>
-          <w:p>
-            <w:pPr>
-              <w:widowControl w:val="0"/>
-              <w:autoSpaceDE w:val="0"/>
-              <w:autoSpaceDN w:val="0"/>
-              <w:adjustRightInd w:val="0"/>
-              <w:spacing w:before="40" w:after="40" w:line="276" w:lineRule="auto"/>
-              <w:jc w:val="center"/>
-              <w:rPr>
-                <w:rFonts w:cstheme="minorHAnsi"/>
-                <w:color w:val="000000" w:themeColor="text1"/>
-                <w:lang w:val="en"/>
-              </w:rPr>
-            </w:pPr>
-            <w:r>
-              <w:rPr>
-                <w:rFonts w:cstheme="minorHAnsi"/>
-                <w:color w:val="000000" w:themeColor="text1"/>
-                <w:lang w:val="en"/>
-              </w:rPr>
-              <w:t>“BREAKING CHANGE(core): introduced new API blog ”</w:t>
+              <w:t>Examples</w:t>
             </w:r>
           </w:p>
         </w:tc>
@@ -1927,7 +3074,7 @@
                 <w:rFonts w:cstheme="minorHAnsi"/>
                 <w:color w:val="000000" w:themeColor="text1"/>
               </w:rPr>
-              <w:t xml:space="preserve">    1.0.0 → 1.0.0</w:t>
+              <w:t xml:space="preserve">    </w:t>
             </w:r>
           </w:p>
         </w:tc>
@@ -1943,6 +3090,7 @@
                 <w:rFonts w:cstheme="minorHAnsi"/>
                 <w:b/>
                 <w:bCs/>
+                <w:i/>
                 <w:color w:val="000000" w:themeColor="text1"/>
               </w:rPr>
             </w:pPr>
@@ -1950,6 +3098,7 @@
               <w:rPr>
                 <w:rFonts w:cstheme="minorHAnsi"/>
                 <w:bCs/>
+                <w:i/>
                 <w:color w:val="000000" w:themeColor="text1"/>
                 <w:lang w:val="en"/>
               </w:rPr>
@@ -1960,6 +3109,7 @@
               <w:rPr>
                 <w:rFonts w:cstheme="minorHAnsi"/>
                 <w:bCs/>
+                <w:i/>
                 <w:color w:val="000000" w:themeColor="text1"/>
                 <w:lang w:val="en"/>
               </w:rPr>
@@ -1971,6 +3121,7 @@
                 <w:rFonts w:cstheme="minorHAnsi"/>
                 <w:b/>
                 <w:bCs/>
+                <w:i/>
                 <w:color w:val="000000" w:themeColor="text1"/>
                 <w:lang w:val="en"/>
               </w:rPr>
@@ -2058,28 +3209,7 @@
                 <w:rFonts w:cstheme="minorHAnsi"/>
                 <w:color w:val="000000" w:themeColor="text1"/>
               </w:rPr>
-              <w:t>Changes that do not affect the meaning of the code</w:t>
-            </w:r>
-            <w:r>
-              <w:rPr>
-                <w:rFonts w:cstheme="minorHAnsi"/>
-                <w:color w:val="000000" w:themeColor="text1"/>
-              </w:rPr>
-              <w:t xml:space="preserve"> </w:t>
-            </w:r>
-            <w:r>
-              <w:rPr>
-                <w:rFonts w:cstheme="minorHAnsi"/>
-                <w:color w:val="000000" w:themeColor="text1"/>
-              </w:rPr>
-              <w:t>(white-spacing, missing semicolon, formatting)</w:t>
-            </w:r>
-            <w:r>
-              <w:rPr>
-                <w:rFonts w:cstheme="minorHAnsi"/>
-                <w:color w:val="000000" w:themeColor="text1"/>
-              </w:rPr>
-              <w:t>.</w:t>
+              <w:t>Changes that do not affect the meaning of the code (white-spacing, missing semicolon, formatting).</w:t>
             </w:r>
           </w:p>
         </w:tc>
@@ -2102,13 +3232,6 @@
               </w:rPr>
               <w:t xml:space="preserve">    </w:t>
             </w:r>
-            <w:r>
-              <w:rPr>
-                <w:rFonts w:cstheme="minorHAnsi"/>
-                <w:color w:val="000000" w:themeColor="text1"/>
-              </w:rPr>
-              <w:t>1.0.0 → 1.0.0</w:t>
-            </w:r>
           </w:p>
         </w:tc>
         <w:tc>
@@ -2123,6 +3246,7 @@
                 <w:rFonts w:cstheme="minorHAnsi"/>
                 <w:b/>
                 <w:bCs/>
+                <w:i/>
                 <w:color w:val="000000" w:themeColor="text1"/>
               </w:rPr>
             </w:pPr>
@@ -2130,37 +3254,11 @@
               <w:rPr>
                 <w:rFonts w:cstheme="minorHAnsi"/>
                 <w:bCs/>
-                <w:color w:val="000000" w:themeColor="text1"/>
-                <w:lang w:val="en"/>
-              </w:rPr>
-              <w:t>“</w:t>
-            </w:r>
-            <w:r>
-              <w:rPr>
-                <w:rFonts w:cstheme="minorHAnsi"/>
-                <w:bCs/>
-                <w:color w:val="000000" w:themeColor="text1"/>
-                <w:lang w:val="en"/>
-              </w:rPr>
-              <w:t>style</w:t>
-            </w:r>
-            <w:r>
-              <w:rPr>
-                <w:rFonts w:cstheme="minorHAnsi"/>
-                <w:bCs/>
-                <w:color w:val="000000" w:themeColor="text1"/>
-                <w:lang w:val="en"/>
-              </w:rPr>
-              <w:t xml:space="preserve">: </w:t>
-            </w:r>
-            <w:r>
-              <w:rPr>
-                <w:rFonts w:cstheme="minorHAnsi"/>
-                <w:bCs/>
-                <w:color w:val="000000" w:themeColor="text1"/>
-                <w:lang w:val="en"/>
-              </w:rPr>
-              <w:t>use single quote consistently”</w:t>
+                <w:i/>
+                <w:color w:val="000000" w:themeColor="text1"/>
+                <w:lang w:val="en"/>
+              </w:rPr>
+              <w:t>“style: use single quote consistently”</w:t>
             </w:r>
           </w:p>
         </w:tc>
@@ -2214,15 +3312,7 @@
                 <w:b/>
                 <w:lang w:val="en"/>
               </w:rPr>
-              <w:t xml:space="preserve">     re</w:t>
-            </w:r>
-            <w:r>
-              <w:rPr>
-                <w:rFonts w:cstheme="minorHAnsi"/>
-                <w:b/>
-                <w:lang w:val="en"/>
-              </w:rPr>
-              <w:t>factor</w:t>
+              <w:t xml:space="preserve">     refactor</w:t>
             </w:r>
             <w:r>
               <w:rPr>
@@ -2278,7 +3368,7 @@
                 <w:rFonts w:cstheme="minorHAnsi"/>
                 <w:color w:val="000000" w:themeColor="text1"/>
               </w:rPr>
-              <w:t xml:space="preserve">    1.0.0 → 1.0.0</w:t>
+              <w:t xml:space="preserve">    </w:t>
             </w:r>
           </w:p>
         </w:tc>
@@ -2294,6 +3384,7 @@
                 <w:rFonts w:cstheme="minorHAnsi"/>
                 <w:b/>
                 <w:bCs/>
+                <w:i/>
                 <w:color w:val="000000" w:themeColor="text1"/>
               </w:rPr>
             </w:pPr>
@@ -2301,46 +3392,11 @@
               <w:rPr>
                 <w:rFonts w:cstheme="minorHAnsi"/>
                 <w:bCs/>
-                <w:color w:val="000000" w:themeColor="text1"/>
-                <w:lang w:val="en"/>
-              </w:rPr>
-              <w:t>“</w:t>
-            </w:r>
-            <w:r>
-              <w:rPr>
-                <w:rFonts w:cstheme="minorHAnsi"/>
-                <w:bCs/>
-                <w:color w:val="000000" w:themeColor="text1"/>
-                <w:lang w:val="en"/>
-              </w:rPr>
-              <w:t>refactor</w:t>
-            </w:r>
-            <w:r>
-              <w:rPr>
-                <w:rFonts w:cstheme="minorHAnsi"/>
-                <w:bCs/>
-                <w:color w:val="000000" w:themeColor="text1"/>
-                <w:lang w:val="en"/>
-              </w:rPr>
-              <w:t xml:space="preserve">: </w:t>
-            </w:r>
-            <w:r>
-              <w:rPr>
-                <w:rFonts w:cstheme="minorHAnsi"/>
-                <w:bCs/>
-                <w:color w:val="000000" w:themeColor="text1"/>
-                <w:lang w:val="en"/>
-              </w:rPr>
-              <w:t>rename file name</w:t>
-            </w:r>
-            <w:r>
-              <w:rPr>
-                <w:rFonts w:cstheme="minorHAnsi"/>
-                <w:bCs/>
-                <w:color w:val="000000" w:themeColor="text1"/>
-                <w:lang w:val="en"/>
-              </w:rPr>
-              <w:t>”</w:t>
+                <w:i/>
+                <w:color w:val="000000" w:themeColor="text1"/>
+                <w:lang w:val="en"/>
+              </w:rPr>
+              <w:t>“refactor: rename file name”</w:t>
             </w:r>
           </w:p>
         </w:tc>
@@ -2402,7 +3458,15 @@
                 <w:b/>
                 <w:lang w:val="en"/>
               </w:rPr>
-              <w:t>perf:</w:t>
+              <w:t>test</w:t>
+            </w:r>
+            <w:r>
+              <w:rPr>
+                <w:rFonts w:cstheme="minorHAnsi"/>
+                <w:b/>
+                <w:lang w:val="en"/>
+              </w:rPr>
+              <w:t>:</w:t>
             </w:r>
           </w:p>
         </w:tc>
@@ -2416,20 +3480,19 @@
               <w:autoSpaceDE w:val="0"/>
               <w:autoSpaceDN w:val="0"/>
               <w:adjustRightInd w:val="0"/>
-              <w:spacing w:before="40" w:after="40" w:line="276" w:lineRule="auto"/>
-              <w:rPr>
-                <w:rFonts w:cstheme="minorHAnsi"/>
-                <w:b/>
-                <w:color w:val="000000" w:themeColor="text1"/>
-                <w:lang w:val="en"/>
-              </w:rPr>
-            </w:pPr>
-            <w:r>
-              <w:rPr>
-                <w:rFonts w:cstheme="minorHAnsi"/>
-                <w:color w:val="000000" w:themeColor="text1"/>
-              </w:rPr>
-              <w:t>A code change that improves performance</w:t>
+              <w:rPr>
+                <w:rFonts w:cstheme="minorHAnsi"/>
+                <w:b/>
+                <w:color w:val="000000" w:themeColor="text1"/>
+                <w:lang w:val="en"/>
+              </w:rPr>
+            </w:pPr>
+            <w:r>
+              <w:rPr>
+                <w:rFonts w:cstheme="minorHAnsi"/>
+                <w:color w:val="000000" w:themeColor="text1"/>
+              </w:rPr>
+              <w:t>Changes related to tests - such as refactoring existing tests or adding new tests.</w:t>
             </w:r>
           </w:p>
         </w:tc>
@@ -2450,7 +3513,7 @@
                 <w:rFonts w:cstheme="minorHAnsi"/>
                 <w:color w:val="000000" w:themeColor="text1"/>
               </w:rPr>
-              <w:t xml:space="preserve">    1.0.0 → 1.0.0</w:t>
+              <w:t xml:space="preserve">    </w:t>
             </w:r>
           </w:p>
         </w:tc>
@@ -2466,6 +3529,7 @@
                 <w:rFonts w:cstheme="minorHAnsi"/>
                 <w:b/>
                 <w:bCs/>
+                <w:i/>
                 <w:color w:val="000000" w:themeColor="text1"/>
               </w:rPr>
             </w:pPr>
@@ -2473,46 +3537,11 @@
               <w:rPr>
                 <w:rFonts w:cstheme="minorHAnsi"/>
                 <w:bCs/>
-                <w:color w:val="000000" w:themeColor="text1"/>
-                <w:lang w:val="en"/>
-              </w:rPr>
-              <w:t>“</w:t>
-            </w:r>
-            <w:r>
-              <w:rPr>
-                <w:rFonts w:cstheme="minorHAnsi"/>
-                <w:bCs/>
-                <w:color w:val="000000" w:themeColor="text1"/>
-                <w:lang w:val="en"/>
-              </w:rPr>
-              <w:t>perf</w:t>
-            </w:r>
-            <w:r>
-              <w:rPr>
-                <w:rFonts w:cstheme="minorHAnsi"/>
-                <w:bCs/>
-                <w:color w:val="000000" w:themeColor="text1"/>
-                <w:lang w:val="en"/>
-              </w:rPr>
-              <w:t xml:space="preserve">: </w:t>
-            </w:r>
-            <w:r>
-              <w:rPr>
-                <w:rFonts w:cstheme="minorHAnsi"/>
-                <w:bCs/>
-                <w:color w:val="000000" w:themeColor="text1"/>
-                <w:lang w:val="en"/>
-              </w:rPr>
-              <w:t>don’t store public input names in two places</w:t>
-            </w:r>
-            <w:r>
-              <w:rPr>
-                <w:rFonts w:cstheme="minorHAnsi"/>
-                <w:bCs/>
-                <w:color w:val="000000" w:themeColor="text1"/>
-                <w:lang w:val="en"/>
-              </w:rPr>
-              <w:t>”</w:t>
+                <w:i/>
+                <w:color w:val="000000" w:themeColor="text1"/>
+                <w:lang w:val="en"/>
+              </w:rPr>
+              <w:t>“test: fix tests”</w:t>
             </w:r>
           </w:p>
         </w:tc>
@@ -2566,7 +3595,7 @@
                 <w:b/>
                 <w:lang w:val="en"/>
               </w:rPr>
-              <w:t xml:space="preserve">      test</w:t>
+              <w:t xml:space="preserve">      chore</w:t>
             </w:r>
             <w:r>
               <w:rPr>
@@ -2588,26 +3617,20 @@
               <w:autoSpaceDE w:val="0"/>
               <w:autoSpaceDN w:val="0"/>
               <w:adjustRightInd w:val="0"/>
-              <w:rPr>
-                <w:rFonts w:cstheme="minorHAnsi"/>
-                <w:b/>
-                <w:color w:val="000000" w:themeColor="text1"/>
-                <w:lang w:val="en"/>
-              </w:rPr>
-            </w:pPr>
-            <w:r>
-              <w:rPr>
-                <w:rFonts w:cstheme="minorHAnsi"/>
-                <w:color w:val="000000" w:themeColor="text1"/>
-              </w:rPr>
-              <w:t>C</w:t>
-            </w:r>
-            <w:r>
-              <w:rPr>
-                <w:rFonts w:cstheme="minorHAnsi"/>
-                <w:color w:val="000000" w:themeColor="text1"/>
-              </w:rPr>
-              <w:t>hanges related to tests - such as refactoring existing tests or adding new tests.</w:t>
+              <w:spacing w:before="40" w:after="40"/>
+              <w:rPr>
+                <w:rFonts w:cstheme="minorHAnsi"/>
+                <w:b/>
+                <w:color w:val="000000" w:themeColor="text1"/>
+                <w:lang w:val="en"/>
+              </w:rPr>
+            </w:pPr>
+            <w:r>
+              <w:rPr>
+                <w:rFonts w:cstheme="minorHAnsi"/>
+                <w:color w:val="000000" w:themeColor="text1"/>
+              </w:rPr>
+              <w:t>Changes related to the build system (involving scripts, configurations or tools) and package dependencies.</w:t>
             </w:r>
           </w:p>
         </w:tc>
@@ -2628,7 +3651,7 @@
                 <w:rFonts w:cstheme="minorHAnsi"/>
                 <w:color w:val="000000" w:themeColor="text1"/>
               </w:rPr>
-              <w:t xml:space="preserve">    1.0.0 → 1.0.0</w:t>
+              <w:t xml:space="preserve">    </w:t>
             </w:r>
           </w:p>
         </w:tc>
@@ -2644,6 +3667,7 @@
                 <w:rFonts w:cstheme="minorHAnsi"/>
                 <w:b/>
                 <w:bCs/>
+                <w:i/>
                 <w:color w:val="000000" w:themeColor="text1"/>
               </w:rPr>
             </w:pPr>
@@ -2651,200 +3675,11 @@
               <w:rPr>
                 <w:rFonts w:cstheme="minorHAnsi"/>
                 <w:bCs/>
-                <w:color w:val="000000" w:themeColor="text1"/>
-                <w:lang w:val="en"/>
-              </w:rPr>
-              <w:t xml:space="preserve">“test: </w:t>
-            </w:r>
-            <w:r>
-              <w:rPr>
-                <w:rFonts w:cstheme="minorHAnsi"/>
-                <w:bCs/>
-                <w:color w:val="000000" w:themeColor="text1"/>
-                <w:lang w:val="en"/>
-              </w:rPr>
-              <w:t>fix tests</w:t>
-            </w:r>
-            <w:r>
-              <w:rPr>
-                <w:rFonts w:cstheme="minorHAnsi"/>
-                <w:bCs/>
-                <w:color w:val="000000" w:themeColor="text1"/>
-                <w:lang w:val="en"/>
-              </w:rPr>
-              <w:t>”</w:t>
-            </w:r>
-          </w:p>
-        </w:tc>
-      </w:tr>
-      <w:tr>
-        <w:trPr>
-          <w:trHeight w:val="760"/>
-        </w:trPr>
-        <w:tc>
-          <w:tcPr>
-            <w:tcW w:w="2029" w:type="dxa"/>
-          </w:tcPr>
-          <w:p>
-            <w:pPr>
-              <w:widowControl w:val="0"/>
-              <w:autoSpaceDE w:val="0"/>
-              <w:autoSpaceDN w:val="0"/>
-              <w:adjustRightInd w:val="0"/>
-              <w:spacing w:line="276" w:lineRule="auto"/>
-              <w:rPr>
-                <w:rFonts w:cstheme="minorHAnsi"/>
-                <w:b/>
-                <w:lang w:val="en"/>
-              </w:rPr>
-            </w:pPr>
-            <w:r>
-              <w:rPr>
-                <w:rFonts w:cstheme="minorHAnsi"/>
-                <w:b/>
-                <w:lang w:val="en"/>
-              </w:rPr>
-              <w:t xml:space="preserve">     </w:t>
-            </w:r>
-          </w:p>
-          <w:p>
-            <w:pPr>
-              <w:widowControl w:val="0"/>
-              <w:autoSpaceDE w:val="0"/>
-              <w:autoSpaceDN w:val="0"/>
-              <w:adjustRightInd w:val="0"/>
-              <w:spacing w:line="276" w:lineRule="auto"/>
-              <w:rPr>
-                <w:rFonts w:cstheme="minorHAnsi"/>
-                <w:b/>
-                <w:lang w:val="en"/>
-              </w:rPr>
-            </w:pPr>
-            <w:r>
-              <w:rPr>
-                <w:rFonts w:cstheme="minorHAnsi"/>
-                <w:b/>
-                <w:lang w:val="en"/>
-              </w:rPr>
-              <w:t xml:space="preserve">      chore</w:t>
-            </w:r>
-            <w:r>
-              <w:rPr>
-                <w:rFonts w:cstheme="minorHAnsi"/>
-                <w:b/>
-                <w:lang w:val="en"/>
-              </w:rPr>
-              <w:t>:</w:t>
-            </w:r>
-          </w:p>
-        </w:tc>
-        <w:tc>
-          <w:tcPr>
-            <w:tcW w:w="3261" w:type="dxa"/>
-          </w:tcPr>
-          <w:p>
-            <w:pPr>
-              <w:widowControl w:val="0"/>
-              <w:autoSpaceDE w:val="0"/>
-              <w:autoSpaceDN w:val="0"/>
-              <w:adjustRightInd w:val="0"/>
-              <w:spacing w:before="40" w:after="40"/>
-              <w:rPr>
-                <w:rFonts w:cstheme="minorHAnsi"/>
-                <w:b/>
-                <w:color w:val="000000" w:themeColor="text1"/>
-                <w:lang w:val="en"/>
-              </w:rPr>
-            </w:pPr>
-            <w:r>
-              <w:rPr>
-                <w:rFonts w:cstheme="minorHAnsi"/>
-                <w:color w:val="000000" w:themeColor="text1"/>
-              </w:rPr>
-              <w:t>Changes related to the build system (involving scripts, configurations or tools) and package dependencies.</w:t>
-            </w:r>
-          </w:p>
-        </w:tc>
-        <w:tc>
-          <w:tcPr>
-            <w:tcW w:w="1961" w:type="dxa"/>
-            <w:vAlign w:val="center"/>
-          </w:tcPr>
-          <w:p>
-            <w:pPr>
-              <w:rPr>
-                <w:rFonts w:cstheme="minorHAnsi"/>
-                <w:color w:val="000000" w:themeColor="text1"/>
-              </w:rPr>
-            </w:pPr>
-            <w:r>
-              <w:rPr>
-                <w:rFonts w:cstheme="minorHAnsi"/>
-                <w:color w:val="000000" w:themeColor="text1"/>
-              </w:rPr>
-              <w:t xml:space="preserve">    1.0.0 → 1.0.0</w:t>
-            </w:r>
-          </w:p>
-        </w:tc>
-        <w:tc>
-          <w:tcPr>
-            <w:tcW w:w="2168" w:type="dxa"/>
-            <w:vAlign w:val="center"/>
-          </w:tcPr>
-          <w:p>
-            <w:pPr>
-              <w:jc w:val="center"/>
-              <w:rPr>
-                <w:rFonts w:cstheme="minorHAnsi"/>
-                <w:b/>
-                <w:bCs/>
-                <w:color w:val="000000" w:themeColor="text1"/>
-              </w:rPr>
-            </w:pPr>
-            <w:r>
-              <w:rPr>
-                <w:rFonts w:cstheme="minorHAnsi"/>
-                <w:bCs/>
-                <w:color w:val="000000" w:themeColor="text1"/>
-                <w:lang w:val="en"/>
-              </w:rPr>
-              <w:t>“</w:t>
-            </w:r>
-            <w:r>
-              <w:rPr>
-                <w:rFonts w:cstheme="minorHAnsi"/>
-                <w:bCs/>
-                <w:color w:val="000000" w:themeColor="text1"/>
-                <w:lang w:val="en"/>
-              </w:rPr>
-              <w:t>build</w:t>
-            </w:r>
-            <w:r>
-              <w:rPr>
-                <w:rFonts w:cstheme="minorHAnsi"/>
-                <w:bCs/>
-                <w:color w:val="000000" w:themeColor="text1"/>
-                <w:lang w:val="en"/>
-              </w:rPr>
-              <w:t xml:space="preserve">: </w:t>
-            </w:r>
-            <w:r>
-              <w:rPr>
-                <w:rFonts w:cstheme="minorHAnsi"/>
-                <w:bCs/>
-                <w:color w:val="000000" w:themeColor="text1"/>
-                <w:lang w:val="en"/>
-              </w:rPr>
-              <w:t>update jest to 1.0.14</w:t>
-            </w:r>
-            <w:r>
-              <w:rPr>
-                <w:rFonts w:cstheme="minorHAnsi"/>
-                <w:bCs/>
-                <w:color w:val="000000" w:themeColor="text1"/>
-                <w:lang w:val="en"/>
-              </w:rPr>
-              <w:t>”</w:t>
+                <w:i/>
+                <w:color w:val="000000" w:themeColor="text1"/>
+                <w:lang w:val="en"/>
+              </w:rPr>
+              <w:t>“build: update jest to 1.0.14”</w:t>
             </w:r>
           </w:p>
         </w:tc>
@@ -3154,6 +3989,119 @@
     </w:lvl>
   </w:abstractNum>
   <w:abstractNum w:abstractNumId="4" w15:restartNumberingAfterBreak="0">
+    <w:nsid w:val="1A671EA1"/>
+    <w:multiLevelType w:val="multilevel"/>
+    <w:tmpl w:val="865E3554"/>
+    <w:lvl w:ilvl="0">
+      <w:start w:val="1"/>
+      <w:numFmt w:val="decimal"/>
+      <w:lvlText w:val="%1."/>
+      <w:lvlJc w:val="left"/>
+      <w:pPr>
+        <w:tabs>
+          <w:tab w:val="num" w:pos="720"/>
+        </w:tabs>
+        <w:ind w:left="720" w:hanging="360"/>
+      </w:pPr>
+    </w:lvl>
+    <w:lvl w:ilvl="1" w:tentative="1">
+      <w:start w:val="1"/>
+      <w:numFmt w:val="decimal"/>
+      <w:lvlText w:val="%2."/>
+      <w:lvlJc w:val="left"/>
+      <w:pPr>
+        <w:tabs>
+          <w:tab w:val="num" w:pos="1440"/>
+        </w:tabs>
+        <w:ind w:left="1440" w:hanging="360"/>
+      </w:pPr>
+    </w:lvl>
+    <w:lvl w:ilvl="2" w:tentative="1">
+      <w:start w:val="1"/>
+      <w:numFmt w:val="decimal"/>
+      <w:lvlText w:val="%3."/>
+      <w:lvlJc w:val="left"/>
+      <w:pPr>
+        <w:tabs>
+          <w:tab w:val="num" w:pos="2160"/>
+        </w:tabs>
+        <w:ind w:left="2160" w:hanging="360"/>
+      </w:pPr>
+    </w:lvl>
+    <w:lvl w:ilvl="3" w:tentative="1">
+      <w:start w:val="1"/>
+      <w:numFmt w:val="decimal"/>
+      <w:lvlText w:val="%4."/>
+      <w:lvlJc w:val="left"/>
+      <w:pPr>
+        <w:tabs>
+          <w:tab w:val="num" w:pos="2880"/>
+        </w:tabs>
+        <w:ind w:left="2880" w:hanging="360"/>
+      </w:pPr>
+    </w:lvl>
+    <w:lvl w:ilvl="4" w:tentative="1">
+      <w:start w:val="1"/>
+      <w:numFmt w:val="decimal"/>
+      <w:lvlText w:val="%5."/>
+      <w:lvlJc w:val="left"/>
+      <w:pPr>
+        <w:tabs>
+          <w:tab w:val="num" w:pos="3600"/>
+        </w:tabs>
+        <w:ind w:left="3600" w:hanging="360"/>
+      </w:pPr>
+    </w:lvl>
+    <w:lvl w:ilvl="5" w:tentative="1">
+      <w:start w:val="1"/>
+      <w:numFmt w:val="decimal"/>
+      <w:lvlText w:val="%6."/>
+      <w:lvlJc w:val="left"/>
+      <w:pPr>
+        <w:tabs>
+          <w:tab w:val="num" w:pos="4320"/>
+        </w:tabs>
+        <w:ind w:left="4320" w:hanging="360"/>
+      </w:pPr>
+    </w:lvl>
+    <w:lvl w:ilvl="6" w:tentative="1">
+      <w:start w:val="1"/>
+      <w:numFmt w:val="decimal"/>
+      <w:lvlText w:val="%7."/>
+      <w:lvlJc w:val="left"/>
+      <w:pPr>
+        <w:tabs>
+          <w:tab w:val="num" w:pos="5040"/>
+        </w:tabs>
+        <w:ind w:left="5040" w:hanging="360"/>
+      </w:pPr>
+    </w:lvl>
+    <w:lvl w:ilvl="7" w:tentative="1">
+      <w:start w:val="1"/>
+      <w:numFmt w:val="decimal"/>
+      <w:lvlText w:val="%8."/>
+      <w:lvlJc w:val="left"/>
+      <w:pPr>
+        <w:tabs>
+          <w:tab w:val="num" w:pos="5760"/>
+        </w:tabs>
+        <w:ind w:left="5760" w:hanging="360"/>
+      </w:pPr>
+    </w:lvl>
+    <w:lvl w:ilvl="8" w:tentative="1">
+      <w:start w:val="1"/>
+      <w:numFmt w:val="decimal"/>
+      <w:lvlText w:val="%9."/>
+      <w:lvlJc w:val="left"/>
+      <w:pPr>
+        <w:tabs>
+          <w:tab w:val="num" w:pos="6480"/>
+        </w:tabs>
+        <w:ind w:left="6480" w:hanging="360"/>
+      </w:pPr>
+    </w:lvl>
+  </w:abstractNum>
+  <w:abstractNum w:abstractNumId="5" w15:restartNumberingAfterBreak="0">
     <w:nsid w:val="2125445D"/>
     <w:multiLevelType w:val="hybridMultilevel"/>
     <w:tmpl w:val="AE36C866"/>
@@ -3239,7 +4187,7 @@
       </w:pPr>
     </w:lvl>
   </w:abstractNum>
-  <w:abstractNum w:abstractNumId="5" w15:restartNumberingAfterBreak="0">
+  <w:abstractNum w:abstractNumId="6" w15:restartNumberingAfterBreak="0">
     <w:nsid w:val="3BBB3E3A"/>
     <w:multiLevelType w:val="hybridMultilevel"/>
     <w:tmpl w:val="F992EAF4"/>
@@ -3352,7 +4300,96 @@
       </w:rPr>
     </w:lvl>
   </w:abstractNum>
-  <w:abstractNum w:abstractNumId="6" w15:restartNumberingAfterBreak="0">
+  <w:abstractNum w:abstractNumId="7" w15:restartNumberingAfterBreak="0">
+    <w:nsid w:val="3CB47BD9"/>
+    <w:multiLevelType w:val="hybridMultilevel"/>
+    <w:tmpl w:val="CA4C6706"/>
+    <w:lvl w:ilvl="0" w:tplc="4009000F">
+      <w:start w:val="1"/>
+      <w:numFmt w:val="decimal"/>
+      <w:lvlText w:val="%1."/>
+      <w:lvlJc w:val="left"/>
+      <w:pPr>
+        <w:ind w:left="720" w:hanging="360"/>
+      </w:pPr>
+      <w:rPr>
+        <w:rFonts w:hint="default"/>
+      </w:rPr>
+    </w:lvl>
+    <w:lvl w:ilvl="1" w:tplc="40090019" w:tentative="1">
+      <w:start w:val="1"/>
+      <w:numFmt w:val="lowerLetter"/>
+      <w:lvlText w:val="%2."/>
+      <w:lvlJc w:val="left"/>
+      <w:pPr>
+        <w:ind w:left="1440" w:hanging="360"/>
+      </w:pPr>
+    </w:lvl>
+    <w:lvl w:ilvl="2" w:tplc="4009001B" w:tentative="1">
+      <w:start w:val="1"/>
+      <w:numFmt w:val="lowerRoman"/>
+      <w:lvlText w:val="%3."/>
+      <w:lvlJc w:val="right"/>
+      <w:pPr>
+        <w:ind w:left="2160" w:hanging="180"/>
+      </w:pPr>
+    </w:lvl>
+    <w:lvl w:ilvl="3" w:tplc="4009000F" w:tentative="1">
+      <w:start w:val="1"/>
+      <w:numFmt w:val="decimal"/>
+      <w:lvlText w:val="%4."/>
+      <w:lvlJc w:val="left"/>
+      <w:pPr>
+        <w:ind w:left="2880" w:hanging="360"/>
+      </w:pPr>
+    </w:lvl>
+    <w:lvl w:ilvl="4" w:tplc="40090019" w:tentative="1">
+      <w:start w:val="1"/>
+      <w:numFmt w:val="lowerLetter"/>
+      <w:lvlText w:val="%5."/>
+      <w:lvlJc w:val="left"/>
+      <w:pPr>
+        <w:ind w:left="3600" w:hanging="360"/>
+      </w:pPr>
+    </w:lvl>
+    <w:lvl w:ilvl="5" w:tplc="4009001B" w:tentative="1">
+      <w:start w:val="1"/>
+      <w:numFmt w:val="lowerRoman"/>
+      <w:lvlText w:val="%6."/>
+      <w:lvlJc w:val="right"/>
+      <w:pPr>
+        <w:ind w:left="4320" w:hanging="180"/>
+      </w:pPr>
+    </w:lvl>
+    <w:lvl w:ilvl="6" w:tplc="4009000F" w:tentative="1">
+      <w:start w:val="1"/>
+      <w:numFmt w:val="decimal"/>
+      <w:lvlText w:val="%7."/>
+      <w:lvlJc w:val="left"/>
+      <w:pPr>
+        <w:ind w:left="5040" w:hanging="360"/>
+      </w:pPr>
+    </w:lvl>
+    <w:lvl w:ilvl="7" w:tplc="40090019" w:tentative="1">
+      <w:start w:val="1"/>
+      <w:numFmt w:val="lowerLetter"/>
+      <w:lvlText w:val="%8."/>
+      <w:lvlJc w:val="left"/>
+      <w:pPr>
+        <w:ind w:left="5760" w:hanging="360"/>
+      </w:pPr>
+    </w:lvl>
+    <w:lvl w:ilvl="8" w:tplc="4009001B" w:tentative="1">
+      <w:start w:val="1"/>
+      <w:numFmt w:val="lowerRoman"/>
+      <w:lvlText w:val="%9."/>
+      <w:lvlJc w:val="right"/>
+      <w:pPr>
+        <w:ind w:left="6480" w:hanging="180"/>
+      </w:pPr>
+    </w:lvl>
+  </w:abstractNum>
+  <w:abstractNum w:abstractNumId="8" w15:restartNumberingAfterBreak="0">
     <w:nsid w:val="45F86CE1"/>
     <w:multiLevelType w:val="hybridMultilevel"/>
     <w:tmpl w:val="5FA812E8"/>
@@ -3465,7 +4502,96 @@
       </w:rPr>
     </w:lvl>
   </w:abstractNum>
-  <w:abstractNum w:abstractNumId="7" w15:restartNumberingAfterBreak="0">
+  <w:abstractNum w:abstractNumId="9" w15:restartNumberingAfterBreak="0">
+    <w:nsid w:val="4B611D61"/>
+    <w:multiLevelType w:val="hybridMultilevel"/>
+    <w:tmpl w:val="4B7EA556"/>
+    <w:lvl w:ilvl="0" w:tplc="4009000F">
+      <w:start w:val="1"/>
+      <w:numFmt w:val="decimal"/>
+      <w:lvlText w:val="%1."/>
+      <w:lvlJc w:val="left"/>
+      <w:pPr>
+        <w:ind w:left="720" w:hanging="360"/>
+      </w:pPr>
+      <w:rPr>
+        <w:rFonts w:hint="default"/>
+      </w:rPr>
+    </w:lvl>
+    <w:lvl w:ilvl="1" w:tplc="40090019" w:tentative="1">
+      <w:start w:val="1"/>
+      <w:numFmt w:val="lowerLetter"/>
+      <w:lvlText w:val="%2."/>
+      <w:lvlJc w:val="left"/>
+      <w:pPr>
+        <w:ind w:left="1440" w:hanging="360"/>
+      </w:pPr>
+    </w:lvl>
+    <w:lvl w:ilvl="2" w:tplc="4009001B" w:tentative="1">
+      <w:start w:val="1"/>
+      <w:numFmt w:val="lowerRoman"/>
+      <w:lvlText w:val="%3."/>
+      <w:lvlJc w:val="right"/>
+      <w:pPr>
+        <w:ind w:left="2160" w:hanging="180"/>
+      </w:pPr>
+    </w:lvl>
+    <w:lvl w:ilvl="3" w:tplc="4009000F" w:tentative="1">
+      <w:start w:val="1"/>
+      <w:numFmt w:val="decimal"/>
+      <w:lvlText w:val="%4."/>
+      <w:lvlJc w:val="left"/>
+      <w:pPr>
+        <w:ind w:left="2880" w:hanging="360"/>
+      </w:pPr>
+    </w:lvl>
+    <w:lvl w:ilvl="4" w:tplc="40090019" w:tentative="1">
+      <w:start w:val="1"/>
+      <w:numFmt w:val="lowerLetter"/>
+      <w:lvlText w:val="%5."/>
+      <w:lvlJc w:val="left"/>
+      <w:pPr>
+        <w:ind w:left="3600" w:hanging="360"/>
+      </w:pPr>
+    </w:lvl>
+    <w:lvl w:ilvl="5" w:tplc="4009001B" w:tentative="1">
+      <w:start w:val="1"/>
+      <w:numFmt w:val="lowerRoman"/>
+      <w:lvlText w:val="%6."/>
+      <w:lvlJc w:val="right"/>
+      <w:pPr>
+        <w:ind w:left="4320" w:hanging="180"/>
+      </w:pPr>
+    </w:lvl>
+    <w:lvl w:ilvl="6" w:tplc="4009000F" w:tentative="1">
+      <w:start w:val="1"/>
+      <w:numFmt w:val="decimal"/>
+      <w:lvlText w:val="%7."/>
+      <w:lvlJc w:val="left"/>
+      <w:pPr>
+        <w:ind w:left="5040" w:hanging="360"/>
+      </w:pPr>
+    </w:lvl>
+    <w:lvl w:ilvl="7" w:tplc="40090019" w:tentative="1">
+      <w:start w:val="1"/>
+      <w:numFmt w:val="lowerLetter"/>
+      <w:lvlText w:val="%8."/>
+      <w:lvlJc w:val="left"/>
+      <w:pPr>
+        <w:ind w:left="5760" w:hanging="360"/>
+      </w:pPr>
+    </w:lvl>
+    <w:lvl w:ilvl="8" w:tplc="4009001B" w:tentative="1">
+      <w:start w:val="1"/>
+      <w:numFmt w:val="lowerRoman"/>
+      <w:lvlText w:val="%9."/>
+      <w:lvlJc w:val="right"/>
+      <w:pPr>
+        <w:ind w:left="6480" w:hanging="180"/>
+      </w:pPr>
+    </w:lvl>
+  </w:abstractNum>
+  <w:abstractNum w:abstractNumId="10" w15:restartNumberingAfterBreak="0">
     <w:nsid w:val="4D575AA7"/>
     <w:multiLevelType w:val="multilevel"/>
     <w:tmpl w:val="EE942DEA"/>
@@ -3575,6 +4701,95 @@
           <w:tab w:val="num" w:pos="6480"/>
         </w:tabs>
         <w:ind w:left="6480" w:hanging="360"/>
+      </w:pPr>
+    </w:lvl>
+  </w:abstractNum>
+  <w:abstractNum w:abstractNumId="11" w15:restartNumberingAfterBreak="0">
+    <w:nsid w:val="574542E9"/>
+    <w:multiLevelType w:val="hybridMultilevel"/>
+    <w:tmpl w:val="956491C6"/>
+    <w:lvl w:ilvl="0" w:tplc="57ACF7D0">
+      <w:start w:val="1"/>
+      <w:numFmt w:val="decimal"/>
+      <w:lvlText w:val="%1."/>
+      <w:lvlJc w:val="left"/>
+      <w:pPr>
+        <w:ind w:left="492" w:hanging="360"/>
+      </w:pPr>
+      <w:rPr>
+        <w:rFonts w:hint="default"/>
+      </w:rPr>
+    </w:lvl>
+    <w:lvl w:ilvl="1" w:tplc="40090019" w:tentative="1">
+      <w:start w:val="1"/>
+      <w:numFmt w:val="lowerLetter"/>
+      <w:lvlText w:val="%2."/>
+      <w:lvlJc w:val="left"/>
+      <w:pPr>
+        <w:ind w:left="1212" w:hanging="360"/>
+      </w:pPr>
+    </w:lvl>
+    <w:lvl w:ilvl="2" w:tplc="4009001B" w:tentative="1">
+      <w:start w:val="1"/>
+      <w:numFmt w:val="lowerRoman"/>
+      <w:lvlText w:val="%3."/>
+      <w:lvlJc w:val="right"/>
+      <w:pPr>
+        <w:ind w:left="1932" w:hanging="180"/>
+      </w:pPr>
+    </w:lvl>
+    <w:lvl w:ilvl="3" w:tplc="4009000F" w:tentative="1">
+      <w:start w:val="1"/>
+      <w:numFmt w:val="decimal"/>
+      <w:lvlText w:val="%4."/>
+      <w:lvlJc w:val="left"/>
+      <w:pPr>
+        <w:ind w:left="2652" w:hanging="360"/>
+      </w:pPr>
+    </w:lvl>
+    <w:lvl w:ilvl="4" w:tplc="40090019" w:tentative="1">
+      <w:start w:val="1"/>
+      <w:numFmt w:val="lowerLetter"/>
+      <w:lvlText w:val="%5."/>
+      <w:lvlJc w:val="left"/>
+      <w:pPr>
+        <w:ind w:left="3372" w:hanging="360"/>
+      </w:pPr>
+    </w:lvl>
+    <w:lvl w:ilvl="5" w:tplc="4009001B" w:tentative="1">
+      <w:start w:val="1"/>
+      <w:numFmt w:val="lowerRoman"/>
+      <w:lvlText w:val="%6."/>
+      <w:lvlJc w:val="right"/>
+      <w:pPr>
+        <w:ind w:left="4092" w:hanging="180"/>
+      </w:pPr>
+    </w:lvl>
+    <w:lvl w:ilvl="6" w:tplc="4009000F" w:tentative="1">
+      <w:start w:val="1"/>
+      <w:numFmt w:val="decimal"/>
+      <w:lvlText w:val="%7."/>
+      <w:lvlJc w:val="left"/>
+      <w:pPr>
+        <w:ind w:left="4812" w:hanging="360"/>
+      </w:pPr>
+    </w:lvl>
+    <w:lvl w:ilvl="7" w:tplc="40090019" w:tentative="1">
+      <w:start w:val="1"/>
+      <w:numFmt w:val="lowerLetter"/>
+      <w:lvlText w:val="%8."/>
+      <w:lvlJc w:val="left"/>
+      <w:pPr>
+        <w:ind w:left="5532" w:hanging="360"/>
+      </w:pPr>
+    </w:lvl>
+    <w:lvl w:ilvl="8" w:tplc="4009001B" w:tentative="1">
+      <w:start w:val="1"/>
+      <w:numFmt w:val="lowerRoman"/>
+      <w:lvlText w:val="%9."/>
+      <w:lvlJc w:val="right"/>
+      <w:pPr>
+        <w:ind w:left="6252" w:hanging="180"/>
       </w:pPr>
     </w:lvl>
   </w:abstractNum>
@@ -3612,22 +4827,34 @@
     </w:lvlOverride>
   </w:num>
   <w:num w:numId="4">
-    <w:abstractNumId w:val="6"/>
+    <w:abstractNumId w:val="8"/>
   </w:num>
   <w:num w:numId="5">
     <w:abstractNumId w:val="1"/>
   </w:num>
   <w:num w:numId="6">
-    <w:abstractNumId w:val="5"/>
+    <w:abstractNumId w:val="6"/>
   </w:num>
   <w:num w:numId="7">
     <w:abstractNumId w:val="2"/>
   </w:num>
   <w:num w:numId="8">
+    <w:abstractNumId w:val="10"/>
+  </w:num>
+  <w:num w:numId="9">
+    <w:abstractNumId w:val="5"/>
+  </w:num>
+  <w:num w:numId="10">
+    <w:abstractNumId w:val="11"/>
+  </w:num>
+  <w:num w:numId="11">
+    <w:abstractNumId w:val="4"/>
+  </w:num>
+  <w:num w:numId="12">
     <w:abstractNumId w:val="7"/>
   </w:num>
-  <w:num w:numId="9">
-    <w:abstractNumId w:val="4"/>
+  <w:num w:numId="13">
+    <w:abstractNumId w:val="9"/>
   </w:num>
 </w:numbering>
 </file>

</xml_diff>